<commit_message>
docs: added the reference data tables
</commit_message>
<xml_diff>
--- a/Engineering Stream CODE HACKATHON.docx
+++ b/Engineering Stream CODE HACKATHON.docx
@@ -529,7 +529,15 @@
         <w:t>URL</w:t>
       </w:r>
       <w:r>
-        <w:t xml:space="preserve"> where each card has a short title, brief description and a customizable picture. Default picture would be the favicon of the serving application.</w:t>
+        <w:t xml:space="preserve"> where each card has a short title, brief description and a customizable picture. Default picture would be the </w:t>
+      </w:r>
+      <w:proofErr w:type="spellStart"/>
+      <w:r>
+        <w:t>favicon</w:t>
+      </w:r>
+      <w:proofErr w:type="spellEnd"/>
+      <w:r>
+        <w:t xml:space="preserve"> of the serving application.</w:t>
       </w:r>
       <w:r>
         <w:tab/>
@@ -956,16 +964,54 @@
         <w:t xml:space="preserve">4. </w:t>
       </w:r>
       <w:r>
-        <w:t>Each card should be a short url with the re-direction to the original url. </w:t>
+        <w:t xml:space="preserve">Each card should be a short </w:t>
+      </w:r>
+      <w:proofErr w:type="spellStart"/>
+      <w:r>
+        <w:t>url</w:t>
+      </w:r>
+      <w:proofErr w:type="spellEnd"/>
+      <w:r>
+        <w:t xml:space="preserve"> with the re-direction to the original </w:t>
+      </w:r>
+      <w:proofErr w:type="spellStart"/>
+      <w:r>
+        <w:t>url</w:t>
+      </w:r>
+      <w:proofErr w:type="spellEnd"/>
+      <w:r>
+        <w:t>. </w:t>
       </w:r>
       <w:r>
         <w:rPr>
           <w:b/>
         </w:rPr>
-        <w:t>This short url will have no expiration as it belongs to a group</w:t>
-      </w:r>
-      <w:r>
-        <w:t>. The generation of this short url should be dynamic and unique and could carry some contextual information too.</w:t>
+        <w:t xml:space="preserve">This short </w:t>
+      </w:r>
+      <w:proofErr w:type="spellStart"/>
+      <w:r>
+        <w:rPr>
+          <w:b/>
+        </w:rPr>
+        <w:t>url</w:t>
+      </w:r>
+      <w:proofErr w:type="spellEnd"/>
+      <w:r>
+        <w:rPr>
+          <w:b/>
+        </w:rPr>
+        <w:t xml:space="preserve"> will have no expiration as it belongs to a group</w:t>
+      </w:r>
+      <w:r>
+        <w:t xml:space="preserve">. The generation of this short </w:t>
+      </w:r>
+      <w:proofErr w:type="spellStart"/>
+      <w:r>
+        <w:t>url</w:t>
+      </w:r>
+      <w:proofErr w:type="spellEnd"/>
+      <w:r>
+        <w:t xml:space="preserve"> should be dynamic and unique and could carry some contextual information too.</w:t>
       </w:r>
     </w:p>
     <w:p>
@@ -1719,7 +1765,7 @@
               <w:rPr>
                 <w:sz w:val="20"/>
               </w:rPr>
-              <w:t>NUMBER</w:t>
+              <w:t>VARCHAR2(15)</w:t>
             </w:r>
           </w:p>
         </w:tc>
@@ -1775,80 +1821,6 @@
               <w:rPr>
                 <w:sz w:val="20"/>
               </w:rPr>
-              <w:t>GROUPNAME</w:t>
-            </w:r>
-          </w:p>
-        </w:tc>
-        <w:tc>
-          <w:tcPr>
-            <w:tcW w:w="1692" w:type="dxa"/>
-          </w:tcPr>
-          <w:p>
-            <w:pPr>
-              <w:rPr>
-                <w:sz w:val="20"/>
-              </w:rPr>
-            </w:pPr>
-            <w:r>
-              <w:rPr>
-                <w:sz w:val="20"/>
-              </w:rPr>
-              <w:t>VARCHAR2(30)</w:t>
-            </w:r>
-          </w:p>
-        </w:tc>
-        <w:tc>
-          <w:tcPr>
-            <w:tcW w:w="1489" w:type="dxa"/>
-          </w:tcPr>
-          <w:p>
-            <w:pPr>
-              <w:rPr>
-                <w:sz w:val="20"/>
-              </w:rPr>
-            </w:pPr>
-            <w:r>
-              <w:rPr>
-                <w:sz w:val="20"/>
-              </w:rPr>
-              <w:t>NOTNULL</w:t>
-            </w:r>
-          </w:p>
-        </w:tc>
-        <w:tc>
-          <w:tcPr>
-            <w:tcW w:w="3749" w:type="dxa"/>
-          </w:tcPr>
-          <w:p>
-            <w:pPr>
-              <w:rPr>
-                <w:sz w:val="20"/>
-              </w:rPr>
-            </w:pPr>
-            <w:r>
-              <w:rPr>
-                <w:sz w:val="20"/>
-              </w:rPr>
-              <w:t>Name of the group (could be name of the tribe, Feature team, application/platform</w:t>
-            </w:r>
-          </w:p>
-        </w:tc>
-      </w:tr>
-      <w:tr>
-        <w:tc>
-          <w:tcPr>
-            <w:tcW w:w="1998" w:type="dxa"/>
-          </w:tcPr>
-          <w:p>
-            <w:pPr>
-              <w:rPr>
-                <w:sz w:val="20"/>
-              </w:rPr>
-            </w:pPr>
-            <w:r>
-              <w:rPr>
-                <w:sz w:val="20"/>
-              </w:rPr>
               <w:t>GROUPTYPEVALUE</w:t>
             </w:r>
           </w:p>
@@ -1939,16 +1911,6 @@
       <w:r>
         <w:t>. Only admin user(s) can remove a user from admin role. At any point of time there must be at least one admin user for the group.</w:t>
       </w:r>
-    </w:p>
-    <w:p>
-      <w:pPr>
-        <w:spacing w:after="0" w:line="240" w:lineRule="auto"/>
-      </w:pPr>
-    </w:p>
-    <w:p>
-      <w:pPr>
-        <w:spacing w:after="0" w:line="240" w:lineRule="auto"/>
-      </w:pPr>
     </w:p>
     <w:p>
       <w:pPr>
@@ -2184,7 +2146,7 @@
               <w:rPr>
                 <w:sz w:val="20"/>
               </w:rPr>
-              <w:t>NUMBER</w:t>
+              <w:t>VARCHAR2(15)</w:t>
             </w:r>
           </w:p>
         </w:tc>
@@ -2240,7 +2202,7 @@
               <w:rPr>
                 <w:sz w:val="20"/>
               </w:rPr>
-              <w:t>GROUPNAME</w:t>
+              <w:t>GROUPTYPEVALUE</w:t>
             </w:r>
           </w:p>
         </w:tc>
@@ -2294,7 +2256,19 @@
               <w:rPr>
                 <w:sz w:val="20"/>
               </w:rPr>
-              <w:t>Name of the group (could be name of the tribe, Feature team, application/platform</w:t>
+              <w:t xml:space="preserve">It will holds the value of </w:t>
+            </w:r>
+            <w:r>
+              <w:rPr>
+                <w:sz w:val="20"/>
+              </w:rPr>
+              <w:t xml:space="preserve">either </w:t>
+            </w:r>
+            <w:r>
+              <w:rPr>
+                <w:sz w:val="20"/>
+              </w:rPr>
+              <w:t>tribe/FT/application or platform based on group type selected</w:t>
             </w:r>
           </w:p>
         </w:tc>
@@ -2308,93 +2282,6 @@
             <w:pPr>
               <w:rPr>
                 <w:sz w:val="20"/>
-              </w:rPr>
-            </w:pPr>
-            <w:r>
-              <w:rPr>
-                <w:sz w:val="20"/>
-              </w:rPr>
-              <w:t>GROUPTYPEVALUE</w:t>
-            </w:r>
-          </w:p>
-        </w:tc>
-        <w:tc>
-          <w:tcPr>
-            <w:tcW w:w="1692" w:type="dxa"/>
-          </w:tcPr>
-          <w:p>
-            <w:pPr>
-              <w:rPr>
-                <w:sz w:val="20"/>
-              </w:rPr>
-            </w:pPr>
-            <w:r>
-              <w:rPr>
-                <w:sz w:val="20"/>
-              </w:rPr>
-              <w:t>VARCHAR2(30)</w:t>
-            </w:r>
-          </w:p>
-        </w:tc>
-        <w:tc>
-          <w:tcPr>
-            <w:tcW w:w="1489" w:type="dxa"/>
-          </w:tcPr>
-          <w:p>
-            <w:pPr>
-              <w:rPr>
-                <w:sz w:val="20"/>
-              </w:rPr>
-            </w:pPr>
-            <w:r>
-              <w:rPr>
-                <w:sz w:val="20"/>
-              </w:rPr>
-              <w:t>NOTNULL</w:t>
-            </w:r>
-          </w:p>
-        </w:tc>
-        <w:tc>
-          <w:tcPr>
-            <w:tcW w:w="3749" w:type="dxa"/>
-          </w:tcPr>
-          <w:p>
-            <w:pPr>
-              <w:rPr>
-                <w:sz w:val="20"/>
-              </w:rPr>
-            </w:pPr>
-            <w:r>
-              <w:rPr>
-                <w:sz w:val="20"/>
-              </w:rPr>
-              <w:t xml:space="preserve">It will holds the value of </w:t>
-            </w:r>
-            <w:r>
-              <w:rPr>
-                <w:sz w:val="20"/>
-              </w:rPr>
-              <w:t xml:space="preserve">either </w:t>
-            </w:r>
-            <w:r>
-              <w:rPr>
-                <w:sz w:val="20"/>
-              </w:rPr>
-              <w:lastRenderedPageBreak/>
-              <w:t>tribe/FT/application or platform based on group type selected</w:t>
-            </w:r>
-          </w:p>
-        </w:tc>
-      </w:tr>
-      <w:tr>
-        <w:tc>
-          <w:tcPr>
-            <w:tcW w:w="1998" w:type="dxa"/>
-          </w:tcPr>
-          <w:p>
-            <w:pPr>
-              <w:rPr>
-                <w:sz w:val="20"/>
                 <w:highlight w:val="yellow"/>
               </w:rPr>
             </w:pPr>
@@ -2403,7 +2290,6 @@
                 <w:sz w:val="20"/>
                 <w:highlight w:val="yellow"/>
               </w:rPr>
-              <w:lastRenderedPageBreak/>
               <w:t>GROUPCREATOR</w:t>
             </w:r>
           </w:p>
@@ -2482,11 +2368,30 @@
           <w:sz w:val="20"/>
         </w:rPr>
       </w:pPr>
-      <w:r>
+    </w:p>
+    <w:p>
+      <w:pPr>
+        <w:spacing w:after="0" w:line="240" w:lineRule="auto"/>
         <w:rPr>
           <w:b/>
           <w:sz w:val="20"/>
         </w:rPr>
+      </w:pPr>
+    </w:p>
+    <w:p>
+      <w:pPr>
+        <w:spacing w:after="0" w:line="240" w:lineRule="auto"/>
+        <w:rPr>
+          <w:b/>
+          <w:sz w:val="20"/>
+        </w:rPr>
+      </w:pPr>
+      <w:r>
+        <w:rPr>
+          <w:b/>
+          <w:sz w:val="20"/>
+        </w:rPr>
+        <w:lastRenderedPageBreak/>
         <w:t>TGROUPADMIN</w:t>
       </w:r>
       <w:r>
@@ -4842,6 +4747,1166 @@
         <w:rPr>
           <w:b/>
         </w:rPr>
+      </w:pPr>
+    </w:p>
+    <w:p>
+      <w:pPr>
+        <w:spacing w:after="0" w:line="240" w:lineRule="auto"/>
+        <w:rPr>
+          <w:b/>
+        </w:rPr>
+      </w:pPr>
+    </w:p>
+    <w:p>
+      <w:pPr>
+        <w:spacing w:after="0" w:line="240" w:lineRule="auto"/>
+        <w:rPr>
+          <w:b/>
+        </w:rPr>
+      </w:pPr>
+    </w:p>
+    <w:p>
+      <w:pPr>
+        <w:spacing w:after="0" w:line="240" w:lineRule="auto"/>
+        <w:rPr>
+          <w:b/>
+        </w:rPr>
+      </w:pPr>
+    </w:p>
+    <w:p>
+      <w:pPr>
+        <w:spacing w:after="0" w:line="240" w:lineRule="auto"/>
+        <w:rPr>
+          <w:b/>
+        </w:rPr>
+      </w:pPr>
+    </w:p>
+    <w:p>
+      <w:pPr>
+        <w:spacing w:after="0" w:line="240" w:lineRule="auto"/>
+        <w:rPr>
+          <w:b/>
+        </w:rPr>
+      </w:pPr>
+    </w:p>
+    <w:p>
+      <w:pPr>
+        <w:spacing w:after="0" w:line="240" w:lineRule="auto"/>
+        <w:rPr>
+          <w:b/>
+        </w:rPr>
+      </w:pPr>
+    </w:p>
+    <w:p>
+      <w:pPr>
+        <w:spacing w:after="0" w:line="240" w:lineRule="auto"/>
+        <w:rPr>
+          <w:b/>
+        </w:rPr>
+      </w:pPr>
+      <w:r>
+        <w:rPr>
+          <w:b/>
+        </w:rPr>
+        <w:lastRenderedPageBreak/>
+        <w:t>Reference data tables:</w:t>
+      </w:r>
+    </w:p>
+    <w:p>
+      <w:pPr>
+        <w:spacing w:after="0" w:line="240" w:lineRule="auto"/>
+      </w:pPr>
+    </w:p>
+    <w:p>
+      <w:pPr>
+        <w:spacing w:after="0" w:line="240" w:lineRule="auto"/>
+      </w:pPr>
+      <w:r>
+        <w:t>1. Table to store Group type and it's values.</w:t>
+      </w:r>
+    </w:p>
+    <w:p>
+      <w:pPr>
+        <w:spacing w:after="0" w:line="240" w:lineRule="auto"/>
+      </w:pPr>
+      <w:r>
+        <w:t>2. Table to store the card change status values (Approved, Rejected, Submitted)</w:t>
+      </w:r>
+    </w:p>
+    <w:p>
+      <w:pPr>
+        <w:spacing w:after="0" w:line="240" w:lineRule="auto"/>
+      </w:pPr>
+    </w:p>
+    <w:p>
+      <w:pPr>
+        <w:spacing w:after="0" w:line="240" w:lineRule="auto"/>
+      </w:pPr>
+      <w:r>
+        <w:rPr>
+          <w:b/>
+        </w:rPr>
+        <w:t>TGROUPREFDATAENG</w:t>
+      </w:r>
+      <w:r>
+        <w:t xml:space="preserve"> (This table stores the data of tribes, FT, application etc...)</w:t>
+      </w:r>
+    </w:p>
+    <w:tbl>
+      <w:tblPr>
+        <w:tblStyle w:val="TableGrid"/>
+        <w:tblW w:w="10008" w:type="dxa"/>
+        <w:tblLook w:val="04A0"/>
+      </w:tblPr>
+      <w:tblGrid>
+        <w:gridCol w:w="1774"/>
+        <w:gridCol w:w="1900"/>
+        <w:gridCol w:w="1384"/>
+        <w:gridCol w:w="4950"/>
+      </w:tblGrid>
+      <w:tr>
+        <w:tc>
+          <w:tcPr>
+            <w:tcW w:w="1774" w:type="dxa"/>
+            <w:shd w:val="clear" w:color="auto" w:fill="4F81BD" w:themeFill="accent1"/>
+          </w:tcPr>
+          <w:p>
+            <w:pPr>
+              <w:rPr>
+                <w:b/>
+                <w:sz w:val="20"/>
+                <w:szCs w:val="20"/>
+              </w:rPr>
+            </w:pPr>
+            <w:r>
+              <w:rPr>
+                <w:b/>
+                <w:sz w:val="20"/>
+                <w:szCs w:val="20"/>
+              </w:rPr>
+              <w:t>Column Name</w:t>
+            </w:r>
+          </w:p>
+        </w:tc>
+        <w:tc>
+          <w:tcPr>
+            <w:tcW w:w="1900" w:type="dxa"/>
+            <w:shd w:val="clear" w:color="auto" w:fill="4F81BD" w:themeFill="accent1"/>
+          </w:tcPr>
+          <w:p>
+            <w:pPr>
+              <w:rPr>
+                <w:b/>
+                <w:sz w:val="20"/>
+                <w:szCs w:val="20"/>
+              </w:rPr>
+            </w:pPr>
+            <w:r>
+              <w:rPr>
+                <w:b/>
+                <w:sz w:val="20"/>
+                <w:szCs w:val="20"/>
+              </w:rPr>
+              <w:t>Column Type</w:t>
+            </w:r>
+          </w:p>
+        </w:tc>
+        <w:tc>
+          <w:tcPr>
+            <w:tcW w:w="1384" w:type="dxa"/>
+            <w:shd w:val="clear" w:color="auto" w:fill="4F81BD" w:themeFill="accent1"/>
+          </w:tcPr>
+          <w:p>
+            <w:pPr>
+              <w:rPr>
+                <w:b/>
+                <w:sz w:val="20"/>
+                <w:szCs w:val="20"/>
+              </w:rPr>
+            </w:pPr>
+            <w:r>
+              <w:rPr>
+                <w:b/>
+                <w:sz w:val="20"/>
+                <w:szCs w:val="20"/>
+              </w:rPr>
+              <w:t>Constraint</w:t>
+            </w:r>
+          </w:p>
+        </w:tc>
+        <w:tc>
+          <w:tcPr>
+            <w:tcW w:w="4950" w:type="dxa"/>
+            <w:shd w:val="clear" w:color="auto" w:fill="4F81BD" w:themeFill="accent1"/>
+          </w:tcPr>
+          <w:p>
+            <w:pPr>
+              <w:rPr>
+                <w:b/>
+                <w:sz w:val="20"/>
+                <w:szCs w:val="20"/>
+              </w:rPr>
+            </w:pPr>
+            <w:r>
+              <w:rPr>
+                <w:b/>
+                <w:sz w:val="20"/>
+                <w:szCs w:val="20"/>
+              </w:rPr>
+              <w:t>Comments</w:t>
+            </w:r>
+          </w:p>
+        </w:tc>
+      </w:tr>
+      <w:tr>
+        <w:tc>
+          <w:tcPr>
+            <w:tcW w:w="1774" w:type="dxa"/>
+          </w:tcPr>
+          <w:p>
+            <w:pPr>
+              <w:rPr>
+                <w:sz w:val="20"/>
+                <w:szCs w:val="20"/>
+              </w:rPr>
+            </w:pPr>
+            <w:r>
+              <w:rPr>
+                <w:sz w:val="20"/>
+                <w:szCs w:val="20"/>
+              </w:rPr>
+              <w:t>GROUPTYPE</w:t>
+            </w:r>
+          </w:p>
+        </w:tc>
+        <w:tc>
+          <w:tcPr>
+            <w:tcW w:w="1900" w:type="dxa"/>
+          </w:tcPr>
+          <w:p>
+            <w:pPr>
+              <w:rPr>
+                <w:sz w:val="20"/>
+                <w:szCs w:val="20"/>
+              </w:rPr>
+            </w:pPr>
+            <w:r>
+              <w:rPr>
+                <w:sz w:val="20"/>
+                <w:szCs w:val="20"/>
+              </w:rPr>
+              <w:t>VARCHAR2(15)</w:t>
+            </w:r>
+          </w:p>
+        </w:tc>
+        <w:tc>
+          <w:tcPr>
+            <w:tcW w:w="1384" w:type="dxa"/>
+          </w:tcPr>
+          <w:p>
+            <w:pPr>
+              <w:rPr>
+                <w:sz w:val="20"/>
+                <w:szCs w:val="20"/>
+              </w:rPr>
+            </w:pPr>
+            <w:r>
+              <w:rPr>
+                <w:sz w:val="20"/>
+                <w:szCs w:val="20"/>
+              </w:rPr>
+              <w:t>Primary Key</w:t>
+            </w:r>
+          </w:p>
+        </w:tc>
+        <w:tc>
+          <w:tcPr>
+            <w:tcW w:w="4950" w:type="dxa"/>
+          </w:tcPr>
+          <w:p>
+            <w:pPr>
+              <w:rPr>
+                <w:sz w:val="20"/>
+                <w:szCs w:val="20"/>
+              </w:rPr>
+            </w:pPr>
+            <w:r>
+              <w:rPr>
+                <w:sz w:val="20"/>
+                <w:szCs w:val="20"/>
+              </w:rPr>
+              <w:t>The group type detail</w:t>
+            </w:r>
+            <w:r>
+              <w:rPr>
+                <w:sz w:val="20"/>
+                <w:szCs w:val="20"/>
+              </w:rPr>
+              <w:t xml:space="preserve"> (TRIBE, FT, APPLICATION)</w:t>
+            </w:r>
+          </w:p>
+        </w:tc>
+      </w:tr>
+      <w:tr>
+        <w:tc>
+          <w:tcPr>
+            <w:tcW w:w="1774" w:type="dxa"/>
+          </w:tcPr>
+          <w:p>
+            <w:pPr>
+              <w:rPr>
+                <w:sz w:val="20"/>
+                <w:szCs w:val="20"/>
+              </w:rPr>
+            </w:pPr>
+            <w:r>
+              <w:rPr>
+                <w:sz w:val="20"/>
+                <w:szCs w:val="20"/>
+              </w:rPr>
+              <w:t>GROUPVALUE</w:t>
+            </w:r>
+          </w:p>
+        </w:tc>
+        <w:tc>
+          <w:tcPr>
+            <w:tcW w:w="1900" w:type="dxa"/>
+          </w:tcPr>
+          <w:p>
+            <w:pPr>
+              <w:rPr>
+                <w:sz w:val="20"/>
+                <w:szCs w:val="20"/>
+              </w:rPr>
+            </w:pPr>
+            <w:r>
+              <w:rPr>
+                <w:sz w:val="20"/>
+                <w:szCs w:val="20"/>
+              </w:rPr>
+              <w:t>VARCHAR2(30)</w:t>
+            </w:r>
+          </w:p>
+        </w:tc>
+        <w:tc>
+          <w:tcPr>
+            <w:tcW w:w="1384" w:type="dxa"/>
+          </w:tcPr>
+          <w:p>
+            <w:pPr>
+              <w:rPr>
+                <w:sz w:val="20"/>
+                <w:szCs w:val="20"/>
+              </w:rPr>
+            </w:pPr>
+            <w:r>
+              <w:rPr>
+                <w:sz w:val="20"/>
+                <w:szCs w:val="20"/>
+              </w:rPr>
+              <w:t>Primary Key</w:t>
+            </w:r>
+          </w:p>
+        </w:tc>
+        <w:tc>
+          <w:tcPr>
+            <w:tcW w:w="4950" w:type="dxa"/>
+          </w:tcPr>
+          <w:p>
+            <w:pPr>
+              <w:rPr>
+                <w:sz w:val="20"/>
+                <w:szCs w:val="20"/>
+              </w:rPr>
+            </w:pPr>
+            <w:r>
+              <w:rPr>
+                <w:sz w:val="20"/>
+                <w:szCs w:val="20"/>
+              </w:rPr>
+              <w:t>Values based on group type</w:t>
+            </w:r>
+            <w:r>
+              <w:rPr>
+                <w:sz w:val="20"/>
+                <w:szCs w:val="20"/>
+              </w:rPr>
+              <w:t xml:space="preserve"> (RCM, SNO, ENO, PNA, BDR)</w:t>
+            </w:r>
+          </w:p>
+        </w:tc>
+      </w:tr>
+      <w:tr>
+        <w:tc>
+          <w:tcPr>
+            <w:tcW w:w="1774" w:type="dxa"/>
+          </w:tcPr>
+          <w:p>
+            <w:pPr>
+              <w:rPr>
+                <w:sz w:val="20"/>
+                <w:szCs w:val="20"/>
+              </w:rPr>
+            </w:pPr>
+            <w:r>
+              <w:rPr>
+                <w:sz w:val="20"/>
+                <w:szCs w:val="20"/>
+              </w:rPr>
+              <w:t>GROUPVALUEDESC</w:t>
+            </w:r>
+          </w:p>
+        </w:tc>
+        <w:tc>
+          <w:tcPr>
+            <w:tcW w:w="1900" w:type="dxa"/>
+          </w:tcPr>
+          <w:p>
+            <w:pPr>
+              <w:rPr>
+                <w:sz w:val="20"/>
+                <w:szCs w:val="20"/>
+              </w:rPr>
+            </w:pPr>
+            <w:r>
+              <w:rPr>
+                <w:sz w:val="20"/>
+                <w:szCs w:val="20"/>
+              </w:rPr>
+              <w:t>VARCHAR2(</w:t>
+            </w:r>
+            <w:r>
+              <w:rPr>
+                <w:sz w:val="20"/>
+                <w:szCs w:val="20"/>
+              </w:rPr>
+              <w:t>6</w:t>
+            </w:r>
+            <w:r>
+              <w:rPr>
+                <w:sz w:val="20"/>
+                <w:szCs w:val="20"/>
+              </w:rPr>
+              <w:t>0)</w:t>
+            </w:r>
+          </w:p>
+        </w:tc>
+        <w:tc>
+          <w:tcPr>
+            <w:tcW w:w="1384" w:type="dxa"/>
+          </w:tcPr>
+          <w:p>
+            <w:pPr>
+              <w:rPr>
+                <w:sz w:val="20"/>
+                <w:szCs w:val="20"/>
+              </w:rPr>
+            </w:pPr>
+            <w:r>
+              <w:rPr>
+                <w:sz w:val="20"/>
+                <w:szCs w:val="20"/>
+              </w:rPr>
+              <w:t>NOT NULL</w:t>
+            </w:r>
+          </w:p>
+        </w:tc>
+        <w:tc>
+          <w:tcPr>
+            <w:tcW w:w="4950" w:type="dxa"/>
+          </w:tcPr>
+          <w:p>
+            <w:pPr>
+              <w:rPr>
+                <w:sz w:val="20"/>
+                <w:szCs w:val="20"/>
+              </w:rPr>
+            </w:pPr>
+            <w:r>
+              <w:rPr>
+                <w:sz w:val="20"/>
+                <w:szCs w:val="20"/>
+              </w:rPr>
+              <w:t>Value description</w:t>
+            </w:r>
+          </w:p>
+        </w:tc>
+      </w:tr>
+      <w:tr>
+        <w:tc>
+          <w:tcPr>
+            <w:tcW w:w="1774" w:type="dxa"/>
+          </w:tcPr>
+          <w:p>
+            <w:pPr>
+              <w:rPr>
+                <w:sz w:val="20"/>
+                <w:szCs w:val="20"/>
+              </w:rPr>
+            </w:pPr>
+            <w:r>
+              <w:rPr>
+                <w:sz w:val="20"/>
+                <w:szCs w:val="20"/>
+              </w:rPr>
+              <w:t>OPECRE</w:t>
+            </w:r>
+          </w:p>
+        </w:tc>
+        <w:tc>
+          <w:tcPr>
+            <w:tcW w:w="1900" w:type="dxa"/>
+          </w:tcPr>
+          <w:p>
+            <w:pPr>
+              <w:rPr>
+                <w:sz w:val="20"/>
+                <w:szCs w:val="20"/>
+              </w:rPr>
+            </w:pPr>
+            <w:r>
+              <w:rPr>
+                <w:sz w:val="20"/>
+                <w:szCs w:val="20"/>
+              </w:rPr>
+              <w:t>VARCHAR2(100)</w:t>
+            </w:r>
+          </w:p>
+        </w:tc>
+        <w:tc>
+          <w:tcPr>
+            <w:tcW w:w="1384" w:type="dxa"/>
+          </w:tcPr>
+          <w:p>
+            <w:pPr>
+              <w:rPr>
+                <w:sz w:val="20"/>
+                <w:szCs w:val="20"/>
+              </w:rPr>
+            </w:pPr>
+            <w:r>
+              <w:rPr>
+                <w:sz w:val="20"/>
+                <w:szCs w:val="20"/>
+              </w:rPr>
+              <w:t>NOT NULL</w:t>
+            </w:r>
+          </w:p>
+        </w:tc>
+        <w:tc>
+          <w:tcPr>
+            <w:tcW w:w="4950" w:type="dxa"/>
+          </w:tcPr>
+          <w:p>
+            <w:pPr>
+              <w:rPr>
+                <w:sz w:val="20"/>
+                <w:szCs w:val="20"/>
+              </w:rPr>
+            </w:pPr>
+          </w:p>
+        </w:tc>
+      </w:tr>
+      <w:tr>
+        <w:tc>
+          <w:tcPr>
+            <w:tcW w:w="1774" w:type="dxa"/>
+          </w:tcPr>
+          <w:p>
+            <w:pPr>
+              <w:rPr>
+                <w:sz w:val="20"/>
+                <w:szCs w:val="20"/>
+              </w:rPr>
+            </w:pPr>
+            <w:r>
+              <w:rPr>
+                <w:sz w:val="20"/>
+                <w:szCs w:val="20"/>
+              </w:rPr>
+              <w:t>DATCRE</w:t>
+            </w:r>
+          </w:p>
+        </w:tc>
+        <w:tc>
+          <w:tcPr>
+            <w:tcW w:w="1900" w:type="dxa"/>
+          </w:tcPr>
+          <w:p>
+            <w:pPr>
+              <w:rPr>
+                <w:sz w:val="20"/>
+                <w:szCs w:val="20"/>
+              </w:rPr>
+            </w:pPr>
+            <w:r>
+              <w:rPr>
+                <w:sz w:val="20"/>
+                <w:szCs w:val="20"/>
+              </w:rPr>
+              <w:t>DATE</w:t>
+            </w:r>
+          </w:p>
+        </w:tc>
+        <w:tc>
+          <w:tcPr>
+            <w:tcW w:w="1384" w:type="dxa"/>
+          </w:tcPr>
+          <w:p>
+            <w:pPr>
+              <w:rPr>
+                <w:sz w:val="20"/>
+                <w:szCs w:val="20"/>
+              </w:rPr>
+            </w:pPr>
+            <w:r>
+              <w:rPr>
+                <w:sz w:val="20"/>
+                <w:szCs w:val="20"/>
+              </w:rPr>
+              <w:t>NOT NULL</w:t>
+            </w:r>
+          </w:p>
+        </w:tc>
+        <w:tc>
+          <w:tcPr>
+            <w:tcW w:w="4950" w:type="dxa"/>
+          </w:tcPr>
+          <w:p>
+            <w:pPr>
+              <w:rPr>
+                <w:sz w:val="20"/>
+                <w:szCs w:val="20"/>
+              </w:rPr>
+            </w:pPr>
+          </w:p>
+        </w:tc>
+      </w:tr>
+      <w:tr>
+        <w:tc>
+          <w:tcPr>
+            <w:tcW w:w="1774" w:type="dxa"/>
+          </w:tcPr>
+          <w:p>
+            <w:pPr>
+              <w:rPr>
+                <w:sz w:val="20"/>
+                <w:szCs w:val="20"/>
+              </w:rPr>
+            </w:pPr>
+            <w:r>
+              <w:rPr>
+                <w:sz w:val="20"/>
+                <w:szCs w:val="20"/>
+              </w:rPr>
+              <w:t>OPEMOD</w:t>
+            </w:r>
+          </w:p>
+        </w:tc>
+        <w:tc>
+          <w:tcPr>
+            <w:tcW w:w="1900" w:type="dxa"/>
+          </w:tcPr>
+          <w:p>
+            <w:pPr>
+              <w:rPr>
+                <w:sz w:val="20"/>
+                <w:szCs w:val="20"/>
+              </w:rPr>
+            </w:pPr>
+            <w:r>
+              <w:rPr>
+                <w:sz w:val="20"/>
+                <w:szCs w:val="20"/>
+              </w:rPr>
+              <w:t>VARCHAR2(100)</w:t>
+            </w:r>
+          </w:p>
+        </w:tc>
+        <w:tc>
+          <w:tcPr>
+            <w:tcW w:w="1384" w:type="dxa"/>
+          </w:tcPr>
+          <w:p>
+            <w:pPr>
+              <w:rPr>
+                <w:sz w:val="20"/>
+                <w:szCs w:val="20"/>
+              </w:rPr>
+            </w:pPr>
+          </w:p>
+        </w:tc>
+        <w:tc>
+          <w:tcPr>
+            <w:tcW w:w="4950" w:type="dxa"/>
+          </w:tcPr>
+          <w:p>
+            <w:pPr>
+              <w:rPr>
+                <w:sz w:val="20"/>
+                <w:szCs w:val="20"/>
+              </w:rPr>
+            </w:pPr>
+          </w:p>
+        </w:tc>
+      </w:tr>
+      <w:tr>
+        <w:trPr>
+          <w:trHeight w:val="287"/>
+        </w:trPr>
+        <w:tc>
+          <w:tcPr>
+            <w:tcW w:w="1774" w:type="dxa"/>
+          </w:tcPr>
+          <w:p>
+            <w:pPr>
+              <w:rPr>
+                <w:sz w:val="20"/>
+                <w:szCs w:val="20"/>
+              </w:rPr>
+            </w:pPr>
+            <w:r>
+              <w:rPr>
+                <w:sz w:val="20"/>
+                <w:szCs w:val="20"/>
+              </w:rPr>
+              <w:t>DATMOD</w:t>
+            </w:r>
+          </w:p>
+        </w:tc>
+        <w:tc>
+          <w:tcPr>
+            <w:tcW w:w="1900" w:type="dxa"/>
+          </w:tcPr>
+          <w:p>
+            <w:pPr>
+              <w:rPr>
+                <w:sz w:val="20"/>
+                <w:szCs w:val="20"/>
+              </w:rPr>
+            </w:pPr>
+            <w:r>
+              <w:rPr>
+                <w:sz w:val="20"/>
+                <w:szCs w:val="20"/>
+              </w:rPr>
+              <w:t>DATE</w:t>
+            </w:r>
+          </w:p>
+        </w:tc>
+        <w:tc>
+          <w:tcPr>
+            <w:tcW w:w="1384" w:type="dxa"/>
+          </w:tcPr>
+          <w:p>
+            <w:pPr>
+              <w:rPr>
+                <w:sz w:val="20"/>
+                <w:szCs w:val="20"/>
+              </w:rPr>
+            </w:pPr>
+          </w:p>
+        </w:tc>
+        <w:tc>
+          <w:tcPr>
+            <w:tcW w:w="4950" w:type="dxa"/>
+          </w:tcPr>
+          <w:p>
+            <w:pPr>
+              <w:rPr>
+                <w:sz w:val="20"/>
+                <w:szCs w:val="20"/>
+              </w:rPr>
+            </w:pPr>
+          </w:p>
+        </w:tc>
+      </w:tr>
+      <w:tr>
+        <w:tc>
+          <w:tcPr>
+            <w:tcW w:w="1774" w:type="dxa"/>
+          </w:tcPr>
+          <w:p>
+            <w:pPr>
+              <w:rPr>
+                <w:sz w:val="20"/>
+                <w:szCs w:val="20"/>
+              </w:rPr>
+            </w:pPr>
+            <w:r>
+              <w:rPr>
+                <w:sz w:val="20"/>
+                <w:szCs w:val="20"/>
+              </w:rPr>
+              <w:t>OPEDEL</w:t>
+            </w:r>
+          </w:p>
+        </w:tc>
+        <w:tc>
+          <w:tcPr>
+            <w:tcW w:w="1900" w:type="dxa"/>
+          </w:tcPr>
+          <w:p>
+            <w:pPr>
+              <w:rPr>
+                <w:sz w:val="20"/>
+                <w:szCs w:val="20"/>
+              </w:rPr>
+            </w:pPr>
+            <w:r>
+              <w:rPr>
+                <w:sz w:val="20"/>
+                <w:szCs w:val="20"/>
+              </w:rPr>
+              <w:t>VARCHAR2(100)</w:t>
+            </w:r>
+          </w:p>
+        </w:tc>
+        <w:tc>
+          <w:tcPr>
+            <w:tcW w:w="1384" w:type="dxa"/>
+          </w:tcPr>
+          <w:p>
+            <w:pPr>
+              <w:rPr>
+                <w:sz w:val="20"/>
+                <w:szCs w:val="20"/>
+              </w:rPr>
+            </w:pPr>
+          </w:p>
+        </w:tc>
+        <w:tc>
+          <w:tcPr>
+            <w:tcW w:w="4950" w:type="dxa"/>
+          </w:tcPr>
+          <w:p>
+            <w:pPr>
+              <w:rPr>
+                <w:sz w:val="20"/>
+                <w:szCs w:val="20"/>
+              </w:rPr>
+            </w:pPr>
+          </w:p>
+        </w:tc>
+      </w:tr>
+    </w:tbl>
+    <w:p>
+      <w:pPr>
+        <w:spacing w:after="0" w:line="240" w:lineRule="auto"/>
+      </w:pPr>
+    </w:p>
+    <w:p>
+      <w:pPr>
+        <w:spacing w:after="0" w:line="240" w:lineRule="auto"/>
+      </w:pPr>
+    </w:p>
+    <w:p>
+      <w:pPr>
+        <w:spacing w:after="0" w:line="240" w:lineRule="auto"/>
+      </w:pPr>
+      <w:r>
+        <w:rPr>
+          <w:b/>
+        </w:rPr>
+        <w:t>TSTATUSESENG</w:t>
+      </w:r>
+      <w:r>
+        <w:t>(This table stores the different status of changes on cards)</w:t>
+      </w:r>
+    </w:p>
+    <w:p>
+      <w:pPr>
+        <w:spacing w:after="0" w:line="240" w:lineRule="auto"/>
+      </w:pPr>
+    </w:p>
+    <w:tbl>
+      <w:tblPr>
+        <w:tblStyle w:val="TableGrid"/>
+        <w:tblW w:w="8938" w:type="dxa"/>
+        <w:tblLook w:val="04A0"/>
+      </w:tblPr>
+      <w:tblGrid>
+        <w:gridCol w:w="1774"/>
+        <w:gridCol w:w="1900"/>
+        <w:gridCol w:w="1384"/>
+        <w:gridCol w:w="3880"/>
+      </w:tblGrid>
+      <w:tr>
+        <w:tc>
+          <w:tcPr>
+            <w:tcW w:w="1774" w:type="dxa"/>
+            <w:shd w:val="clear" w:color="auto" w:fill="4F81BD" w:themeFill="accent1"/>
+          </w:tcPr>
+          <w:p>
+            <w:pPr>
+              <w:rPr>
+                <w:b/>
+                <w:sz w:val="20"/>
+                <w:szCs w:val="20"/>
+              </w:rPr>
+            </w:pPr>
+            <w:r>
+              <w:rPr>
+                <w:b/>
+                <w:sz w:val="20"/>
+                <w:szCs w:val="20"/>
+              </w:rPr>
+              <w:t>Column Name</w:t>
+            </w:r>
+          </w:p>
+        </w:tc>
+        <w:tc>
+          <w:tcPr>
+            <w:tcW w:w="1900" w:type="dxa"/>
+            <w:shd w:val="clear" w:color="auto" w:fill="4F81BD" w:themeFill="accent1"/>
+          </w:tcPr>
+          <w:p>
+            <w:pPr>
+              <w:rPr>
+                <w:b/>
+                <w:sz w:val="20"/>
+                <w:szCs w:val="20"/>
+              </w:rPr>
+            </w:pPr>
+            <w:r>
+              <w:rPr>
+                <w:b/>
+                <w:sz w:val="20"/>
+                <w:szCs w:val="20"/>
+              </w:rPr>
+              <w:t>Column Type</w:t>
+            </w:r>
+          </w:p>
+        </w:tc>
+        <w:tc>
+          <w:tcPr>
+            <w:tcW w:w="1384" w:type="dxa"/>
+            <w:shd w:val="clear" w:color="auto" w:fill="4F81BD" w:themeFill="accent1"/>
+          </w:tcPr>
+          <w:p>
+            <w:pPr>
+              <w:rPr>
+                <w:b/>
+                <w:sz w:val="20"/>
+                <w:szCs w:val="20"/>
+              </w:rPr>
+            </w:pPr>
+            <w:r>
+              <w:rPr>
+                <w:b/>
+                <w:sz w:val="20"/>
+                <w:szCs w:val="20"/>
+              </w:rPr>
+              <w:t>Constraint</w:t>
+            </w:r>
+          </w:p>
+        </w:tc>
+        <w:tc>
+          <w:tcPr>
+            <w:tcW w:w="3880" w:type="dxa"/>
+            <w:shd w:val="clear" w:color="auto" w:fill="4F81BD" w:themeFill="accent1"/>
+          </w:tcPr>
+          <w:p>
+            <w:pPr>
+              <w:rPr>
+                <w:b/>
+                <w:sz w:val="20"/>
+                <w:szCs w:val="20"/>
+              </w:rPr>
+            </w:pPr>
+            <w:r>
+              <w:rPr>
+                <w:b/>
+                <w:sz w:val="20"/>
+                <w:szCs w:val="20"/>
+              </w:rPr>
+              <w:t>Comments</w:t>
+            </w:r>
+          </w:p>
+        </w:tc>
+      </w:tr>
+      <w:tr>
+        <w:tc>
+          <w:tcPr>
+            <w:tcW w:w="1774" w:type="dxa"/>
+          </w:tcPr>
+          <w:p>
+            <w:pPr>
+              <w:rPr>
+                <w:sz w:val="20"/>
+                <w:szCs w:val="20"/>
+              </w:rPr>
+            </w:pPr>
+            <w:r>
+              <w:rPr>
+                <w:sz w:val="20"/>
+                <w:szCs w:val="20"/>
+              </w:rPr>
+              <w:t>STATUSCODE</w:t>
+            </w:r>
+          </w:p>
+        </w:tc>
+        <w:tc>
+          <w:tcPr>
+            <w:tcW w:w="1900" w:type="dxa"/>
+          </w:tcPr>
+          <w:p>
+            <w:pPr>
+              <w:rPr>
+                <w:sz w:val="20"/>
+                <w:szCs w:val="20"/>
+              </w:rPr>
+            </w:pPr>
+            <w:r>
+              <w:rPr>
+                <w:sz w:val="20"/>
+                <w:szCs w:val="20"/>
+              </w:rPr>
+              <w:t>VARCHAR2(1)</w:t>
+            </w:r>
+          </w:p>
+        </w:tc>
+        <w:tc>
+          <w:tcPr>
+            <w:tcW w:w="1384" w:type="dxa"/>
+          </w:tcPr>
+          <w:p>
+            <w:pPr>
+              <w:rPr>
+                <w:sz w:val="20"/>
+                <w:szCs w:val="20"/>
+              </w:rPr>
+            </w:pPr>
+            <w:r>
+              <w:rPr>
+                <w:sz w:val="20"/>
+                <w:szCs w:val="20"/>
+              </w:rPr>
+              <w:t>Primary Key</w:t>
+            </w:r>
+          </w:p>
+        </w:tc>
+        <w:tc>
+          <w:tcPr>
+            <w:tcW w:w="3880" w:type="dxa"/>
+          </w:tcPr>
+          <w:p>
+            <w:pPr>
+              <w:rPr>
+                <w:sz w:val="20"/>
+                <w:szCs w:val="20"/>
+              </w:rPr>
+            </w:pPr>
+            <w:r>
+              <w:rPr>
+                <w:sz w:val="20"/>
+                <w:szCs w:val="20"/>
+              </w:rPr>
+              <w:t>Status code values (S, A, D)</w:t>
+            </w:r>
+          </w:p>
+        </w:tc>
+      </w:tr>
+      <w:tr>
+        <w:tc>
+          <w:tcPr>
+            <w:tcW w:w="1774" w:type="dxa"/>
+          </w:tcPr>
+          <w:p>
+            <w:pPr>
+              <w:rPr>
+                <w:sz w:val="20"/>
+                <w:szCs w:val="20"/>
+              </w:rPr>
+            </w:pPr>
+            <w:r>
+              <w:rPr>
+                <w:sz w:val="20"/>
+                <w:szCs w:val="20"/>
+              </w:rPr>
+              <w:t>STATUSVALUE</w:t>
+            </w:r>
+          </w:p>
+        </w:tc>
+        <w:tc>
+          <w:tcPr>
+            <w:tcW w:w="1900" w:type="dxa"/>
+          </w:tcPr>
+          <w:p>
+            <w:pPr>
+              <w:rPr>
+                <w:sz w:val="20"/>
+                <w:szCs w:val="20"/>
+              </w:rPr>
+            </w:pPr>
+            <w:r>
+              <w:rPr>
+                <w:sz w:val="20"/>
+                <w:szCs w:val="20"/>
+              </w:rPr>
+              <w:t>VARCHAR2(</w:t>
+            </w:r>
+            <w:r>
+              <w:rPr>
+                <w:sz w:val="20"/>
+                <w:szCs w:val="20"/>
+              </w:rPr>
+              <w:t>1</w:t>
+            </w:r>
+            <w:r>
+              <w:rPr>
+                <w:sz w:val="20"/>
+                <w:szCs w:val="20"/>
+              </w:rPr>
+              <w:t>0)</w:t>
+            </w:r>
+          </w:p>
+        </w:tc>
+        <w:tc>
+          <w:tcPr>
+            <w:tcW w:w="1384" w:type="dxa"/>
+          </w:tcPr>
+          <w:p>
+            <w:pPr>
+              <w:rPr>
+                <w:sz w:val="20"/>
+                <w:szCs w:val="20"/>
+              </w:rPr>
+            </w:pPr>
+            <w:r>
+              <w:rPr>
+                <w:sz w:val="20"/>
+                <w:szCs w:val="20"/>
+              </w:rPr>
+              <w:t>Primary Key</w:t>
+            </w:r>
+          </w:p>
+        </w:tc>
+        <w:tc>
+          <w:tcPr>
+            <w:tcW w:w="3880" w:type="dxa"/>
+          </w:tcPr>
+          <w:p>
+            <w:pPr>
+              <w:rPr>
+                <w:sz w:val="20"/>
+                <w:szCs w:val="20"/>
+              </w:rPr>
+            </w:pPr>
+            <w:r>
+              <w:rPr>
+                <w:sz w:val="20"/>
+                <w:szCs w:val="20"/>
+              </w:rPr>
+              <w:t>Status values (Submitted, Approved, Denied)</w:t>
+            </w:r>
+          </w:p>
+        </w:tc>
+      </w:tr>
+    </w:tbl>
+    <w:p>
+      <w:pPr>
+        <w:spacing w:after="0" w:line="240" w:lineRule="auto"/>
       </w:pPr>
     </w:p>
     <w:sectPr>

</xml_diff>

<commit_message>
docs: corrected column name in group table in document. added insert statement for Group reference data table
</commit_message>
<xml_diff>
--- a/Engineering Stream CODE HACKATHON.docx
+++ b/Engineering Stream CODE HACKATHON.docx
@@ -529,7 +529,15 @@
         <w:t>URL</w:t>
       </w:r>
       <w:r>
-        <w:t xml:space="preserve"> where each card has a short title, brief description and a customizable picture. Default picture would be the favicon of the serving application.</w:t>
+        <w:t xml:space="preserve"> where each card has a short title, brief description and a customizable picture. Default picture would be the </w:t>
+      </w:r>
+      <w:proofErr w:type="spellStart"/>
+      <w:r>
+        <w:t>favicon</w:t>
+      </w:r>
+      <w:proofErr w:type="spellEnd"/>
+      <w:r>
+        <w:t xml:space="preserve"> of the serving application.</w:t>
       </w:r>
       <w:r>
         <w:tab/>
@@ -956,16 +964,54 @@
         <w:t xml:space="preserve">4. </w:t>
       </w:r>
       <w:r>
-        <w:t>Each card should be a short url with the re-direction to the original url. </w:t>
+        <w:t xml:space="preserve">Each card should be a short </w:t>
+      </w:r>
+      <w:proofErr w:type="spellStart"/>
+      <w:r>
+        <w:t>url</w:t>
+      </w:r>
+      <w:proofErr w:type="spellEnd"/>
+      <w:r>
+        <w:t xml:space="preserve"> with the re-direction to the original </w:t>
+      </w:r>
+      <w:proofErr w:type="spellStart"/>
+      <w:r>
+        <w:t>url</w:t>
+      </w:r>
+      <w:proofErr w:type="spellEnd"/>
+      <w:r>
+        <w:t>. </w:t>
       </w:r>
       <w:r>
         <w:rPr>
           <w:b/>
         </w:rPr>
-        <w:t>This short url will have no expiration as it belongs to a group</w:t>
-      </w:r>
-      <w:r>
-        <w:t>. The generation of this short url should be dynamic and unique and could carry some contextual information too.</w:t>
+        <w:t xml:space="preserve">This short </w:t>
+      </w:r>
+      <w:proofErr w:type="spellStart"/>
+      <w:r>
+        <w:rPr>
+          <w:b/>
+        </w:rPr>
+        <w:t>url</w:t>
+      </w:r>
+      <w:proofErr w:type="spellEnd"/>
+      <w:r>
+        <w:rPr>
+          <w:b/>
+        </w:rPr>
+        <w:t xml:space="preserve"> will have no expiration as it belongs to a group</w:t>
+      </w:r>
+      <w:r>
+        <w:t xml:space="preserve">. The generation of this short </w:t>
+      </w:r>
+      <w:proofErr w:type="spellStart"/>
+      <w:r>
+        <w:t>url</w:t>
+      </w:r>
+      <w:proofErr w:type="spellEnd"/>
+      <w:r>
+        <w:t xml:space="preserve"> should be dynamic and unique and could carry some contextual information too.</w:t>
       </w:r>
     </w:p>
     <w:p>
@@ -6250,21 +6296,7 @@
                 <w:rFonts w:asciiTheme="majorHAnsi" w:hAnsiTheme="majorHAnsi"/>
                 <w:sz w:val="20"/>
               </w:rPr>
-              <w:t>VARCHAR (</w:t>
-            </w:r>
-            <w:r>
-              <w:rPr>
-                <w:rFonts w:asciiTheme="majorHAnsi" w:hAnsiTheme="majorHAnsi"/>
-                <w:sz w:val="20"/>
-              </w:rPr>
-              <w:t>45</w:t>
-            </w:r>
-            <w:r>
-              <w:rPr>
-                <w:rFonts w:asciiTheme="majorHAnsi" w:hAnsiTheme="majorHAnsi"/>
-                <w:sz w:val="20"/>
-              </w:rPr>
-              <w:t>)</w:t>
+              <w:t>VARCHAR (45)</w:t>
             </w:r>
           </w:p>
         </w:tc>
@@ -6421,21 +6453,7 @@
                 <w:rFonts w:asciiTheme="majorHAnsi" w:hAnsiTheme="majorHAnsi"/>
                 <w:sz w:val="20"/>
               </w:rPr>
-              <w:t>VARCHAR(</w:t>
-            </w:r>
-            <w:r>
-              <w:rPr>
-                <w:rFonts w:asciiTheme="majorHAnsi" w:hAnsiTheme="majorHAnsi"/>
-                <w:sz w:val="20"/>
-              </w:rPr>
-              <w:t>100</w:t>
-            </w:r>
-            <w:r>
-              <w:rPr>
-                <w:rFonts w:asciiTheme="majorHAnsi" w:hAnsiTheme="majorHAnsi"/>
-                <w:sz w:val="20"/>
-              </w:rPr>
-              <w:t>)</w:t>
+              <w:t>VARCHAR(100)</w:t>
             </w:r>
           </w:p>
         </w:tc>
@@ -6550,14 +6568,7 @@
                 <w:rFonts w:asciiTheme="majorHAnsi" w:hAnsiTheme="majorHAnsi"/>
                 <w:sz w:val="20"/>
               </w:rPr>
-              <w:t xml:space="preserve">Modified </w:t>
-            </w:r>
-            <w:r>
-              <w:rPr>
-                <w:rFonts w:asciiTheme="majorHAnsi" w:hAnsiTheme="majorHAnsi"/>
-                <w:sz w:val="20"/>
-              </w:rPr>
-              <w:t>Operator</w:t>
+              <w:t>Modified Operator</w:t>
             </w:r>
           </w:p>
         </w:tc>
@@ -7959,7 +7970,7 @@
                 <w:rFonts w:asciiTheme="majorHAnsi" w:hAnsiTheme="majorHAnsi"/>
                 <w:sz w:val="20"/>
               </w:rPr>
-              <w:t>GROUPTYPEVALUE</w:t>
+              <w:t>GROUPVALUE</w:t>
             </w:r>
           </w:p>
         </w:tc>

</xml_diff>

<commit_message>
docs: increased the card table short URL
</commit_message>
<xml_diff>
--- a/Engineering Stream CODE HACKATHON.docx
+++ b/Engineering Stream CODE HACKATHON.docx
@@ -529,15 +529,7 @@
         <w:t>URL</w:t>
       </w:r>
       <w:r>
-        <w:t xml:space="preserve"> where each card has a short title, brief description and a customizable picture. Default picture would be the </w:t>
-      </w:r>
-      <w:proofErr w:type="spellStart"/>
-      <w:r>
-        <w:t>favicon</w:t>
-      </w:r>
-      <w:proofErr w:type="spellEnd"/>
-      <w:r>
-        <w:t xml:space="preserve"> of the serving application.</w:t>
+        <w:t xml:space="preserve"> where each card has a short title, brief description and a customizable picture. Default picture would be the favicon of the serving application.</w:t>
       </w:r>
       <w:r>
         <w:tab/>
@@ -964,54 +956,16 @@
         <w:t xml:space="preserve">4. </w:t>
       </w:r>
       <w:r>
-        <w:t xml:space="preserve">Each card should be a short </w:t>
-      </w:r>
-      <w:proofErr w:type="spellStart"/>
-      <w:r>
-        <w:t>url</w:t>
-      </w:r>
-      <w:proofErr w:type="spellEnd"/>
-      <w:r>
-        <w:t xml:space="preserve"> with the re-direction to the original </w:t>
-      </w:r>
-      <w:proofErr w:type="spellStart"/>
-      <w:r>
-        <w:t>url</w:t>
-      </w:r>
-      <w:proofErr w:type="spellEnd"/>
-      <w:r>
-        <w:t>. </w:t>
+        <w:t>Each card should be a short url with the re-direction to the original url. </w:t>
       </w:r>
       <w:r>
         <w:rPr>
           <w:b/>
         </w:rPr>
-        <w:t xml:space="preserve">This short </w:t>
-      </w:r>
-      <w:proofErr w:type="spellStart"/>
-      <w:r>
-        <w:rPr>
-          <w:b/>
-        </w:rPr>
-        <w:t>url</w:t>
-      </w:r>
-      <w:proofErr w:type="spellEnd"/>
-      <w:r>
-        <w:rPr>
-          <w:b/>
-        </w:rPr>
-        <w:t xml:space="preserve"> will have no expiration as it belongs to a group</w:t>
+        <w:t>This short url will have no expiration as it belongs to a group</w:t>
       </w:r>
       <w:r>
-        <w:t xml:space="preserve">. The generation of this short </w:t>
-      </w:r>
-      <w:proofErr w:type="spellStart"/>
-      <w:r>
-        <w:t>url</w:t>
-      </w:r>
-      <w:proofErr w:type="spellEnd"/>
-      <w:r>
-        <w:t xml:space="preserve"> should be dynamic and unique and could carry some contextual information too.</w:t>
+        <w:t>. The generation of this short url should be dynamic and unique and could carry some contextual information too.</w:t>
       </w:r>
     </w:p>
     <w:p>
@@ -9896,7 +9850,7 @@
                 <w:rFonts w:asciiTheme="majorHAnsi" w:hAnsiTheme="majorHAnsi"/>
                 <w:sz w:val="20"/>
               </w:rPr>
-              <w:t>45</w:t>
+              <w:t>250</w:t>
             </w:r>
             <w:r>
               <w:rPr>

</xml_diff>

<commit_message>
docs: modified the audit columns type and sizes in the data model and script
</commit_message>
<xml_diff>
--- a/Engineering Stream CODE HACKATHON.docx
+++ b/Engineering Stream CODE HACKATHON.docx
@@ -529,7 +529,15 @@
         <w:t>URL</w:t>
       </w:r>
       <w:r>
-        <w:t xml:space="preserve"> where each card has a short title, brief description and a customizable picture. Default picture would be the favicon of the serving application.</w:t>
+        <w:t xml:space="preserve"> where each card has a short title, brief description and a customizable picture. Default picture would be the </w:t>
+      </w:r>
+      <w:proofErr w:type="spellStart"/>
+      <w:r>
+        <w:t>favicon</w:t>
+      </w:r>
+      <w:proofErr w:type="spellEnd"/>
+      <w:r>
+        <w:t xml:space="preserve"> of the serving application.</w:t>
       </w:r>
       <w:r>
         <w:tab/>
@@ -956,16 +964,54 @@
         <w:t xml:space="preserve">4. </w:t>
       </w:r>
       <w:r>
-        <w:t>Each card should be a short url with the re-direction to the original url. </w:t>
+        <w:t xml:space="preserve">Each card should be a short </w:t>
+      </w:r>
+      <w:proofErr w:type="spellStart"/>
+      <w:r>
+        <w:t>url</w:t>
+      </w:r>
+      <w:proofErr w:type="spellEnd"/>
+      <w:r>
+        <w:t xml:space="preserve"> with the re-direction to the original </w:t>
+      </w:r>
+      <w:proofErr w:type="spellStart"/>
+      <w:r>
+        <w:t>url</w:t>
+      </w:r>
+      <w:proofErr w:type="spellEnd"/>
+      <w:r>
+        <w:t>. </w:t>
       </w:r>
       <w:r>
         <w:rPr>
           <w:b/>
         </w:rPr>
-        <w:t>This short url will have no expiration as it belongs to a group</w:t>
-      </w:r>
-      <w:r>
-        <w:t>. The generation of this short url should be dynamic and unique and could carry some contextual information too.</w:t>
+        <w:t xml:space="preserve">This short </w:t>
+      </w:r>
+      <w:proofErr w:type="spellStart"/>
+      <w:r>
+        <w:rPr>
+          <w:b/>
+        </w:rPr>
+        <w:t>url</w:t>
+      </w:r>
+      <w:proofErr w:type="spellEnd"/>
+      <w:r>
+        <w:rPr>
+          <w:b/>
+        </w:rPr>
+        <w:t xml:space="preserve"> will have no expiration as it belongs to a group</w:t>
+      </w:r>
+      <w:r>
+        <w:t xml:space="preserve">. The generation of this short </w:t>
+      </w:r>
+      <w:proofErr w:type="spellStart"/>
+      <w:r>
+        <w:t>url</w:t>
+      </w:r>
+      <w:proofErr w:type="spellEnd"/>
+      <w:r>
+        <w:t xml:space="preserve"> should be dynamic and unique and could carry some contextual information too.</w:t>
       </w:r>
     </w:p>
     <w:p>
@@ -5223,7 +5269,21 @@
                 <w:sz w:val="20"/>
                 <w:szCs w:val="20"/>
               </w:rPr>
-              <w:t>VARCHAR2(100)</w:t>
+              <w:t>VARCHAR2(</w:t>
+            </w:r>
+            <w:r>
+              <w:rPr>
+                <w:sz w:val="20"/>
+                <w:szCs w:val="20"/>
+              </w:rPr>
+              <w:t>250</w:t>
+            </w:r>
+            <w:r>
+              <w:rPr>
+                <w:sz w:val="20"/>
+                <w:szCs w:val="20"/>
+              </w:rPr>
+              <w:t>)</w:t>
             </w:r>
           </w:p>
         </w:tc>
@@ -5298,7 +5358,7 @@
                 <w:sz w:val="20"/>
                 <w:szCs w:val="20"/>
               </w:rPr>
-              <w:t>DATE</w:t>
+              <w:t>TIMESTAMP</w:t>
             </w:r>
           </w:p>
         </w:tc>
@@ -5373,7 +5433,21 @@
                 <w:sz w:val="20"/>
                 <w:szCs w:val="20"/>
               </w:rPr>
-              <w:t>VARCHAR2(100)</w:t>
+              <w:t>VARCHAR2(</w:t>
+            </w:r>
+            <w:r>
+              <w:rPr>
+                <w:sz w:val="20"/>
+                <w:szCs w:val="20"/>
+              </w:rPr>
+              <w:t>250</w:t>
+            </w:r>
+            <w:r>
+              <w:rPr>
+                <w:sz w:val="20"/>
+                <w:szCs w:val="20"/>
+              </w:rPr>
+              <w:t>)</w:t>
             </w:r>
           </w:p>
         </w:tc>
@@ -5444,75 +5518,7 @@
                 <w:sz w:val="20"/>
                 <w:szCs w:val="20"/>
               </w:rPr>
-              <w:t>DATE</w:t>
-            </w:r>
-          </w:p>
-        </w:tc>
-        <w:tc>
-          <w:tcPr>
-            <w:tcW w:w="1384" w:type="dxa"/>
-          </w:tcPr>
-          <w:p>
-            <w:pPr>
-              <w:rPr>
-                <w:sz w:val="20"/>
-                <w:szCs w:val="20"/>
-              </w:rPr>
-            </w:pPr>
-          </w:p>
-        </w:tc>
-        <w:tc>
-          <w:tcPr>
-            <w:tcW w:w="4950" w:type="dxa"/>
-          </w:tcPr>
-          <w:p>
-            <w:pPr>
-              <w:rPr>
-                <w:sz w:val="20"/>
-                <w:szCs w:val="20"/>
-              </w:rPr>
-            </w:pPr>
-          </w:p>
-        </w:tc>
-      </w:tr>
-      <w:tr>
-        <w:tc>
-          <w:tcPr>
-            <w:tcW w:w="1774" w:type="dxa"/>
-          </w:tcPr>
-          <w:p>
-            <w:pPr>
-              <w:rPr>
-                <w:sz w:val="20"/>
-                <w:szCs w:val="20"/>
-              </w:rPr>
-            </w:pPr>
-            <w:r>
-              <w:rPr>
-                <w:sz w:val="20"/>
-                <w:szCs w:val="20"/>
-              </w:rPr>
-              <w:t>OPEDEL</w:t>
-            </w:r>
-          </w:p>
-        </w:tc>
-        <w:tc>
-          <w:tcPr>
-            <w:tcW w:w="1900" w:type="dxa"/>
-          </w:tcPr>
-          <w:p>
-            <w:pPr>
-              <w:rPr>
-                <w:sz w:val="20"/>
-                <w:szCs w:val="20"/>
-              </w:rPr>
-            </w:pPr>
-            <w:r>
-              <w:rPr>
-                <w:sz w:val="20"/>
-                <w:szCs w:val="20"/>
-              </w:rPr>
-              <w:t>VARCHAR2(100)</w:t>
+              <w:t>TIMESTAMP</w:t>
             </w:r>
           </w:p>
         </w:tc>
@@ -6407,7 +6413,7 @@
                 <w:rFonts w:asciiTheme="majorHAnsi" w:hAnsiTheme="majorHAnsi"/>
                 <w:sz w:val="20"/>
               </w:rPr>
-              <w:t>VARCHAR(100)</w:t>
+              <w:t>VARCHAR2(250)</w:t>
             </w:r>
           </w:p>
         </w:tc>
@@ -6427,7 +6433,7 @@
                 <w:rFonts w:asciiTheme="majorHAnsi" w:hAnsiTheme="majorHAnsi"/>
                 <w:sz w:val="20"/>
               </w:rPr>
-              <w:t>NOTNULL</w:t>
+              <w:t>NOT NULL</w:t>
             </w:r>
           </w:p>
         </w:tc>
@@ -6438,17 +6444,10 @@
           <w:p>
             <w:pPr>
               <w:rPr>
-                <w:rFonts w:asciiTheme="majorHAnsi" w:hAnsiTheme="majorHAnsi"/>
-                <w:sz w:val="20"/>
-              </w:rPr>
-            </w:pPr>
-            <w:r>
-              <w:rPr>
-                <w:rFonts w:asciiTheme="majorHAnsi" w:hAnsiTheme="majorHAnsi"/>
-                <w:sz w:val="20"/>
-              </w:rPr>
-              <w:t>Creator Operator</w:t>
-            </w:r>
+                <w:sz w:val="20"/>
+                <w:szCs w:val="20"/>
+              </w:rPr>
+            </w:pPr>
           </w:p>
         </w:tc>
       </w:tr>
@@ -6469,6 +6468,81 @@
                 <w:rFonts w:asciiTheme="majorHAnsi" w:hAnsiTheme="majorHAnsi"/>
                 <w:sz w:val="20"/>
               </w:rPr>
+              <w:t>DATCRE</w:t>
+            </w:r>
+          </w:p>
+        </w:tc>
+        <w:tc>
+          <w:tcPr>
+            <w:tcW w:w="1933" w:type="dxa"/>
+          </w:tcPr>
+          <w:p>
+            <w:pPr>
+              <w:rPr>
+                <w:rFonts w:asciiTheme="majorHAnsi" w:hAnsiTheme="majorHAnsi"/>
+                <w:sz w:val="20"/>
+              </w:rPr>
+            </w:pPr>
+            <w:r>
+              <w:rPr>
+                <w:rFonts w:asciiTheme="majorHAnsi" w:hAnsiTheme="majorHAnsi"/>
+                <w:sz w:val="20"/>
+              </w:rPr>
+              <w:t>TIMESTAMP</w:t>
+            </w:r>
+          </w:p>
+        </w:tc>
+        <w:tc>
+          <w:tcPr>
+            <w:tcW w:w="1394" w:type="dxa"/>
+          </w:tcPr>
+          <w:p>
+            <w:pPr>
+              <w:rPr>
+                <w:rFonts w:asciiTheme="majorHAnsi" w:hAnsiTheme="majorHAnsi"/>
+                <w:sz w:val="20"/>
+              </w:rPr>
+            </w:pPr>
+            <w:r>
+              <w:rPr>
+                <w:rFonts w:asciiTheme="majorHAnsi" w:hAnsiTheme="majorHAnsi"/>
+                <w:sz w:val="20"/>
+              </w:rPr>
+              <w:t>NOT NULL</w:t>
+            </w:r>
+          </w:p>
+        </w:tc>
+        <w:tc>
+          <w:tcPr>
+            <w:tcW w:w="5397" w:type="dxa"/>
+          </w:tcPr>
+          <w:p>
+            <w:pPr>
+              <w:rPr>
+                <w:sz w:val="20"/>
+                <w:szCs w:val="20"/>
+              </w:rPr>
+            </w:pPr>
+          </w:p>
+        </w:tc>
+      </w:tr>
+      <w:tr>
+        <w:tc>
+          <w:tcPr>
+            <w:tcW w:w="1644" w:type="dxa"/>
+          </w:tcPr>
+          <w:p>
+            <w:pPr>
+              <w:rPr>
+                <w:rFonts w:asciiTheme="majorHAnsi" w:hAnsiTheme="majorHAnsi"/>
+                <w:sz w:val="20"/>
+              </w:rPr>
+            </w:pPr>
+            <w:r>
+              <w:rPr>
+                <w:rFonts w:asciiTheme="majorHAnsi" w:hAnsiTheme="majorHAnsi"/>
+                <w:sz w:val="20"/>
+              </w:rPr>
               <w:t>OPEMOD</w:t>
             </w:r>
           </w:p>
@@ -6489,7 +6563,7 @@
                 <w:rFonts w:asciiTheme="majorHAnsi" w:hAnsiTheme="majorHAnsi"/>
                 <w:sz w:val="20"/>
               </w:rPr>
-              <w:t>VARCHAR(100)</w:t>
+              <w:t>VARCHAR2(250)</w:t>
             </w:r>
           </w:p>
         </w:tc>
@@ -6513,17 +6587,10 @@
           <w:p>
             <w:pPr>
               <w:rPr>
-                <w:rFonts w:asciiTheme="majorHAnsi" w:hAnsiTheme="majorHAnsi"/>
-                <w:sz w:val="20"/>
-              </w:rPr>
-            </w:pPr>
-            <w:r>
-              <w:rPr>
-                <w:rFonts w:asciiTheme="majorHAnsi" w:hAnsiTheme="majorHAnsi"/>
-                <w:sz w:val="20"/>
-              </w:rPr>
-              <w:t>Modified Operator</w:t>
-            </w:r>
+                <w:sz w:val="20"/>
+                <w:szCs w:val="20"/>
+              </w:rPr>
+            </w:pPr>
           </w:p>
         </w:tc>
       </w:tr>
@@ -6544,7 +6611,7 @@
                 <w:rFonts w:asciiTheme="majorHAnsi" w:hAnsiTheme="majorHAnsi"/>
                 <w:sz w:val="20"/>
               </w:rPr>
-              <w:t>DATCRE</w:t>
+              <w:t>DATMOD</w:t>
             </w:r>
           </w:p>
         </w:tc>
@@ -6564,7 +6631,7 @@
                 <w:rFonts w:asciiTheme="majorHAnsi" w:hAnsiTheme="majorHAnsi"/>
                 <w:sz w:val="20"/>
               </w:rPr>
-              <w:t>DATETIME</w:t>
+              <w:t>TIMESTAMP</w:t>
             </w:r>
           </w:p>
         </w:tc>
@@ -6579,13 +6646,6 @@
                 <w:sz w:val="20"/>
               </w:rPr>
             </w:pPr>
-            <w:r>
-              <w:rPr>
-                <w:rFonts w:asciiTheme="majorHAnsi" w:hAnsiTheme="majorHAnsi"/>
-                <w:sz w:val="20"/>
-              </w:rPr>
-              <w:t>NOTNULL</w:t>
-            </w:r>
           </w:p>
         </w:tc>
         <w:tc>
@@ -6595,167 +6655,10 @@
           <w:p>
             <w:pPr>
               <w:rPr>
-                <w:rFonts w:asciiTheme="majorHAnsi" w:hAnsiTheme="majorHAnsi"/>
-                <w:sz w:val="20"/>
-              </w:rPr>
-            </w:pPr>
-            <w:r>
-              <w:rPr>
-                <w:rFonts w:asciiTheme="majorHAnsi" w:hAnsiTheme="majorHAnsi"/>
-                <w:sz w:val="20"/>
-              </w:rPr>
-              <w:t>Created Date</w:t>
-            </w:r>
-          </w:p>
-        </w:tc>
-      </w:tr>
-      <w:tr>
-        <w:tc>
-          <w:tcPr>
-            <w:tcW w:w="1644" w:type="dxa"/>
-          </w:tcPr>
-          <w:p>
-            <w:pPr>
-              <w:rPr>
-                <w:rFonts w:asciiTheme="majorHAnsi" w:hAnsiTheme="majorHAnsi"/>
-                <w:sz w:val="20"/>
-              </w:rPr>
-            </w:pPr>
-            <w:r>
-              <w:rPr>
-                <w:rFonts w:asciiTheme="majorHAnsi" w:hAnsiTheme="majorHAnsi"/>
-                <w:sz w:val="20"/>
-              </w:rPr>
-              <w:t>DATMOD</w:t>
-            </w:r>
-          </w:p>
-        </w:tc>
-        <w:tc>
-          <w:tcPr>
-            <w:tcW w:w="1933" w:type="dxa"/>
-          </w:tcPr>
-          <w:p>
-            <w:pPr>
-              <w:rPr>
-                <w:rFonts w:asciiTheme="majorHAnsi" w:hAnsiTheme="majorHAnsi"/>
-                <w:sz w:val="20"/>
-              </w:rPr>
-            </w:pPr>
-            <w:r>
-              <w:rPr>
-                <w:rFonts w:asciiTheme="majorHAnsi" w:hAnsiTheme="majorHAnsi"/>
-                <w:sz w:val="20"/>
-              </w:rPr>
-              <w:t>DATETIME</w:t>
-            </w:r>
-          </w:p>
-        </w:tc>
-        <w:tc>
-          <w:tcPr>
-            <w:tcW w:w="1394" w:type="dxa"/>
-          </w:tcPr>
-          <w:p>
-            <w:pPr>
-              <w:rPr>
-                <w:rFonts w:asciiTheme="majorHAnsi" w:hAnsiTheme="majorHAnsi"/>
-                <w:sz w:val="20"/>
-              </w:rPr>
-            </w:pPr>
-          </w:p>
-        </w:tc>
-        <w:tc>
-          <w:tcPr>
-            <w:tcW w:w="5397" w:type="dxa"/>
-          </w:tcPr>
-          <w:p>
-            <w:pPr>
-              <w:rPr>
-                <w:rFonts w:asciiTheme="majorHAnsi" w:hAnsiTheme="majorHAnsi"/>
-                <w:sz w:val="20"/>
-              </w:rPr>
-            </w:pPr>
-            <w:r>
-              <w:rPr>
-                <w:rFonts w:asciiTheme="majorHAnsi" w:hAnsiTheme="majorHAnsi"/>
-                <w:sz w:val="20"/>
-              </w:rPr>
-              <w:t>Modified Date</w:t>
-            </w:r>
-          </w:p>
-        </w:tc>
-      </w:tr>
-      <w:tr>
-        <w:tc>
-          <w:tcPr>
-            <w:tcW w:w="1644" w:type="dxa"/>
-          </w:tcPr>
-          <w:p>
-            <w:pPr>
-              <w:rPr>
-                <w:rFonts w:asciiTheme="majorHAnsi" w:hAnsiTheme="majorHAnsi"/>
-                <w:sz w:val="20"/>
-              </w:rPr>
-            </w:pPr>
-            <w:r>
-              <w:rPr>
-                <w:rFonts w:asciiTheme="majorHAnsi" w:hAnsiTheme="majorHAnsi"/>
-                <w:sz w:val="20"/>
-              </w:rPr>
-              <w:t>OPEDEL</w:t>
-            </w:r>
-          </w:p>
-        </w:tc>
-        <w:tc>
-          <w:tcPr>
-            <w:tcW w:w="1933" w:type="dxa"/>
-          </w:tcPr>
-          <w:p>
-            <w:pPr>
-              <w:rPr>
-                <w:rFonts w:asciiTheme="majorHAnsi" w:hAnsiTheme="majorHAnsi"/>
-                <w:sz w:val="20"/>
-              </w:rPr>
-            </w:pPr>
-            <w:r>
-              <w:rPr>
-                <w:rFonts w:asciiTheme="majorHAnsi" w:hAnsiTheme="majorHAnsi"/>
-                <w:sz w:val="20"/>
-              </w:rPr>
-              <w:t>VARCHAR(100)</w:t>
-            </w:r>
-          </w:p>
-        </w:tc>
-        <w:tc>
-          <w:tcPr>
-            <w:tcW w:w="1394" w:type="dxa"/>
-          </w:tcPr>
-          <w:p>
-            <w:pPr>
-              <w:rPr>
-                <w:rFonts w:asciiTheme="majorHAnsi" w:hAnsiTheme="majorHAnsi"/>
-                <w:sz w:val="20"/>
-              </w:rPr>
-            </w:pPr>
-          </w:p>
-        </w:tc>
-        <w:tc>
-          <w:tcPr>
-            <w:tcW w:w="5397" w:type="dxa"/>
-          </w:tcPr>
-          <w:p>
-            <w:pPr>
-              <w:rPr>
-                <w:rFonts w:asciiTheme="majorHAnsi" w:hAnsiTheme="majorHAnsi"/>
-                <w:sz w:val="20"/>
-              </w:rPr>
-            </w:pPr>
-            <w:r>
-              <w:rPr>
-                <w:rFonts w:asciiTheme="majorHAnsi" w:hAnsiTheme="majorHAnsi"/>
-                <w:sz w:val="20"/>
-              </w:rPr>
-              <w:t>Delete Operator</w:t>
-            </w:r>
+                <w:sz w:val="20"/>
+                <w:szCs w:val="20"/>
+              </w:rPr>
+            </w:pPr>
           </w:p>
         </w:tc>
       </w:tr>
@@ -7205,14 +7108,7 @@
                 <w:rFonts w:asciiTheme="majorHAnsi" w:hAnsiTheme="majorHAnsi"/>
                 <w:sz w:val="20"/>
               </w:rPr>
-              <w:t>VARCHAR</w:t>
-            </w:r>
-            <w:r>
-              <w:rPr>
-                <w:rFonts w:asciiTheme="majorHAnsi" w:hAnsiTheme="majorHAnsi"/>
-                <w:sz w:val="20"/>
-              </w:rPr>
-              <w:t>(100)</w:t>
+              <w:t>VARCHAR2(250)</w:t>
             </w:r>
           </w:p>
         </w:tc>
@@ -7247,13 +7143,6 @@
                 <w:sz w:val="20"/>
               </w:rPr>
             </w:pPr>
-            <w:r>
-              <w:rPr>
-                <w:rFonts w:asciiTheme="majorHAnsi" w:hAnsiTheme="majorHAnsi"/>
-                <w:sz w:val="20"/>
-              </w:rPr>
-              <w:t>Creator Operator</w:t>
-            </w:r>
           </w:p>
         </w:tc>
       </w:tr>
@@ -7294,7 +7183,7 @@
                 <w:rFonts w:asciiTheme="majorHAnsi" w:hAnsiTheme="majorHAnsi"/>
                 <w:sz w:val="20"/>
               </w:rPr>
-              <w:t>DATETIME</w:t>
+              <w:t>TIMESTAMP</w:t>
             </w:r>
           </w:p>
         </w:tc>
@@ -7329,13 +7218,6 @@
                 <w:sz w:val="20"/>
               </w:rPr>
             </w:pPr>
-            <w:r>
-              <w:rPr>
-                <w:rFonts w:asciiTheme="majorHAnsi" w:hAnsiTheme="majorHAnsi"/>
-                <w:sz w:val="20"/>
-              </w:rPr>
-              <w:t>Modified Operator</w:t>
-            </w:r>
           </w:p>
         </w:tc>
       </w:tr>
@@ -7376,14 +7258,7 @@
                 <w:rFonts w:asciiTheme="majorHAnsi" w:hAnsiTheme="majorHAnsi"/>
                 <w:sz w:val="20"/>
               </w:rPr>
-              <w:t>VARCHAR</w:t>
-            </w:r>
-            <w:r>
-              <w:rPr>
-                <w:rFonts w:asciiTheme="majorHAnsi" w:hAnsiTheme="majorHAnsi"/>
-                <w:sz w:val="20"/>
-              </w:rPr>
-              <w:t>(100)</w:t>
+              <w:t>VARCHAR2(250)</w:t>
             </w:r>
           </w:p>
         </w:tc>
@@ -7411,13 +7286,6 @@
                 <w:sz w:val="20"/>
               </w:rPr>
             </w:pPr>
-            <w:r>
-              <w:rPr>
-                <w:rFonts w:asciiTheme="majorHAnsi" w:hAnsiTheme="majorHAnsi"/>
-                <w:sz w:val="20"/>
-              </w:rPr>
-              <w:t>Created Date</w:t>
-            </w:r>
           </w:p>
         </w:tc>
       </w:tr>
@@ -7461,7 +7329,7 @@
                 <w:rFonts w:asciiTheme="majorHAnsi" w:hAnsiTheme="majorHAnsi"/>
                 <w:sz w:val="20"/>
               </w:rPr>
-              <w:t>DATETIME</w:t>
+              <w:t>TIMESTAMP</w:t>
             </w:r>
           </w:p>
         </w:tc>
@@ -7489,95 +7357,6 @@
                 <w:sz w:val="20"/>
               </w:rPr>
             </w:pPr>
-            <w:r>
-              <w:rPr>
-                <w:rFonts w:asciiTheme="majorHAnsi" w:hAnsiTheme="majorHAnsi"/>
-                <w:sz w:val="20"/>
-              </w:rPr>
-              <w:t>Modified Date</w:t>
-            </w:r>
-          </w:p>
-        </w:tc>
-      </w:tr>
-      <w:tr>
-        <w:tc>
-          <w:tcPr>
-            <w:tcW w:w="1998" w:type="dxa"/>
-          </w:tcPr>
-          <w:p>
-            <w:pPr>
-              <w:rPr>
-                <w:rFonts w:asciiTheme="majorHAnsi" w:hAnsiTheme="majorHAnsi"/>
-                <w:sz w:val="20"/>
-              </w:rPr>
-            </w:pPr>
-            <w:r>
-              <w:rPr>
-                <w:rFonts w:asciiTheme="majorHAnsi" w:hAnsiTheme="majorHAnsi"/>
-                <w:sz w:val="20"/>
-              </w:rPr>
-              <w:t>OPEDEL</w:t>
-            </w:r>
-          </w:p>
-        </w:tc>
-        <w:tc>
-          <w:tcPr>
-            <w:tcW w:w="1692" w:type="dxa"/>
-          </w:tcPr>
-          <w:p>
-            <w:pPr>
-              <w:rPr>
-                <w:rFonts w:asciiTheme="majorHAnsi" w:hAnsiTheme="majorHAnsi"/>
-                <w:sz w:val="20"/>
-              </w:rPr>
-            </w:pPr>
-            <w:r>
-              <w:rPr>
-                <w:rFonts w:asciiTheme="majorHAnsi" w:hAnsiTheme="majorHAnsi"/>
-                <w:sz w:val="20"/>
-              </w:rPr>
-              <w:t>VARCHAR</w:t>
-            </w:r>
-            <w:r>
-              <w:rPr>
-                <w:rFonts w:asciiTheme="majorHAnsi" w:hAnsiTheme="majorHAnsi"/>
-                <w:sz w:val="20"/>
-              </w:rPr>
-              <w:t>(100)</w:t>
-            </w:r>
-          </w:p>
-        </w:tc>
-        <w:tc>
-          <w:tcPr>
-            <w:tcW w:w="1489" w:type="dxa"/>
-          </w:tcPr>
-          <w:p>
-            <w:pPr>
-              <w:rPr>
-                <w:rFonts w:asciiTheme="majorHAnsi" w:hAnsiTheme="majorHAnsi"/>
-                <w:sz w:val="20"/>
-              </w:rPr>
-            </w:pPr>
-          </w:p>
-        </w:tc>
-        <w:tc>
-          <w:tcPr>
-            <w:tcW w:w="5189" w:type="dxa"/>
-          </w:tcPr>
-          <w:p>
-            <w:pPr>
-              <w:rPr>
-                <w:rFonts w:asciiTheme="majorHAnsi" w:hAnsiTheme="majorHAnsi"/>
-                <w:sz w:val="20"/>
-              </w:rPr>
-            </w:pPr>
-            <w:r>
-              <w:rPr>
-                <w:rFonts w:asciiTheme="majorHAnsi" w:hAnsiTheme="majorHAnsi"/>
-                <w:sz w:val="20"/>
-              </w:rPr>
-              <w:t>Delete Operator</w:t>
-            </w:r>
           </w:p>
         </w:tc>
       </w:tr>
@@ -8013,7 +7792,7 @@
                 <w:rFonts w:asciiTheme="majorHAnsi" w:hAnsiTheme="majorHAnsi"/>
                 <w:sz w:val="20"/>
               </w:rPr>
-              <w:t>GROUPCREATOR</w:t>
+              <w:t>OPECRE</w:t>
             </w:r>
           </w:p>
         </w:tc>
@@ -8033,14 +7812,7 @@
                 <w:rFonts w:asciiTheme="majorHAnsi" w:hAnsiTheme="majorHAnsi"/>
                 <w:sz w:val="20"/>
               </w:rPr>
-              <w:t>VARCHAR</w:t>
-            </w:r>
-            <w:r>
-              <w:rPr>
-                <w:rFonts w:asciiTheme="majorHAnsi" w:hAnsiTheme="majorHAnsi"/>
-                <w:sz w:val="20"/>
-              </w:rPr>
-              <w:t>(100)</w:t>
+              <w:t>VARCHAR2(250)</w:t>
             </w:r>
           </w:p>
         </w:tc>
@@ -8060,7 +7832,7 @@
                 <w:rFonts w:asciiTheme="majorHAnsi" w:hAnsiTheme="majorHAnsi"/>
                 <w:sz w:val="20"/>
               </w:rPr>
-              <w:t>NOTNULL</w:t>
+              <w:t>NOT NULL</w:t>
             </w:r>
           </w:p>
         </w:tc>
@@ -8075,13 +7847,6 @@
                 <w:sz w:val="20"/>
               </w:rPr>
             </w:pPr>
-            <w:r>
-              <w:rPr>
-                <w:rFonts w:asciiTheme="majorHAnsi" w:hAnsiTheme="majorHAnsi"/>
-                <w:sz w:val="20"/>
-              </w:rPr>
-              <w:t>Username of the group creator</w:t>
-            </w:r>
           </w:p>
         </w:tc>
       </w:tr>
@@ -8102,6 +7867,81 @@
                 <w:rFonts w:asciiTheme="majorHAnsi" w:hAnsiTheme="majorHAnsi"/>
                 <w:sz w:val="20"/>
               </w:rPr>
+              <w:t>DATCRE</w:t>
+            </w:r>
+          </w:p>
+        </w:tc>
+        <w:tc>
+          <w:tcPr>
+            <w:tcW w:w="1692" w:type="dxa"/>
+          </w:tcPr>
+          <w:p>
+            <w:pPr>
+              <w:rPr>
+                <w:rFonts w:asciiTheme="majorHAnsi" w:hAnsiTheme="majorHAnsi"/>
+                <w:sz w:val="20"/>
+              </w:rPr>
+            </w:pPr>
+            <w:r>
+              <w:rPr>
+                <w:rFonts w:asciiTheme="majorHAnsi" w:hAnsiTheme="majorHAnsi"/>
+                <w:sz w:val="20"/>
+              </w:rPr>
+              <w:t>TIMESTAMP</w:t>
+            </w:r>
+          </w:p>
+        </w:tc>
+        <w:tc>
+          <w:tcPr>
+            <w:tcW w:w="1489" w:type="dxa"/>
+          </w:tcPr>
+          <w:p>
+            <w:pPr>
+              <w:rPr>
+                <w:rFonts w:asciiTheme="majorHAnsi" w:hAnsiTheme="majorHAnsi"/>
+                <w:sz w:val="20"/>
+              </w:rPr>
+            </w:pPr>
+            <w:r>
+              <w:rPr>
+                <w:rFonts w:asciiTheme="majorHAnsi" w:hAnsiTheme="majorHAnsi"/>
+                <w:sz w:val="20"/>
+              </w:rPr>
+              <w:t>NOT NULL</w:t>
+            </w:r>
+          </w:p>
+        </w:tc>
+        <w:tc>
+          <w:tcPr>
+            <w:tcW w:w="5189" w:type="dxa"/>
+          </w:tcPr>
+          <w:p>
+            <w:pPr>
+              <w:rPr>
+                <w:rFonts w:asciiTheme="majorHAnsi" w:hAnsiTheme="majorHAnsi"/>
+                <w:sz w:val="20"/>
+              </w:rPr>
+            </w:pPr>
+          </w:p>
+        </w:tc>
+      </w:tr>
+      <w:tr>
+        <w:tc>
+          <w:tcPr>
+            <w:tcW w:w="1998" w:type="dxa"/>
+          </w:tcPr>
+          <w:p>
+            <w:pPr>
+              <w:rPr>
+                <w:rFonts w:asciiTheme="majorHAnsi" w:hAnsiTheme="majorHAnsi"/>
+                <w:sz w:val="20"/>
+              </w:rPr>
+            </w:pPr>
+            <w:r>
+              <w:rPr>
+                <w:rFonts w:asciiTheme="majorHAnsi" w:hAnsiTheme="majorHAnsi"/>
+                <w:sz w:val="20"/>
+              </w:rPr>
               <w:t>OPEMOD</w:t>
             </w:r>
           </w:p>
@@ -8122,7 +7962,7 @@
                 <w:rFonts w:asciiTheme="majorHAnsi" w:hAnsiTheme="majorHAnsi"/>
                 <w:sz w:val="20"/>
               </w:rPr>
-              <w:t>VARCHAR(100)</w:t>
+              <w:t>VARCHAR2(250)</w:t>
             </w:r>
           </w:p>
         </w:tc>
@@ -8150,13 +7990,6 @@
                 <w:sz w:val="20"/>
               </w:rPr>
             </w:pPr>
-            <w:r>
-              <w:rPr>
-                <w:rFonts w:asciiTheme="majorHAnsi" w:hAnsiTheme="majorHAnsi"/>
-                <w:sz w:val="20"/>
-              </w:rPr>
-              <w:t>Modified Operator</w:t>
-            </w:r>
           </w:p>
         </w:tc>
       </w:tr>
@@ -8177,7 +8010,7 @@
                 <w:rFonts w:asciiTheme="majorHAnsi" w:hAnsiTheme="majorHAnsi"/>
                 <w:sz w:val="20"/>
               </w:rPr>
-              <w:t>DATCRE</w:t>
+              <w:t>DATMOD</w:t>
             </w:r>
           </w:p>
         </w:tc>
@@ -8197,7 +8030,7 @@
                 <w:rFonts w:asciiTheme="majorHAnsi" w:hAnsiTheme="majorHAnsi"/>
                 <w:sz w:val="20"/>
               </w:rPr>
-              <w:t>DATETIME</w:t>
+              <w:t>TIMESTAMP</w:t>
             </w:r>
           </w:p>
         </w:tc>
@@ -8212,13 +8045,6 @@
                 <w:sz w:val="20"/>
               </w:rPr>
             </w:pPr>
-            <w:r>
-              <w:rPr>
-                <w:rFonts w:asciiTheme="majorHAnsi" w:hAnsiTheme="majorHAnsi"/>
-                <w:sz w:val="20"/>
-              </w:rPr>
-              <w:t>NOTNULL</w:t>
-            </w:r>
           </w:p>
         </w:tc>
         <w:tc>
@@ -8232,163 +8058,6 @@
                 <w:sz w:val="20"/>
               </w:rPr>
             </w:pPr>
-            <w:r>
-              <w:rPr>
-                <w:rFonts w:asciiTheme="majorHAnsi" w:hAnsiTheme="majorHAnsi"/>
-                <w:sz w:val="20"/>
-              </w:rPr>
-              <w:t>Created Date</w:t>
-            </w:r>
-          </w:p>
-        </w:tc>
-      </w:tr>
-      <w:tr>
-        <w:tc>
-          <w:tcPr>
-            <w:tcW w:w="1998" w:type="dxa"/>
-          </w:tcPr>
-          <w:p>
-            <w:pPr>
-              <w:rPr>
-                <w:rFonts w:asciiTheme="majorHAnsi" w:hAnsiTheme="majorHAnsi"/>
-                <w:sz w:val="20"/>
-              </w:rPr>
-            </w:pPr>
-            <w:r>
-              <w:rPr>
-                <w:rFonts w:asciiTheme="majorHAnsi" w:hAnsiTheme="majorHAnsi"/>
-                <w:sz w:val="20"/>
-              </w:rPr>
-              <w:t>DATMOD</w:t>
-            </w:r>
-          </w:p>
-        </w:tc>
-        <w:tc>
-          <w:tcPr>
-            <w:tcW w:w="1692" w:type="dxa"/>
-          </w:tcPr>
-          <w:p>
-            <w:pPr>
-              <w:rPr>
-                <w:rFonts w:asciiTheme="majorHAnsi" w:hAnsiTheme="majorHAnsi"/>
-                <w:sz w:val="20"/>
-              </w:rPr>
-            </w:pPr>
-            <w:r>
-              <w:rPr>
-                <w:rFonts w:asciiTheme="majorHAnsi" w:hAnsiTheme="majorHAnsi"/>
-                <w:sz w:val="20"/>
-              </w:rPr>
-              <w:t>DATETIME</w:t>
-            </w:r>
-          </w:p>
-        </w:tc>
-        <w:tc>
-          <w:tcPr>
-            <w:tcW w:w="1489" w:type="dxa"/>
-          </w:tcPr>
-          <w:p>
-            <w:pPr>
-              <w:rPr>
-                <w:rFonts w:asciiTheme="majorHAnsi" w:hAnsiTheme="majorHAnsi"/>
-                <w:sz w:val="20"/>
-              </w:rPr>
-            </w:pPr>
-          </w:p>
-        </w:tc>
-        <w:tc>
-          <w:tcPr>
-            <w:tcW w:w="5189" w:type="dxa"/>
-          </w:tcPr>
-          <w:p>
-            <w:pPr>
-              <w:rPr>
-                <w:rFonts w:asciiTheme="majorHAnsi" w:hAnsiTheme="majorHAnsi"/>
-                <w:sz w:val="20"/>
-              </w:rPr>
-            </w:pPr>
-            <w:r>
-              <w:rPr>
-                <w:rFonts w:asciiTheme="majorHAnsi" w:hAnsiTheme="majorHAnsi"/>
-                <w:sz w:val="20"/>
-              </w:rPr>
-              <w:t>Modified Date</w:t>
-            </w:r>
-          </w:p>
-        </w:tc>
-      </w:tr>
-      <w:tr>
-        <w:tc>
-          <w:tcPr>
-            <w:tcW w:w="1998" w:type="dxa"/>
-          </w:tcPr>
-          <w:p>
-            <w:pPr>
-              <w:rPr>
-                <w:rFonts w:asciiTheme="majorHAnsi" w:hAnsiTheme="majorHAnsi"/>
-                <w:sz w:val="20"/>
-              </w:rPr>
-            </w:pPr>
-            <w:r>
-              <w:rPr>
-                <w:rFonts w:asciiTheme="majorHAnsi" w:hAnsiTheme="majorHAnsi"/>
-                <w:sz w:val="20"/>
-              </w:rPr>
-              <w:t>OPEDEL</w:t>
-            </w:r>
-          </w:p>
-        </w:tc>
-        <w:tc>
-          <w:tcPr>
-            <w:tcW w:w="1692" w:type="dxa"/>
-          </w:tcPr>
-          <w:p>
-            <w:pPr>
-              <w:rPr>
-                <w:rFonts w:asciiTheme="majorHAnsi" w:hAnsiTheme="majorHAnsi"/>
-                <w:sz w:val="20"/>
-              </w:rPr>
-            </w:pPr>
-            <w:r>
-              <w:rPr>
-                <w:rFonts w:asciiTheme="majorHAnsi" w:hAnsiTheme="majorHAnsi"/>
-                <w:sz w:val="20"/>
-              </w:rPr>
-              <w:t>VARCHAR(100)</w:t>
-            </w:r>
-          </w:p>
-        </w:tc>
-        <w:tc>
-          <w:tcPr>
-            <w:tcW w:w="1489" w:type="dxa"/>
-          </w:tcPr>
-          <w:p>
-            <w:pPr>
-              <w:rPr>
-                <w:rFonts w:asciiTheme="majorHAnsi" w:hAnsiTheme="majorHAnsi"/>
-                <w:sz w:val="20"/>
-              </w:rPr>
-            </w:pPr>
-          </w:p>
-        </w:tc>
-        <w:tc>
-          <w:tcPr>
-            <w:tcW w:w="5189" w:type="dxa"/>
-          </w:tcPr>
-          <w:p>
-            <w:pPr>
-              <w:rPr>
-                <w:rFonts w:asciiTheme="majorHAnsi" w:hAnsiTheme="majorHAnsi"/>
-                <w:sz w:val="20"/>
-              </w:rPr>
-            </w:pPr>
-            <w:r>
-              <w:rPr>
-                <w:rFonts w:asciiTheme="majorHAnsi" w:hAnsiTheme="majorHAnsi"/>
-                <w:sz w:val="20"/>
-              </w:rPr>
-              <w:t>Delete Operator</w:t>
-            </w:r>
           </w:p>
         </w:tc>
       </w:tr>
@@ -8809,14 +8478,7 @@
                 <w:rFonts w:asciiTheme="majorHAnsi" w:hAnsiTheme="majorHAnsi"/>
                 <w:sz w:val="20"/>
               </w:rPr>
-              <w:t>VARCHAR</w:t>
-            </w:r>
-            <w:r>
-              <w:rPr>
-                <w:rFonts w:asciiTheme="majorHAnsi" w:hAnsiTheme="majorHAnsi"/>
-                <w:sz w:val="20"/>
-              </w:rPr>
-              <w:t>(100)</w:t>
+              <w:t>VARCHAR2(250)</w:t>
             </w:r>
           </w:p>
         </w:tc>
@@ -8847,17 +8509,10 @@
           <w:p>
             <w:pPr>
               <w:rPr>
-                <w:rFonts w:asciiTheme="majorHAnsi" w:hAnsiTheme="majorHAnsi"/>
-                <w:sz w:val="20"/>
-              </w:rPr>
-            </w:pPr>
-            <w:r>
-              <w:rPr>
-                <w:rFonts w:asciiTheme="majorHAnsi" w:hAnsiTheme="majorHAnsi"/>
-                <w:sz w:val="20"/>
-              </w:rPr>
-              <w:t>Creator Operator</w:t>
-            </w:r>
+                <w:sz w:val="20"/>
+                <w:szCs w:val="20"/>
+              </w:rPr>
+            </w:pPr>
           </w:p>
         </w:tc>
       </w:tr>
@@ -8898,7 +8553,7 @@
                 <w:rFonts w:asciiTheme="majorHAnsi" w:hAnsiTheme="majorHAnsi"/>
                 <w:sz w:val="20"/>
               </w:rPr>
-              <w:t>DATETIME</w:t>
+              <w:t>TIMESTAMP</w:t>
             </w:r>
           </w:p>
         </w:tc>
@@ -8929,17 +8584,10 @@
           <w:p>
             <w:pPr>
               <w:rPr>
-                <w:rFonts w:asciiTheme="majorHAnsi" w:hAnsiTheme="majorHAnsi"/>
-                <w:sz w:val="20"/>
-              </w:rPr>
-            </w:pPr>
-            <w:r>
-              <w:rPr>
-                <w:rFonts w:asciiTheme="majorHAnsi" w:hAnsiTheme="majorHAnsi"/>
-                <w:sz w:val="20"/>
-              </w:rPr>
-              <w:t>Modified Operator</w:t>
-            </w:r>
+                <w:sz w:val="20"/>
+                <w:szCs w:val="20"/>
+              </w:rPr>
+            </w:pPr>
           </w:p>
         </w:tc>
       </w:tr>
@@ -8980,14 +8628,7 @@
                 <w:rFonts w:asciiTheme="majorHAnsi" w:hAnsiTheme="majorHAnsi"/>
                 <w:sz w:val="20"/>
               </w:rPr>
-              <w:t>VARCHAR</w:t>
-            </w:r>
-            <w:r>
-              <w:rPr>
-                <w:rFonts w:asciiTheme="majorHAnsi" w:hAnsiTheme="majorHAnsi"/>
-                <w:sz w:val="20"/>
-              </w:rPr>
-              <w:t>(100)</w:t>
+              <w:t>VARCHAR2(250)</w:t>
             </w:r>
           </w:p>
         </w:tc>
@@ -9011,17 +8652,10 @@
           <w:p>
             <w:pPr>
               <w:rPr>
-                <w:rFonts w:asciiTheme="majorHAnsi" w:hAnsiTheme="majorHAnsi"/>
-                <w:sz w:val="20"/>
-              </w:rPr>
-            </w:pPr>
-            <w:r>
-              <w:rPr>
-                <w:rFonts w:asciiTheme="majorHAnsi" w:hAnsiTheme="majorHAnsi"/>
-                <w:sz w:val="20"/>
-              </w:rPr>
-              <w:t>Created Date</w:t>
-            </w:r>
+                <w:sz w:val="20"/>
+                <w:szCs w:val="20"/>
+              </w:rPr>
+            </w:pPr>
           </w:p>
         </w:tc>
       </w:tr>
@@ -9062,7 +8696,7 @@
                 <w:rFonts w:asciiTheme="majorHAnsi" w:hAnsiTheme="majorHAnsi"/>
                 <w:sz w:val="20"/>
               </w:rPr>
-              <w:t>DATETIME</w:t>
+              <w:t>TIMESTAMP</w:t>
             </w:r>
           </w:p>
         </w:tc>
@@ -9086,103 +8720,29 @@
           <w:p>
             <w:pPr>
               <w:rPr>
-                <w:rFonts w:asciiTheme="majorHAnsi" w:hAnsiTheme="majorHAnsi"/>
-                <w:sz w:val="20"/>
-              </w:rPr>
-            </w:pPr>
-            <w:r>
-              <w:rPr>
-                <w:rFonts w:asciiTheme="majorHAnsi" w:hAnsiTheme="majorHAnsi"/>
-                <w:sz w:val="20"/>
-              </w:rPr>
-              <w:t>Modified Date</w:t>
-            </w:r>
-          </w:p>
-        </w:tc>
-      </w:tr>
-      <w:tr>
-        <w:tc>
-          <w:tcPr>
-            <w:tcW w:w="1998" w:type="dxa"/>
-          </w:tcPr>
-          <w:p>
-            <w:pPr>
-              <w:rPr>
-                <w:rFonts w:asciiTheme="majorHAnsi" w:hAnsiTheme="majorHAnsi"/>
-                <w:sz w:val="20"/>
-              </w:rPr>
-            </w:pPr>
-            <w:r>
-              <w:rPr>
-                <w:rFonts w:asciiTheme="majorHAnsi" w:hAnsiTheme="majorHAnsi"/>
-                <w:sz w:val="20"/>
-              </w:rPr>
-              <w:t>OPEDEL</w:t>
-            </w:r>
-          </w:p>
-        </w:tc>
-        <w:tc>
-          <w:tcPr>
-            <w:tcW w:w="1692" w:type="dxa"/>
-          </w:tcPr>
-          <w:p>
-            <w:pPr>
-              <w:rPr>
-                <w:rFonts w:asciiTheme="majorHAnsi" w:hAnsiTheme="majorHAnsi"/>
-                <w:sz w:val="20"/>
-              </w:rPr>
-            </w:pPr>
-            <w:r>
-              <w:rPr>
-                <w:rFonts w:asciiTheme="majorHAnsi" w:hAnsiTheme="majorHAnsi"/>
-                <w:sz w:val="20"/>
-              </w:rPr>
-              <w:t>VARCHAR</w:t>
-            </w:r>
-            <w:r>
-              <w:rPr>
-                <w:rFonts w:asciiTheme="majorHAnsi" w:hAnsiTheme="majorHAnsi"/>
-                <w:sz w:val="20"/>
-              </w:rPr>
-              <w:t>(100)</w:t>
-            </w:r>
-          </w:p>
-        </w:tc>
-        <w:tc>
-          <w:tcPr>
-            <w:tcW w:w="1489" w:type="dxa"/>
-          </w:tcPr>
-          <w:p>
-            <w:pPr>
-              <w:rPr>
-                <w:rFonts w:asciiTheme="majorHAnsi" w:hAnsiTheme="majorHAnsi"/>
-                <w:sz w:val="20"/>
-              </w:rPr>
-            </w:pPr>
-          </w:p>
-        </w:tc>
-        <w:tc>
-          <w:tcPr>
-            <w:tcW w:w="3749" w:type="dxa"/>
-          </w:tcPr>
-          <w:p>
-            <w:pPr>
-              <w:rPr>
-                <w:rFonts w:asciiTheme="majorHAnsi" w:hAnsiTheme="majorHAnsi"/>
-                <w:sz w:val="20"/>
-              </w:rPr>
-            </w:pPr>
-            <w:r>
-              <w:rPr>
-                <w:rFonts w:asciiTheme="majorHAnsi" w:hAnsiTheme="majorHAnsi"/>
-                <w:sz w:val="20"/>
-              </w:rPr>
-              <w:t>Delete Operator</w:t>
-            </w:r>
+                <w:sz w:val="20"/>
+                <w:szCs w:val="20"/>
+              </w:rPr>
+            </w:pPr>
           </w:p>
         </w:tc>
       </w:tr>
     </w:tbl>
+    <w:p>
+      <w:pPr>
+        <w:spacing w:after="0" w:line="240" w:lineRule="auto"/>
+      </w:pPr>
+    </w:p>
+    <w:p>
+      <w:pPr>
+        <w:spacing w:after="0" w:line="240" w:lineRule="auto"/>
+      </w:pPr>
+    </w:p>
+    <w:p>
+      <w:pPr>
+        <w:spacing w:after="0" w:line="240" w:lineRule="auto"/>
+      </w:pPr>
+    </w:p>
     <w:p>
       <w:pPr>
         <w:spacing w:after="0" w:line="240" w:lineRule="auto"/>
@@ -10131,14 +9691,7 @@
                 <w:rFonts w:asciiTheme="majorHAnsi" w:hAnsiTheme="majorHAnsi"/>
                 <w:sz w:val="20"/>
               </w:rPr>
-              <w:t>VARCHAR</w:t>
-            </w:r>
-            <w:r>
-              <w:rPr>
-                <w:rFonts w:asciiTheme="majorHAnsi" w:hAnsiTheme="majorHAnsi"/>
-                <w:sz w:val="20"/>
-              </w:rPr>
-              <w:t>(100)</w:t>
+              <w:t>VARCHAR2(250)</w:t>
             </w:r>
           </w:p>
         </w:tc>
@@ -10173,13 +9726,6 @@
                 <w:sz w:val="20"/>
               </w:rPr>
             </w:pPr>
-            <w:r>
-              <w:rPr>
-                <w:rFonts w:asciiTheme="majorHAnsi" w:hAnsiTheme="majorHAnsi"/>
-                <w:sz w:val="20"/>
-              </w:rPr>
-              <w:t>Creator Operator</w:t>
-            </w:r>
           </w:p>
         </w:tc>
       </w:tr>
@@ -10220,7 +9766,7 @@
                 <w:rFonts w:asciiTheme="majorHAnsi" w:hAnsiTheme="majorHAnsi"/>
                 <w:sz w:val="20"/>
               </w:rPr>
-              <w:t>DATETIME</w:t>
+              <w:t>TIMESTAMP</w:t>
             </w:r>
           </w:p>
         </w:tc>
@@ -10255,13 +9801,6 @@
                 <w:sz w:val="20"/>
               </w:rPr>
             </w:pPr>
-            <w:r>
-              <w:rPr>
-                <w:rFonts w:asciiTheme="majorHAnsi" w:hAnsiTheme="majorHAnsi"/>
-                <w:sz w:val="20"/>
-              </w:rPr>
-              <w:t>Modified Operator</w:t>
-            </w:r>
           </w:p>
         </w:tc>
       </w:tr>
@@ -10302,14 +9841,7 @@
                 <w:rFonts w:asciiTheme="majorHAnsi" w:hAnsiTheme="majorHAnsi"/>
                 <w:sz w:val="20"/>
               </w:rPr>
-              <w:t>VARCHAR</w:t>
-            </w:r>
-            <w:r>
-              <w:rPr>
-                <w:rFonts w:asciiTheme="majorHAnsi" w:hAnsiTheme="majorHAnsi"/>
-                <w:sz w:val="20"/>
-              </w:rPr>
-              <w:t>(100)</w:t>
+              <w:t>VARCHAR2(250)</w:t>
             </w:r>
           </w:p>
         </w:tc>
@@ -10337,13 +9869,6 @@
                 <w:sz w:val="20"/>
               </w:rPr>
             </w:pPr>
-            <w:r>
-              <w:rPr>
-                <w:rFonts w:asciiTheme="majorHAnsi" w:hAnsiTheme="majorHAnsi"/>
-                <w:sz w:val="20"/>
-              </w:rPr>
-              <w:t>Created Date</w:t>
-            </w:r>
           </w:p>
         </w:tc>
       </w:tr>
@@ -10384,7 +9909,7 @@
                 <w:rFonts w:asciiTheme="majorHAnsi" w:hAnsiTheme="majorHAnsi"/>
                 <w:sz w:val="20"/>
               </w:rPr>
-              <w:t>DATETIME</w:t>
+              <w:t>TIMESTAMP</w:t>
             </w:r>
           </w:p>
         </w:tc>
@@ -10412,95 +9937,6 @@
                 <w:sz w:val="20"/>
               </w:rPr>
             </w:pPr>
-            <w:r>
-              <w:rPr>
-                <w:rFonts w:asciiTheme="majorHAnsi" w:hAnsiTheme="majorHAnsi"/>
-                <w:sz w:val="20"/>
-              </w:rPr>
-              <w:t>Modified Date</w:t>
-            </w:r>
-          </w:p>
-        </w:tc>
-      </w:tr>
-      <w:tr>
-        <w:tc>
-          <w:tcPr>
-            <w:tcW w:w="1644" w:type="dxa"/>
-          </w:tcPr>
-          <w:p>
-            <w:pPr>
-              <w:rPr>
-                <w:rFonts w:asciiTheme="majorHAnsi" w:hAnsiTheme="majorHAnsi"/>
-                <w:sz w:val="20"/>
-              </w:rPr>
-            </w:pPr>
-            <w:r>
-              <w:rPr>
-                <w:rFonts w:asciiTheme="majorHAnsi" w:hAnsiTheme="majorHAnsi"/>
-                <w:sz w:val="20"/>
-              </w:rPr>
-              <w:t>OPEDEL</w:t>
-            </w:r>
-          </w:p>
-        </w:tc>
-        <w:tc>
-          <w:tcPr>
-            <w:tcW w:w="1933" w:type="dxa"/>
-          </w:tcPr>
-          <w:p>
-            <w:pPr>
-              <w:rPr>
-                <w:rFonts w:asciiTheme="majorHAnsi" w:hAnsiTheme="majorHAnsi"/>
-                <w:sz w:val="20"/>
-              </w:rPr>
-            </w:pPr>
-            <w:r>
-              <w:rPr>
-                <w:rFonts w:asciiTheme="majorHAnsi" w:hAnsiTheme="majorHAnsi"/>
-                <w:sz w:val="20"/>
-              </w:rPr>
-              <w:t>VARCHAR</w:t>
-            </w:r>
-            <w:r>
-              <w:rPr>
-                <w:rFonts w:asciiTheme="majorHAnsi" w:hAnsiTheme="majorHAnsi"/>
-                <w:sz w:val="20"/>
-              </w:rPr>
-              <w:t>(100)</w:t>
-            </w:r>
-          </w:p>
-        </w:tc>
-        <w:tc>
-          <w:tcPr>
-            <w:tcW w:w="1394" w:type="dxa"/>
-          </w:tcPr>
-          <w:p>
-            <w:pPr>
-              <w:rPr>
-                <w:rFonts w:asciiTheme="majorHAnsi" w:hAnsiTheme="majorHAnsi"/>
-                <w:sz w:val="20"/>
-              </w:rPr>
-            </w:pPr>
-          </w:p>
-        </w:tc>
-        <w:tc>
-          <w:tcPr>
-            <w:tcW w:w="5397" w:type="dxa"/>
-          </w:tcPr>
-          <w:p>
-            <w:pPr>
-              <w:rPr>
-                <w:rFonts w:asciiTheme="majorHAnsi" w:hAnsiTheme="majorHAnsi"/>
-                <w:sz w:val="20"/>
-              </w:rPr>
-            </w:pPr>
-            <w:r>
-              <w:rPr>
-                <w:rFonts w:asciiTheme="majorHAnsi" w:hAnsiTheme="majorHAnsi"/>
-                <w:sz w:val="20"/>
-              </w:rPr>
-              <w:t>Delete Operator</w:t>
-            </w:r>
           </w:p>
         </w:tc>
       </w:tr>
@@ -10892,15 +10328,19 @@
         <w:tblLook w:val="04A0"/>
       </w:tblPr>
       <w:tblGrid>
-        <w:gridCol w:w="1655"/>
-        <w:gridCol w:w="1931"/>
-        <w:gridCol w:w="1400"/>
+        <w:gridCol w:w="1644"/>
+        <w:gridCol w:w="11"/>
+        <w:gridCol w:w="1922"/>
+        <w:gridCol w:w="9"/>
+        <w:gridCol w:w="1385"/>
+        <w:gridCol w:w="15"/>
         <w:gridCol w:w="5382"/>
       </w:tblGrid>
       <w:tr>
         <w:tc>
           <w:tcPr>
             <w:tcW w:w="1655" w:type="dxa"/>
+            <w:gridSpan w:val="2"/>
             <w:shd w:val="clear" w:color="auto" w:fill="4F81BD" w:themeFill="accent1"/>
           </w:tcPr>
           <w:p>
@@ -10924,6 +10364,7 @@
         <w:tc>
           <w:tcPr>
             <w:tcW w:w="1931" w:type="dxa"/>
+            <w:gridSpan w:val="2"/>
             <w:shd w:val="clear" w:color="auto" w:fill="4F81BD" w:themeFill="accent1"/>
           </w:tcPr>
           <w:p>
@@ -10947,6 +10388,7 @@
         <w:tc>
           <w:tcPr>
             <w:tcW w:w="1400" w:type="dxa"/>
+            <w:gridSpan w:val="2"/>
             <w:shd w:val="clear" w:color="auto" w:fill="4F81BD" w:themeFill="accent1"/>
           </w:tcPr>
           <w:p>
@@ -10995,6 +10437,7 @@
         <w:tc>
           <w:tcPr>
             <w:tcW w:w="1655" w:type="dxa"/>
+            <w:gridSpan w:val="2"/>
           </w:tcPr>
           <w:p>
             <w:pPr>
@@ -11015,6 +10458,7 @@
         <w:tc>
           <w:tcPr>
             <w:tcW w:w="1931" w:type="dxa"/>
+            <w:gridSpan w:val="2"/>
           </w:tcPr>
           <w:p>
             <w:pPr>
@@ -11035,6 +10479,7 @@
         <w:tc>
           <w:tcPr>
             <w:tcW w:w="1400" w:type="dxa"/>
+            <w:gridSpan w:val="2"/>
           </w:tcPr>
           <w:p>
             <w:pPr>
@@ -11077,6 +10522,7 @@
         <w:tc>
           <w:tcPr>
             <w:tcW w:w="1655" w:type="dxa"/>
+            <w:gridSpan w:val="2"/>
           </w:tcPr>
           <w:p>
             <w:pPr>
@@ -11097,6 +10543,7 @@
         <w:tc>
           <w:tcPr>
             <w:tcW w:w="1931" w:type="dxa"/>
+            <w:gridSpan w:val="2"/>
           </w:tcPr>
           <w:p>
             <w:pPr>
@@ -11117,6 +10564,7 @@
         <w:tc>
           <w:tcPr>
             <w:tcW w:w="1400" w:type="dxa"/>
+            <w:gridSpan w:val="2"/>
           </w:tcPr>
           <w:p>
             <w:pPr>
@@ -11159,6 +10607,7 @@
         <w:tc>
           <w:tcPr>
             <w:tcW w:w="1655" w:type="dxa"/>
+            <w:gridSpan w:val="2"/>
           </w:tcPr>
           <w:p>
             <w:pPr>
@@ -11179,6 +10628,7 @@
         <w:tc>
           <w:tcPr>
             <w:tcW w:w="1931" w:type="dxa"/>
+            <w:gridSpan w:val="2"/>
           </w:tcPr>
           <w:p>
             <w:pPr>
@@ -11206,6 +10656,7 @@
         <w:tc>
           <w:tcPr>
             <w:tcW w:w="1400" w:type="dxa"/>
+            <w:gridSpan w:val="2"/>
           </w:tcPr>
           <w:p>
             <w:pPr>
@@ -11248,6 +10699,7 @@
         <w:tc>
           <w:tcPr>
             <w:tcW w:w="1655" w:type="dxa"/>
+            <w:gridSpan w:val="2"/>
           </w:tcPr>
           <w:p>
             <w:pPr>
@@ -11268,6 +10720,7 @@
         <w:tc>
           <w:tcPr>
             <w:tcW w:w="1931" w:type="dxa"/>
+            <w:gridSpan w:val="2"/>
           </w:tcPr>
           <w:p>
             <w:pPr>
@@ -11309,6 +10762,7 @@
         <w:tc>
           <w:tcPr>
             <w:tcW w:w="1400" w:type="dxa"/>
+            <w:gridSpan w:val="2"/>
           </w:tcPr>
           <w:p>
             <w:pPr>
@@ -11351,6 +10805,7 @@
         <w:tc>
           <w:tcPr>
             <w:tcW w:w="1655" w:type="dxa"/>
+            <w:gridSpan w:val="2"/>
           </w:tcPr>
           <w:p>
             <w:pPr>
@@ -11371,6 +10826,7 @@
         <w:tc>
           <w:tcPr>
             <w:tcW w:w="1931" w:type="dxa"/>
+            <w:gridSpan w:val="2"/>
           </w:tcPr>
           <w:p>
             <w:pPr>
@@ -11398,6 +10854,7 @@
         <w:tc>
           <w:tcPr>
             <w:tcW w:w="1400" w:type="dxa"/>
+            <w:gridSpan w:val="2"/>
           </w:tcPr>
           <w:p>
             <w:pPr>
@@ -11440,6 +10897,7 @@
         <w:tc>
           <w:tcPr>
             <w:tcW w:w="1655" w:type="dxa"/>
+            <w:gridSpan w:val="2"/>
           </w:tcPr>
           <w:p>
             <w:pPr>
@@ -11460,6 +10918,7 @@
         <w:tc>
           <w:tcPr>
             <w:tcW w:w="1931" w:type="dxa"/>
+            <w:gridSpan w:val="2"/>
           </w:tcPr>
           <w:p>
             <w:pPr>
@@ -11487,6 +10946,7 @@
         <w:tc>
           <w:tcPr>
             <w:tcW w:w="1400" w:type="dxa"/>
+            <w:gridSpan w:val="2"/>
           </w:tcPr>
           <w:p>
             <w:pPr>
@@ -11529,6 +10989,7 @@
         <w:tc>
           <w:tcPr>
             <w:tcW w:w="1655" w:type="dxa"/>
+            <w:gridSpan w:val="2"/>
           </w:tcPr>
           <w:p>
             <w:pPr>
@@ -11549,6 +11010,7 @@
         <w:tc>
           <w:tcPr>
             <w:tcW w:w="1931" w:type="dxa"/>
+            <w:gridSpan w:val="2"/>
           </w:tcPr>
           <w:p>
             <w:pPr>
@@ -11590,6 +11052,7 @@
         <w:tc>
           <w:tcPr>
             <w:tcW w:w="1400" w:type="dxa"/>
+            <w:gridSpan w:val="2"/>
           </w:tcPr>
           <w:p>
             <w:pPr>
@@ -11632,6 +11095,7 @@
         <w:tc>
           <w:tcPr>
             <w:tcW w:w="1655" w:type="dxa"/>
+            <w:gridSpan w:val="2"/>
           </w:tcPr>
           <w:p>
             <w:pPr>
@@ -11652,6 +11116,7 @@
         <w:tc>
           <w:tcPr>
             <w:tcW w:w="1931" w:type="dxa"/>
+            <w:gridSpan w:val="2"/>
           </w:tcPr>
           <w:p>
             <w:pPr>
@@ -11672,6 +11137,7 @@
         <w:tc>
           <w:tcPr>
             <w:tcW w:w="1400" w:type="dxa"/>
+            <w:gridSpan w:val="2"/>
           </w:tcPr>
           <w:p>
             <w:pPr>
@@ -11714,6 +11180,254 @@
         <w:tc>
           <w:tcPr>
             <w:tcW w:w="1655" w:type="dxa"/>
+            <w:gridSpan w:val="2"/>
+          </w:tcPr>
+          <w:p>
+            <w:pPr>
+              <w:rPr>
+                <w:rFonts w:asciiTheme="majorHAnsi" w:hAnsiTheme="majorHAnsi"/>
+                <w:sz w:val="20"/>
+              </w:rPr>
+            </w:pPr>
+            <w:r>
+              <w:rPr>
+                <w:rFonts w:asciiTheme="majorHAnsi" w:hAnsiTheme="majorHAnsi"/>
+                <w:sz w:val="20"/>
+              </w:rPr>
+              <w:t>STATUS</w:t>
+            </w:r>
+          </w:p>
+        </w:tc>
+        <w:tc>
+          <w:tcPr>
+            <w:tcW w:w="1931" w:type="dxa"/>
+            <w:gridSpan w:val="2"/>
+          </w:tcPr>
+          <w:p>
+            <w:pPr>
+              <w:rPr>
+                <w:rFonts w:asciiTheme="majorHAnsi" w:hAnsiTheme="majorHAnsi"/>
+                <w:sz w:val="20"/>
+              </w:rPr>
+            </w:pPr>
+            <w:r>
+              <w:rPr>
+                <w:rFonts w:asciiTheme="majorHAnsi" w:hAnsiTheme="majorHAnsi"/>
+                <w:sz w:val="20"/>
+              </w:rPr>
+              <w:t>VARCHAR</w:t>
+            </w:r>
+            <w:r>
+              <w:rPr>
+                <w:rFonts w:asciiTheme="majorHAnsi" w:hAnsiTheme="majorHAnsi"/>
+                <w:sz w:val="20"/>
+              </w:rPr>
+              <w:t>(1)</w:t>
+            </w:r>
+          </w:p>
+        </w:tc>
+        <w:tc>
+          <w:tcPr>
+            <w:tcW w:w="1400" w:type="dxa"/>
+            <w:gridSpan w:val="2"/>
+          </w:tcPr>
+          <w:p>
+            <w:pPr>
+              <w:rPr>
+                <w:rFonts w:asciiTheme="majorHAnsi" w:hAnsiTheme="majorHAnsi"/>
+                <w:sz w:val="20"/>
+              </w:rPr>
+            </w:pPr>
+            <w:r>
+              <w:rPr>
+                <w:rFonts w:asciiTheme="majorHAnsi" w:hAnsiTheme="majorHAnsi"/>
+                <w:sz w:val="20"/>
+              </w:rPr>
+              <w:t>NOTNULL</w:t>
+            </w:r>
+          </w:p>
+        </w:tc>
+        <w:tc>
+          <w:tcPr>
+            <w:tcW w:w="5382" w:type="dxa"/>
+          </w:tcPr>
+          <w:p>
+            <w:pPr>
+              <w:rPr>
+                <w:rFonts w:asciiTheme="majorHAnsi" w:hAnsiTheme="majorHAnsi"/>
+                <w:sz w:val="20"/>
+              </w:rPr>
+            </w:pPr>
+            <w:r>
+              <w:rPr>
+                <w:rFonts w:asciiTheme="majorHAnsi" w:hAnsiTheme="majorHAnsi"/>
+                <w:sz w:val="20"/>
+              </w:rPr>
+              <w:t>Status of the changes</w:t>
+            </w:r>
+          </w:p>
+        </w:tc>
+      </w:tr>
+      <w:tr>
+        <w:tc>
+          <w:tcPr>
+            <w:tcW w:w="1644" w:type="dxa"/>
+          </w:tcPr>
+          <w:p>
+            <w:pPr>
+              <w:rPr>
+                <w:rFonts w:asciiTheme="majorHAnsi" w:hAnsiTheme="majorHAnsi"/>
+                <w:sz w:val="20"/>
+              </w:rPr>
+            </w:pPr>
+            <w:r>
+              <w:rPr>
+                <w:rFonts w:asciiTheme="majorHAnsi" w:hAnsiTheme="majorHAnsi"/>
+                <w:sz w:val="20"/>
+              </w:rPr>
+              <w:t>OPECRE</w:t>
+            </w:r>
+          </w:p>
+        </w:tc>
+        <w:tc>
+          <w:tcPr>
+            <w:tcW w:w="1933" w:type="dxa"/>
+            <w:gridSpan w:val="2"/>
+          </w:tcPr>
+          <w:p>
+            <w:pPr>
+              <w:rPr>
+                <w:rFonts w:asciiTheme="majorHAnsi" w:hAnsiTheme="majorHAnsi"/>
+                <w:sz w:val="20"/>
+              </w:rPr>
+            </w:pPr>
+            <w:r>
+              <w:rPr>
+                <w:rFonts w:asciiTheme="majorHAnsi" w:hAnsiTheme="majorHAnsi"/>
+                <w:sz w:val="20"/>
+              </w:rPr>
+              <w:t>VARCHAR2(250)</w:t>
+            </w:r>
+          </w:p>
+        </w:tc>
+        <w:tc>
+          <w:tcPr>
+            <w:tcW w:w="1394" w:type="dxa"/>
+            <w:gridSpan w:val="2"/>
+          </w:tcPr>
+          <w:p>
+            <w:pPr>
+              <w:rPr>
+                <w:rFonts w:asciiTheme="majorHAnsi" w:hAnsiTheme="majorHAnsi"/>
+                <w:sz w:val="20"/>
+              </w:rPr>
+            </w:pPr>
+            <w:r>
+              <w:rPr>
+                <w:rFonts w:asciiTheme="majorHAnsi" w:hAnsiTheme="majorHAnsi"/>
+                <w:sz w:val="20"/>
+              </w:rPr>
+              <w:t>NOT NULL</w:t>
+            </w:r>
+          </w:p>
+        </w:tc>
+        <w:tc>
+          <w:tcPr>
+            <w:tcW w:w="5397" w:type="dxa"/>
+            <w:gridSpan w:val="2"/>
+          </w:tcPr>
+          <w:p>
+            <w:pPr>
+              <w:rPr>
+                <w:rFonts w:asciiTheme="majorHAnsi" w:hAnsiTheme="majorHAnsi"/>
+                <w:sz w:val="20"/>
+              </w:rPr>
+            </w:pPr>
+          </w:p>
+        </w:tc>
+      </w:tr>
+      <w:tr>
+        <w:tc>
+          <w:tcPr>
+            <w:tcW w:w="1644" w:type="dxa"/>
+          </w:tcPr>
+          <w:p>
+            <w:pPr>
+              <w:rPr>
+                <w:rFonts w:asciiTheme="majorHAnsi" w:hAnsiTheme="majorHAnsi"/>
+                <w:sz w:val="20"/>
+              </w:rPr>
+            </w:pPr>
+            <w:r>
+              <w:rPr>
+                <w:rFonts w:asciiTheme="majorHAnsi" w:hAnsiTheme="majorHAnsi"/>
+                <w:sz w:val="20"/>
+              </w:rPr>
+              <w:t>DATCRE</w:t>
+            </w:r>
+          </w:p>
+        </w:tc>
+        <w:tc>
+          <w:tcPr>
+            <w:tcW w:w="1933" w:type="dxa"/>
+            <w:gridSpan w:val="2"/>
+          </w:tcPr>
+          <w:p>
+            <w:pPr>
+              <w:rPr>
+                <w:rFonts w:asciiTheme="majorHAnsi" w:hAnsiTheme="majorHAnsi"/>
+                <w:sz w:val="20"/>
+              </w:rPr>
+            </w:pPr>
+            <w:r>
+              <w:rPr>
+                <w:rFonts w:asciiTheme="majorHAnsi" w:hAnsiTheme="majorHAnsi"/>
+                <w:sz w:val="20"/>
+              </w:rPr>
+              <w:t>TIMESTAMP</w:t>
+            </w:r>
+          </w:p>
+        </w:tc>
+        <w:tc>
+          <w:tcPr>
+            <w:tcW w:w="1394" w:type="dxa"/>
+            <w:gridSpan w:val="2"/>
+          </w:tcPr>
+          <w:p>
+            <w:pPr>
+              <w:rPr>
+                <w:rFonts w:asciiTheme="majorHAnsi" w:hAnsiTheme="majorHAnsi"/>
+                <w:sz w:val="20"/>
+              </w:rPr>
+            </w:pPr>
+            <w:r>
+              <w:rPr>
+                <w:rFonts w:asciiTheme="majorHAnsi" w:hAnsiTheme="majorHAnsi"/>
+                <w:sz w:val="20"/>
+              </w:rPr>
+              <w:t>NOT NULL</w:t>
+            </w:r>
+          </w:p>
+        </w:tc>
+        <w:tc>
+          <w:tcPr>
+            <w:tcW w:w="5397" w:type="dxa"/>
+            <w:gridSpan w:val="2"/>
+          </w:tcPr>
+          <w:p>
+            <w:pPr>
+              <w:rPr>
+                <w:rFonts w:asciiTheme="majorHAnsi" w:hAnsiTheme="majorHAnsi"/>
+                <w:sz w:val="20"/>
+              </w:rPr>
+            </w:pPr>
+          </w:p>
+        </w:tc>
+      </w:tr>
+      <w:tr>
+        <w:tc>
+          <w:tcPr>
+            <w:tcW w:w="1644" w:type="dxa"/>
           </w:tcPr>
           <w:p>
             <w:pPr>
@@ -11733,90 +11447,58 @@
         </w:tc>
         <w:tc>
           <w:tcPr>
-            <w:tcW w:w="1931" w:type="dxa"/>
-          </w:tcPr>
-          <w:p>
-            <w:pPr>
-              <w:rPr>
-                <w:rFonts w:asciiTheme="majorHAnsi" w:hAnsiTheme="majorHAnsi"/>
-                <w:sz w:val="20"/>
-              </w:rPr>
-            </w:pPr>
-            <w:r>
-              <w:rPr>
-                <w:rFonts w:asciiTheme="majorHAnsi" w:hAnsiTheme="majorHAnsi"/>
-                <w:sz w:val="20"/>
-              </w:rPr>
-              <w:t>VARCHAR</w:t>
-            </w:r>
-            <w:r>
-              <w:rPr>
-                <w:rFonts w:asciiTheme="majorHAnsi" w:hAnsiTheme="majorHAnsi"/>
-                <w:sz w:val="20"/>
-              </w:rPr>
-              <w:t>(10</w:t>
-            </w:r>
-            <w:r>
-              <w:rPr>
-                <w:rFonts w:asciiTheme="majorHAnsi" w:hAnsiTheme="majorHAnsi"/>
-                <w:sz w:val="20"/>
-              </w:rPr>
-              <w:t>0</w:t>
-            </w:r>
-            <w:r>
-              <w:rPr>
-                <w:rFonts w:asciiTheme="majorHAnsi" w:hAnsiTheme="majorHAnsi"/>
-                <w:sz w:val="20"/>
-              </w:rPr>
-              <w:t>)</w:t>
-            </w:r>
-          </w:p>
-        </w:tc>
-        <w:tc>
-          <w:tcPr>
-            <w:tcW w:w="1400" w:type="dxa"/>
-          </w:tcPr>
-          <w:p>
-            <w:pPr>
-              <w:rPr>
-                <w:rFonts w:asciiTheme="majorHAnsi" w:hAnsiTheme="majorHAnsi"/>
-                <w:sz w:val="20"/>
-              </w:rPr>
-            </w:pPr>
-            <w:r>
-              <w:rPr>
-                <w:rFonts w:asciiTheme="majorHAnsi" w:hAnsiTheme="majorHAnsi"/>
-                <w:sz w:val="20"/>
-              </w:rPr>
-              <w:t>NOTNULL</w:t>
-            </w:r>
-          </w:p>
-        </w:tc>
-        <w:tc>
-          <w:tcPr>
-            <w:tcW w:w="5382" w:type="dxa"/>
-          </w:tcPr>
-          <w:p>
-            <w:pPr>
-              <w:rPr>
-                <w:rFonts w:asciiTheme="majorHAnsi" w:hAnsiTheme="majorHAnsi"/>
-                <w:sz w:val="20"/>
-              </w:rPr>
-            </w:pPr>
-            <w:r>
-              <w:rPr>
-                <w:rFonts w:asciiTheme="majorHAnsi" w:hAnsiTheme="majorHAnsi"/>
-                <w:sz w:val="20"/>
-              </w:rPr>
-              <w:t>User who did the changes</w:t>
-            </w:r>
-          </w:p>
-        </w:tc>
-      </w:tr>
-      <w:tr>
-        <w:tc>
-          <w:tcPr>
-            <w:tcW w:w="1655" w:type="dxa"/>
+            <w:tcW w:w="1933" w:type="dxa"/>
+            <w:gridSpan w:val="2"/>
+          </w:tcPr>
+          <w:p>
+            <w:pPr>
+              <w:rPr>
+                <w:rFonts w:asciiTheme="majorHAnsi" w:hAnsiTheme="majorHAnsi"/>
+                <w:sz w:val="20"/>
+              </w:rPr>
+            </w:pPr>
+            <w:r>
+              <w:rPr>
+                <w:rFonts w:asciiTheme="majorHAnsi" w:hAnsiTheme="majorHAnsi"/>
+                <w:sz w:val="20"/>
+              </w:rPr>
+              <w:t>VARCHAR2(250)</w:t>
+            </w:r>
+          </w:p>
+        </w:tc>
+        <w:tc>
+          <w:tcPr>
+            <w:tcW w:w="1394" w:type="dxa"/>
+            <w:gridSpan w:val="2"/>
+          </w:tcPr>
+          <w:p>
+            <w:pPr>
+              <w:rPr>
+                <w:rFonts w:asciiTheme="majorHAnsi" w:hAnsiTheme="majorHAnsi"/>
+                <w:sz w:val="20"/>
+              </w:rPr>
+            </w:pPr>
+          </w:p>
+        </w:tc>
+        <w:tc>
+          <w:tcPr>
+            <w:tcW w:w="5397" w:type="dxa"/>
+            <w:gridSpan w:val="2"/>
+          </w:tcPr>
+          <w:p>
+            <w:pPr>
+              <w:rPr>
+                <w:rFonts w:asciiTheme="majorHAnsi" w:hAnsiTheme="majorHAnsi"/>
+                <w:sz w:val="20"/>
+              </w:rPr>
+            </w:pPr>
+          </w:p>
+        </w:tc>
+      </w:tr>
+      <w:tr>
+        <w:tc>
+          <w:tcPr>
+            <w:tcW w:w="1644" w:type="dxa"/>
           </w:tcPr>
           <w:p>
             <w:pPr>
@@ -11836,144 +11518,51 @@
         </w:tc>
         <w:tc>
           <w:tcPr>
-            <w:tcW w:w="1931" w:type="dxa"/>
-          </w:tcPr>
-          <w:p>
-            <w:pPr>
-              <w:rPr>
-                <w:rFonts w:asciiTheme="majorHAnsi" w:hAnsiTheme="majorHAnsi"/>
-                <w:sz w:val="20"/>
-              </w:rPr>
-            </w:pPr>
-            <w:r>
-              <w:rPr>
-                <w:rFonts w:asciiTheme="majorHAnsi" w:hAnsiTheme="majorHAnsi"/>
-                <w:sz w:val="20"/>
-              </w:rPr>
-              <w:t>DATETIME</w:t>
-            </w:r>
-          </w:p>
-        </w:tc>
-        <w:tc>
-          <w:tcPr>
-            <w:tcW w:w="1400" w:type="dxa"/>
-          </w:tcPr>
-          <w:p>
-            <w:pPr>
-              <w:rPr>
-                <w:rFonts w:asciiTheme="majorHAnsi" w:hAnsiTheme="majorHAnsi"/>
-                <w:sz w:val="20"/>
-              </w:rPr>
-            </w:pPr>
-          </w:p>
-        </w:tc>
-        <w:tc>
-          <w:tcPr>
-            <w:tcW w:w="5382" w:type="dxa"/>
-          </w:tcPr>
-          <w:p>
-            <w:pPr>
-              <w:rPr>
-                <w:rFonts w:asciiTheme="majorHAnsi" w:hAnsiTheme="majorHAnsi"/>
-                <w:sz w:val="20"/>
-              </w:rPr>
-            </w:pPr>
-            <w:r>
-              <w:rPr>
-                <w:rFonts w:asciiTheme="majorHAnsi" w:hAnsiTheme="majorHAnsi"/>
-                <w:sz w:val="20"/>
-              </w:rPr>
-              <w:t>Modified Date</w:t>
-            </w:r>
-          </w:p>
-        </w:tc>
-      </w:tr>
-      <w:tr>
-        <w:tc>
-          <w:tcPr>
-            <w:tcW w:w="1655" w:type="dxa"/>
-          </w:tcPr>
-          <w:p>
-            <w:pPr>
-              <w:rPr>
-                <w:rFonts w:asciiTheme="majorHAnsi" w:hAnsiTheme="majorHAnsi"/>
-                <w:sz w:val="20"/>
-              </w:rPr>
-            </w:pPr>
-            <w:r>
-              <w:rPr>
-                <w:rFonts w:asciiTheme="majorHAnsi" w:hAnsiTheme="majorHAnsi"/>
-                <w:sz w:val="20"/>
-              </w:rPr>
-              <w:t>STATUS</w:t>
-            </w:r>
-          </w:p>
-        </w:tc>
-        <w:tc>
-          <w:tcPr>
-            <w:tcW w:w="1931" w:type="dxa"/>
-          </w:tcPr>
-          <w:p>
-            <w:pPr>
-              <w:rPr>
-                <w:rFonts w:asciiTheme="majorHAnsi" w:hAnsiTheme="majorHAnsi"/>
-                <w:sz w:val="20"/>
-              </w:rPr>
-            </w:pPr>
-            <w:r>
-              <w:rPr>
-                <w:rFonts w:asciiTheme="majorHAnsi" w:hAnsiTheme="majorHAnsi"/>
-                <w:sz w:val="20"/>
-              </w:rPr>
-              <w:t>VARCHAR</w:t>
-            </w:r>
-            <w:r>
-              <w:rPr>
-                <w:rFonts w:asciiTheme="majorHAnsi" w:hAnsiTheme="majorHAnsi"/>
-                <w:sz w:val="20"/>
-              </w:rPr>
-              <w:t>(1)</w:t>
-            </w:r>
-          </w:p>
-        </w:tc>
-        <w:tc>
-          <w:tcPr>
-            <w:tcW w:w="1400" w:type="dxa"/>
-          </w:tcPr>
-          <w:p>
-            <w:pPr>
-              <w:rPr>
-                <w:rFonts w:asciiTheme="majorHAnsi" w:hAnsiTheme="majorHAnsi"/>
-                <w:sz w:val="20"/>
-              </w:rPr>
-            </w:pPr>
-            <w:r>
-              <w:rPr>
-                <w:rFonts w:asciiTheme="majorHAnsi" w:hAnsiTheme="majorHAnsi"/>
-                <w:sz w:val="20"/>
-              </w:rPr>
-              <w:t>NOTNULL</w:t>
-            </w:r>
-          </w:p>
-        </w:tc>
-        <w:tc>
-          <w:tcPr>
-            <w:tcW w:w="5382" w:type="dxa"/>
-          </w:tcPr>
-          <w:p>
-            <w:pPr>
-              <w:rPr>
-                <w:rFonts w:asciiTheme="majorHAnsi" w:hAnsiTheme="majorHAnsi"/>
-                <w:sz w:val="20"/>
-              </w:rPr>
-            </w:pPr>
-            <w:r>
-              <w:rPr>
-                <w:rFonts w:asciiTheme="majorHAnsi" w:hAnsiTheme="majorHAnsi"/>
-                <w:sz w:val="20"/>
-              </w:rPr>
-              <w:t>Status of the changes</w:t>
-            </w:r>
+            <w:tcW w:w="1933" w:type="dxa"/>
+            <w:gridSpan w:val="2"/>
+          </w:tcPr>
+          <w:p>
+            <w:pPr>
+              <w:rPr>
+                <w:rFonts w:asciiTheme="majorHAnsi" w:hAnsiTheme="majorHAnsi"/>
+                <w:sz w:val="20"/>
+              </w:rPr>
+            </w:pPr>
+            <w:r>
+              <w:rPr>
+                <w:rFonts w:asciiTheme="majorHAnsi" w:hAnsiTheme="majorHAnsi"/>
+                <w:sz w:val="20"/>
+              </w:rPr>
+              <w:t>TIMESTAMP</w:t>
+            </w:r>
+          </w:p>
+        </w:tc>
+        <w:tc>
+          <w:tcPr>
+            <w:tcW w:w="1394" w:type="dxa"/>
+            <w:gridSpan w:val="2"/>
+          </w:tcPr>
+          <w:p>
+            <w:pPr>
+              <w:rPr>
+                <w:rFonts w:asciiTheme="majorHAnsi" w:hAnsiTheme="majorHAnsi"/>
+                <w:sz w:val="20"/>
+              </w:rPr>
+            </w:pPr>
+          </w:p>
+        </w:tc>
+        <w:tc>
+          <w:tcPr>
+            <w:tcW w:w="5397" w:type="dxa"/>
+            <w:gridSpan w:val="2"/>
+          </w:tcPr>
+          <w:p>
+            <w:pPr>
+              <w:rPr>
+                <w:rFonts w:asciiTheme="majorHAnsi" w:hAnsiTheme="majorHAnsi"/>
+                <w:sz w:val="20"/>
+              </w:rPr>
+            </w:pPr>
           </w:p>
         </w:tc>
       </w:tr>

</xml_diff>

<commit_message>
docs: updated to latest
</commit_message>
<xml_diff>
--- a/Engineering Stream CODE HACKATHON.docx
+++ b/Engineering Stream CODE HACKATHON.docx
@@ -6059,6 +6059,7 @@
         <w:tc>
           <w:tcPr>
             <w:tcW w:w="1644" w:type="dxa"/>
+            <w:vAlign w:val="center"/>
           </w:tcPr>
           <w:p>
             <w:pPr>
@@ -6079,20 +6080,21 @@
         <w:tc>
           <w:tcPr>
             <w:tcW w:w="1933" w:type="dxa"/>
-          </w:tcPr>
-          <w:p>
-            <w:pPr>
-              <w:rPr>
-                <w:rFonts w:asciiTheme="majorHAnsi" w:hAnsiTheme="majorHAnsi"/>
-                <w:sz w:val="20"/>
-              </w:rPr>
-            </w:pPr>
-            <w:r>
-              <w:rPr>
-                <w:rFonts w:asciiTheme="majorHAnsi" w:hAnsiTheme="majorHAnsi"/>
-                <w:sz w:val="20"/>
-              </w:rPr>
-              <w:t>BIGINT</w:t>
+            <w:vAlign w:val="center"/>
+          </w:tcPr>
+          <w:p>
+            <w:pPr>
+              <w:rPr>
+                <w:rFonts w:asciiTheme="majorHAnsi" w:hAnsiTheme="majorHAnsi"/>
+                <w:sz w:val="20"/>
+              </w:rPr>
+            </w:pPr>
+            <w:r>
+              <w:rPr>
+                <w:rFonts w:asciiTheme="majorHAnsi" w:hAnsiTheme="majorHAnsi"/>
+                <w:sz w:val="20"/>
+              </w:rPr>
+              <w:t>BIGINT(20)</w:t>
             </w:r>
           </w:p>
         </w:tc>
@@ -6141,6 +6143,7 @@
         <w:tc>
           <w:tcPr>
             <w:tcW w:w="1644" w:type="dxa"/>
+            <w:vAlign w:val="center"/>
           </w:tcPr>
           <w:p>
             <w:pPr>
@@ -6161,20 +6164,21 @@
         <w:tc>
           <w:tcPr>
             <w:tcW w:w="1933" w:type="dxa"/>
-          </w:tcPr>
-          <w:p>
-            <w:pPr>
-              <w:rPr>
-                <w:rFonts w:asciiTheme="majorHAnsi" w:hAnsiTheme="majorHAnsi"/>
-                <w:sz w:val="20"/>
-              </w:rPr>
-            </w:pPr>
-            <w:r>
-              <w:rPr>
-                <w:rFonts w:asciiTheme="majorHAnsi" w:hAnsiTheme="majorHAnsi"/>
-                <w:sz w:val="20"/>
-              </w:rPr>
-              <w:t>VARCHAR (1000)</w:t>
+            <w:vAlign w:val="center"/>
+          </w:tcPr>
+          <w:p>
+            <w:pPr>
+              <w:rPr>
+                <w:rFonts w:asciiTheme="majorHAnsi" w:hAnsiTheme="majorHAnsi"/>
+                <w:sz w:val="20"/>
+              </w:rPr>
+            </w:pPr>
+            <w:r>
+              <w:rPr>
+                <w:rFonts w:asciiTheme="majorHAnsi" w:hAnsiTheme="majorHAnsi"/>
+                <w:sz w:val="20"/>
+              </w:rPr>
+              <w:t>VARCHAR(1000)</w:t>
             </w:r>
           </w:p>
         </w:tc>
@@ -6223,6 +6227,7 @@
         <w:tc>
           <w:tcPr>
             <w:tcW w:w="1644" w:type="dxa"/>
+            <w:vAlign w:val="center"/>
           </w:tcPr>
           <w:p>
             <w:pPr>
@@ -6243,20 +6248,21 @@
         <w:tc>
           <w:tcPr>
             <w:tcW w:w="1933" w:type="dxa"/>
-          </w:tcPr>
-          <w:p>
-            <w:pPr>
-              <w:rPr>
-                <w:rFonts w:asciiTheme="majorHAnsi" w:hAnsiTheme="majorHAnsi"/>
-                <w:sz w:val="20"/>
-              </w:rPr>
-            </w:pPr>
-            <w:r>
-              <w:rPr>
-                <w:rFonts w:asciiTheme="majorHAnsi" w:hAnsiTheme="majorHAnsi"/>
-                <w:sz w:val="20"/>
-              </w:rPr>
-              <w:t>VARCHAR (45)</w:t>
+            <w:vAlign w:val="center"/>
+          </w:tcPr>
+          <w:p>
+            <w:pPr>
+              <w:rPr>
+                <w:rFonts w:asciiTheme="majorHAnsi" w:hAnsiTheme="majorHAnsi"/>
+                <w:sz w:val="20"/>
+              </w:rPr>
+            </w:pPr>
+            <w:r>
+              <w:rPr>
+                <w:rFonts w:asciiTheme="majorHAnsi" w:hAnsiTheme="majorHAnsi"/>
+                <w:sz w:val="20"/>
+              </w:rPr>
+              <w:t>VARCHAR(250)</w:t>
             </w:r>
           </w:p>
         </w:tc>
@@ -6305,6 +6311,7 @@
         <w:tc>
           <w:tcPr>
             <w:tcW w:w="1644" w:type="dxa"/>
+            <w:vAlign w:val="center"/>
           </w:tcPr>
           <w:p>
             <w:pPr>
@@ -6325,6 +6332,7 @@
         <w:tc>
           <w:tcPr>
             <w:tcW w:w="1933" w:type="dxa"/>
+            <w:vAlign w:val="center"/>
           </w:tcPr>
           <w:p>
             <w:pPr>
@@ -6380,6 +6388,7 @@
         <w:tc>
           <w:tcPr>
             <w:tcW w:w="1644" w:type="dxa"/>
+            <w:vAlign w:val="center"/>
           </w:tcPr>
           <w:p>
             <w:pPr>
@@ -6400,20 +6409,21 @@
         <w:tc>
           <w:tcPr>
             <w:tcW w:w="1933" w:type="dxa"/>
-          </w:tcPr>
-          <w:p>
-            <w:pPr>
-              <w:rPr>
-                <w:rFonts w:asciiTheme="majorHAnsi" w:hAnsiTheme="majorHAnsi"/>
-                <w:sz w:val="20"/>
-              </w:rPr>
-            </w:pPr>
-            <w:r>
-              <w:rPr>
-                <w:rFonts w:asciiTheme="majorHAnsi" w:hAnsiTheme="majorHAnsi"/>
-                <w:sz w:val="20"/>
-              </w:rPr>
-              <w:t>VARCHAR2(250)</w:t>
+            <w:vAlign w:val="center"/>
+          </w:tcPr>
+          <w:p>
+            <w:pPr>
+              <w:rPr>
+                <w:rFonts w:asciiTheme="majorHAnsi" w:hAnsiTheme="majorHAnsi"/>
+                <w:sz w:val="20"/>
+              </w:rPr>
+            </w:pPr>
+            <w:r>
+              <w:rPr>
+                <w:rFonts w:asciiTheme="majorHAnsi" w:hAnsiTheme="majorHAnsi"/>
+                <w:sz w:val="20"/>
+              </w:rPr>
+              <w:t>VARCHAR(250)</w:t>
             </w:r>
           </w:p>
         </w:tc>
@@ -6455,6 +6465,7 @@
         <w:tc>
           <w:tcPr>
             <w:tcW w:w="1644" w:type="dxa"/>
+            <w:vAlign w:val="center"/>
           </w:tcPr>
           <w:p>
             <w:pPr>
@@ -6475,6 +6486,7 @@
         <w:tc>
           <w:tcPr>
             <w:tcW w:w="1933" w:type="dxa"/>
+            <w:vAlign w:val="center"/>
           </w:tcPr>
           <w:p>
             <w:pPr>
@@ -6530,6 +6542,7 @@
         <w:tc>
           <w:tcPr>
             <w:tcW w:w="1644" w:type="dxa"/>
+            <w:vAlign w:val="center"/>
           </w:tcPr>
           <w:p>
             <w:pPr>
@@ -6550,20 +6563,21 @@
         <w:tc>
           <w:tcPr>
             <w:tcW w:w="1933" w:type="dxa"/>
-          </w:tcPr>
-          <w:p>
-            <w:pPr>
-              <w:rPr>
-                <w:rFonts w:asciiTheme="majorHAnsi" w:hAnsiTheme="majorHAnsi"/>
-                <w:sz w:val="20"/>
-              </w:rPr>
-            </w:pPr>
-            <w:r>
-              <w:rPr>
-                <w:rFonts w:asciiTheme="majorHAnsi" w:hAnsiTheme="majorHAnsi"/>
-                <w:sz w:val="20"/>
-              </w:rPr>
-              <w:t>VARCHAR2(250)</w:t>
+            <w:vAlign w:val="center"/>
+          </w:tcPr>
+          <w:p>
+            <w:pPr>
+              <w:rPr>
+                <w:rFonts w:asciiTheme="majorHAnsi" w:hAnsiTheme="majorHAnsi"/>
+                <w:sz w:val="20"/>
+              </w:rPr>
+            </w:pPr>
+            <w:r>
+              <w:rPr>
+                <w:rFonts w:asciiTheme="majorHAnsi" w:hAnsiTheme="majorHAnsi"/>
+                <w:sz w:val="20"/>
+              </w:rPr>
+              <w:t>VARCHAR(250)</w:t>
             </w:r>
           </w:p>
         </w:tc>
@@ -6598,6 +6612,7 @@
         <w:tc>
           <w:tcPr>
             <w:tcW w:w="1644" w:type="dxa"/>
+            <w:vAlign w:val="center"/>
           </w:tcPr>
           <w:p>
             <w:pPr>
@@ -6618,6 +6633,7 @@
         <w:tc>
           <w:tcPr>
             <w:tcW w:w="1933" w:type="dxa"/>
+            <w:vAlign w:val="center"/>
           </w:tcPr>
           <w:p>
             <w:pPr>
@@ -6808,6 +6824,7 @@
         <w:tc>
           <w:tcPr>
             <w:tcW w:w="1998" w:type="dxa"/>
+            <w:vAlign w:val="center"/>
           </w:tcPr>
           <w:p>
             <w:pPr>
@@ -6828,27 +6845,21 @@
         <w:tc>
           <w:tcPr>
             <w:tcW w:w="1692" w:type="dxa"/>
-          </w:tcPr>
-          <w:p>
-            <w:pPr>
-              <w:rPr>
-                <w:rFonts w:asciiTheme="majorHAnsi" w:hAnsiTheme="majorHAnsi"/>
-                <w:sz w:val="20"/>
-              </w:rPr>
-            </w:pPr>
-            <w:r>
-              <w:rPr>
-                <w:rFonts w:asciiTheme="majorHAnsi" w:hAnsiTheme="majorHAnsi"/>
-                <w:sz w:val="20"/>
-              </w:rPr>
-              <w:t>VARCHAR</w:t>
-            </w:r>
-            <w:r>
-              <w:rPr>
-                <w:rFonts w:asciiTheme="majorHAnsi" w:hAnsiTheme="majorHAnsi"/>
-                <w:sz w:val="20"/>
-              </w:rPr>
-              <w:t>(15)</w:t>
+            <w:vAlign w:val="center"/>
+          </w:tcPr>
+          <w:p>
+            <w:pPr>
+              <w:rPr>
+                <w:rFonts w:asciiTheme="majorHAnsi" w:hAnsiTheme="majorHAnsi"/>
+                <w:sz w:val="20"/>
+              </w:rPr>
+            </w:pPr>
+            <w:r>
+              <w:rPr>
+                <w:rFonts w:asciiTheme="majorHAnsi" w:hAnsiTheme="majorHAnsi"/>
+                <w:sz w:val="20"/>
+              </w:rPr>
+              <w:t>VARCHAR(15)</w:t>
             </w:r>
           </w:p>
         </w:tc>
@@ -6897,6 +6908,7 @@
         <w:tc>
           <w:tcPr>
             <w:tcW w:w="1998" w:type="dxa"/>
+            <w:vAlign w:val="center"/>
           </w:tcPr>
           <w:p>
             <w:pPr>
@@ -6917,27 +6929,21 @@
         <w:tc>
           <w:tcPr>
             <w:tcW w:w="1692" w:type="dxa"/>
-          </w:tcPr>
-          <w:p>
-            <w:pPr>
-              <w:rPr>
-                <w:rFonts w:asciiTheme="majorHAnsi" w:hAnsiTheme="majorHAnsi"/>
-                <w:sz w:val="20"/>
-              </w:rPr>
-            </w:pPr>
-            <w:r>
-              <w:rPr>
-                <w:rFonts w:asciiTheme="majorHAnsi" w:hAnsiTheme="majorHAnsi"/>
-                <w:sz w:val="20"/>
-              </w:rPr>
-              <w:t>VARCHAR</w:t>
-            </w:r>
-            <w:r>
-              <w:rPr>
-                <w:rFonts w:asciiTheme="majorHAnsi" w:hAnsiTheme="majorHAnsi"/>
-                <w:sz w:val="20"/>
-              </w:rPr>
-              <w:t>(30)</w:t>
+            <w:vAlign w:val="center"/>
+          </w:tcPr>
+          <w:p>
+            <w:pPr>
+              <w:rPr>
+                <w:rFonts w:asciiTheme="majorHAnsi" w:hAnsiTheme="majorHAnsi"/>
+                <w:sz w:val="20"/>
+              </w:rPr>
+            </w:pPr>
+            <w:r>
+              <w:rPr>
+                <w:rFonts w:asciiTheme="majorHAnsi" w:hAnsiTheme="majorHAnsi"/>
+                <w:sz w:val="20"/>
+              </w:rPr>
+              <w:t>VARCHAR(30)</w:t>
             </w:r>
           </w:p>
         </w:tc>
@@ -6986,6 +6992,7 @@
         <w:tc>
           <w:tcPr>
             <w:tcW w:w="1998" w:type="dxa"/>
+            <w:vAlign w:val="center"/>
           </w:tcPr>
           <w:p>
             <w:pPr>
@@ -7006,27 +7013,21 @@
         <w:tc>
           <w:tcPr>
             <w:tcW w:w="1692" w:type="dxa"/>
-          </w:tcPr>
-          <w:p>
-            <w:pPr>
-              <w:rPr>
-                <w:rFonts w:asciiTheme="majorHAnsi" w:hAnsiTheme="majorHAnsi"/>
-                <w:sz w:val="20"/>
-              </w:rPr>
-            </w:pPr>
-            <w:r>
-              <w:rPr>
-                <w:rFonts w:asciiTheme="majorHAnsi" w:hAnsiTheme="majorHAnsi"/>
-                <w:sz w:val="20"/>
-              </w:rPr>
-              <w:t>VARCHAR</w:t>
-            </w:r>
-            <w:r>
-              <w:rPr>
-                <w:rFonts w:asciiTheme="majorHAnsi" w:hAnsiTheme="majorHAnsi"/>
-                <w:sz w:val="20"/>
-              </w:rPr>
-              <w:t>(60)</w:t>
+            <w:vAlign w:val="center"/>
+          </w:tcPr>
+          <w:p>
+            <w:pPr>
+              <w:rPr>
+                <w:rFonts w:asciiTheme="majorHAnsi" w:hAnsiTheme="majorHAnsi"/>
+                <w:sz w:val="20"/>
+              </w:rPr>
+            </w:pPr>
+            <w:r>
+              <w:rPr>
+                <w:rFonts w:asciiTheme="majorHAnsi" w:hAnsiTheme="majorHAnsi"/>
+                <w:sz w:val="20"/>
+              </w:rPr>
+              <w:t>VARCHAR(60)</w:t>
             </w:r>
           </w:p>
         </w:tc>
@@ -7075,6 +7076,7 @@
         <w:tc>
           <w:tcPr>
             <w:tcW w:w="1998" w:type="dxa"/>
+            <w:vAlign w:val="center"/>
           </w:tcPr>
           <w:p>
             <w:pPr>
@@ -7095,20 +7097,21 @@
         <w:tc>
           <w:tcPr>
             <w:tcW w:w="1692" w:type="dxa"/>
-          </w:tcPr>
-          <w:p>
-            <w:pPr>
-              <w:rPr>
-                <w:rFonts w:asciiTheme="majorHAnsi" w:hAnsiTheme="majorHAnsi"/>
-                <w:sz w:val="20"/>
-              </w:rPr>
-            </w:pPr>
-            <w:r>
-              <w:rPr>
-                <w:rFonts w:asciiTheme="majorHAnsi" w:hAnsiTheme="majorHAnsi"/>
-                <w:sz w:val="20"/>
-              </w:rPr>
-              <w:t>VARCHAR2(250)</w:t>
+            <w:vAlign w:val="center"/>
+          </w:tcPr>
+          <w:p>
+            <w:pPr>
+              <w:rPr>
+                <w:rFonts w:asciiTheme="majorHAnsi" w:hAnsiTheme="majorHAnsi"/>
+                <w:sz w:val="20"/>
+              </w:rPr>
+            </w:pPr>
+            <w:r>
+              <w:rPr>
+                <w:rFonts w:asciiTheme="majorHAnsi" w:hAnsiTheme="majorHAnsi"/>
+                <w:sz w:val="20"/>
+              </w:rPr>
+              <w:t>VARCHAR(250)</w:t>
             </w:r>
           </w:p>
         </w:tc>
@@ -7150,6 +7153,7 @@
         <w:tc>
           <w:tcPr>
             <w:tcW w:w="1998" w:type="dxa"/>
+            <w:vAlign w:val="center"/>
           </w:tcPr>
           <w:p>
             <w:pPr>
@@ -7170,6 +7174,7 @@
         <w:tc>
           <w:tcPr>
             <w:tcW w:w="1692" w:type="dxa"/>
+            <w:vAlign w:val="center"/>
           </w:tcPr>
           <w:p>
             <w:pPr>
@@ -7222,9 +7227,13 @@
         </w:tc>
       </w:tr>
       <w:tr>
+        <w:trPr>
+          <w:trHeight w:val="64"/>
+        </w:trPr>
         <w:tc>
           <w:tcPr>
             <w:tcW w:w="1998" w:type="dxa"/>
+            <w:vAlign w:val="center"/>
           </w:tcPr>
           <w:p>
             <w:pPr>
@@ -7245,20 +7254,21 @@
         <w:tc>
           <w:tcPr>
             <w:tcW w:w="1692" w:type="dxa"/>
-          </w:tcPr>
-          <w:p>
-            <w:pPr>
-              <w:rPr>
-                <w:rFonts w:asciiTheme="majorHAnsi" w:hAnsiTheme="majorHAnsi"/>
-                <w:sz w:val="20"/>
-              </w:rPr>
-            </w:pPr>
-            <w:r>
-              <w:rPr>
-                <w:rFonts w:asciiTheme="majorHAnsi" w:hAnsiTheme="majorHAnsi"/>
-                <w:sz w:val="20"/>
-              </w:rPr>
-              <w:t>VARCHAR2(250)</w:t>
+            <w:vAlign w:val="center"/>
+          </w:tcPr>
+          <w:p>
+            <w:pPr>
+              <w:rPr>
+                <w:rFonts w:asciiTheme="majorHAnsi" w:hAnsiTheme="majorHAnsi"/>
+                <w:sz w:val="20"/>
+              </w:rPr>
+            </w:pPr>
+            <w:r>
+              <w:rPr>
+                <w:rFonts w:asciiTheme="majorHAnsi" w:hAnsiTheme="majorHAnsi"/>
+                <w:sz w:val="20"/>
+              </w:rPr>
+              <w:t>VARCHAR(250)</w:t>
             </w:r>
           </w:p>
         </w:tc>
@@ -7296,6 +7306,7 @@
         <w:tc>
           <w:tcPr>
             <w:tcW w:w="1998" w:type="dxa"/>
+            <w:vAlign w:val="center"/>
           </w:tcPr>
           <w:p>
             <w:pPr>
@@ -7316,6 +7327,7 @@
         <w:tc>
           <w:tcPr>
             <w:tcW w:w="1692" w:type="dxa"/>
+            <w:vAlign w:val="center"/>
           </w:tcPr>
           <w:p>
             <w:pPr>
@@ -7519,6 +7531,7 @@
         <w:tc>
           <w:tcPr>
             <w:tcW w:w="1998" w:type="dxa"/>
+            <w:vAlign w:val="center"/>
           </w:tcPr>
           <w:p>
             <w:pPr>
@@ -7539,20 +7552,21 @@
         <w:tc>
           <w:tcPr>
             <w:tcW w:w="1692" w:type="dxa"/>
-          </w:tcPr>
-          <w:p>
-            <w:pPr>
-              <w:rPr>
-                <w:rFonts w:asciiTheme="majorHAnsi" w:hAnsiTheme="majorHAnsi"/>
-                <w:sz w:val="20"/>
-              </w:rPr>
-            </w:pPr>
-            <w:r>
-              <w:rPr>
-                <w:rFonts w:asciiTheme="majorHAnsi" w:hAnsiTheme="majorHAnsi"/>
-                <w:sz w:val="20"/>
-              </w:rPr>
-              <w:t>BIGINT</w:t>
+            <w:vAlign w:val="center"/>
+          </w:tcPr>
+          <w:p>
+            <w:pPr>
+              <w:rPr>
+                <w:rFonts w:asciiTheme="majorHAnsi" w:hAnsiTheme="majorHAnsi"/>
+                <w:sz w:val="20"/>
+              </w:rPr>
+            </w:pPr>
+            <w:r>
+              <w:rPr>
+                <w:rFonts w:asciiTheme="majorHAnsi" w:hAnsiTheme="majorHAnsi"/>
+                <w:sz w:val="20"/>
+              </w:rPr>
+              <w:t>BIGINT(20)</w:t>
             </w:r>
           </w:p>
         </w:tc>
@@ -7601,6 +7615,7 @@
         <w:tc>
           <w:tcPr>
             <w:tcW w:w="1998" w:type="dxa"/>
+            <w:vAlign w:val="center"/>
           </w:tcPr>
           <w:p>
             <w:pPr>
@@ -7621,27 +7636,21 @@
         <w:tc>
           <w:tcPr>
             <w:tcW w:w="1692" w:type="dxa"/>
-          </w:tcPr>
-          <w:p>
-            <w:pPr>
-              <w:rPr>
-                <w:rFonts w:asciiTheme="majorHAnsi" w:hAnsiTheme="majorHAnsi"/>
-                <w:sz w:val="20"/>
-              </w:rPr>
-            </w:pPr>
-            <w:r>
-              <w:rPr>
-                <w:rFonts w:asciiTheme="majorHAnsi" w:hAnsiTheme="majorHAnsi"/>
-                <w:sz w:val="20"/>
-              </w:rPr>
-              <w:t>VARCHAR</w:t>
-            </w:r>
-            <w:r>
-              <w:rPr>
-                <w:rFonts w:asciiTheme="majorHAnsi" w:hAnsiTheme="majorHAnsi"/>
-                <w:sz w:val="20"/>
-              </w:rPr>
-              <w:t>(15)</w:t>
+            <w:vAlign w:val="center"/>
+          </w:tcPr>
+          <w:p>
+            <w:pPr>
+              <w:rPr>
+                <w:rFonts w:asciiTheme="majorHAnsi" w:hAnsiTheme="majorHAnsi"/>
+                <w:sz w:val="20"/>
+              </w:rPr>
+            </w:pPr>
+            <w:r>
+              <w:rPr>
+                <w:rFonts w:asciiTheme="majorHAnsi" w:hAnsiTheme="majorHAnsi"/>
+                <w:sz w:val="20"/>
+              </w:rPr>
+              <w:t>VARCHAR(15)</w:t>
             </w:r>
           </w:p>
         </w:tc>
@@ -7690,6 +7699,7 @@
         <w:tc>
           <w:tcPr>
             <w:tcW w:w="1998" w:type="dxa"/>
+            <w:vAlign w:val="center"/>
           </w:tcPr>
           <w:p>
             <w:pPr>
@@ -7710,27 +7720,21 @@
         <w:tc>
           <w:tcPr>
             <w:tcW w:w="1692" w:type="dxa"/>
-          </w:tcPr>
-          <w:p>
-            <w:pPr>
-              <w:rPr>
-                <w:rFonts w:asciiTheme="majorHAnsi" w:hAnsiTheme="majorHAnsi"/>
-                <w:sz w:val="20"/>
-              </w:rPr>
-            </w:pPr>
-            <w:r>
-              <w:rPr>
-                <w:rFonts w:asciiTheme="majorHAnsi" w:hAnsiTheme="majorHAnsi"/>
-                <w:sz w:val="20"/>
-              </w:rPr>
-              <w:t>VARCHAR</w:t>
-            </w:r>
-            <w:r>
-              <w:rPr>
-                <w:rFonts w:asciiTheme="majorHAnsi" w:hAnsiTheme="majorHAnsi"/>
-                <w:sz w:val="20"/>
-              </w:rPr>
-              <w:t>(30)</w:t>
+            <w:vAlign w:val="center"/>
+          </w:tcPr>
+          <w:p>
+            <w:pPr>
+              <w:rPr>
+                <w:rFonts w:asciiTheme="majorHAnsi" w:hAnsiTheme="majorHAnsi"/>
+                <w:sz w:val="20"/>
+              </w:rPr>
+            </w:pPr>
+            <w:r>
+              <w:rPr>
+                <w:rFonts w:asciiTheme="majorHAnsi" w:hAnsiTheme="majorHAnsi"/>
+                <w:sz w:val="20"/>
+              </w:rPr>
+              <w:t>VARCHAR(30)</w:t>
             </w:r>
           </w:p>
         </w:tc>
@@ -7779,6 +7783,7 @@
         <w:tc>
           <w:tcPr>
             <w:tcW w:w="1998" w:type="dxa"/>
+            <w:vAlign w:val="center"/>
           </w:tcPr>
           <w:p>
             <w:pPr>
@@ -7799,20 +7804,21 @@
         <w:tc>
           <w:tcPr>
             <w:tcW w:w="1692" w:type="dxa"/>
-          </w:tcPr>
-          <w:p>
-            <w:pPr>
-              <w:rPr>
-                <w:rFonts w:asciiTheme="majorHAnsi" w:hAnsiTheme="majorHAnsi"/>
-                <w:sz w:val="20"/>
-              </w:rPr>
-            </w:pPr>
-            <w:r>
-              <w:rPr>
-                <w:rFonts w:asciiTheme="majorHAnsi" w:hAnsiTheme="majorHAnsi"/>
-                <w:sz w:val="20"/>
-              </w:rPr>
-              <w:t>VARCHAR2(250)</w:t>
+            <w:vAlign w:val="center"/>
+          </w:tcPr>
+          <w:p>
+            <w:pPr>
+              <w:rPr>
+                <w:rFonts w:asciiTheme="majorHAnsi" w:hAnsiTheme="majorHAnsi"/>
+                <w:sz w:val="20"/>
+              </w:rPr>
+            </w:pPr>
+            <w:r>
+              <w:rPr>
+                <w:rFonts w:asciiTheme="majorHAnsi" w:hAnsiTheme="majorHAnsi"/>
+                <w:sz w:val="20"/>
+              </w:rPr>
+              <w:t>VARCHAR(250)</w:t>
             </w:r>
           </w:p>
         </w:tc>
@@ -7854,6 +7860,7 @@
         <w:tc>
           <w:tcPr>
             <w:tcW w:w="1998" w:type="dxa"/>
+            <w:vAlign w:val="center"/>
           </w:tcPr>
           <w:p>
             <w:pPr>
@@ -7874,6 +7881,7 @@
         <w:tc>
           <w:tcPr>
             <w:tcW w:w="1692" w:type="dxa"/>
+            <w:vAlign w:val="center"/>
           </w:tcPr>
           <w:p>
             <w:pPr>
@@ -7929,6 +7937,7 @@
         <w:tc>
           <w:tcPr>
             <w:tcW w:w="1998" w:type="dxa"/>
+            <w:vAlign w:val="center"/>
           </w:tcPr>
           <w:p>
             <w:pPr>
@@ -7949,20 +7958,21 @@
         <w:tc>
           <w:tcPr>
             <w:tcW w:w="1692" w:type="dxa"/>
-          </w:tcPr>
-          <w:p>
-            <w:pPr>
-              <w:rPr>
-                <w:rFonts w:asciiTheme="majorHAnsi" w:hAnsiTheme="majorHAnsi"/>
-                <w:sz w:val="20"/>
-              </w:rPr>
-            </w:pPr>
-            <w:r>
-              <w:rPr>
-                <w:rFonts w:asciiTheme="majorHAnsi" w:hAnsiTheme="majorHAnsi"/>
-                <w:sz w:val="20"/>
-              </w:rPr>
-              <w:t>VARCHAR2(250)</w:t>
+            <w:vAlign w:val="center"/>
+          </w:tcPr>
+          <w:p>
+            <w:pPr>
+              <w:rPr>
+                <w:rFonts w:asciiTheme="majorHAnsi" w:hAnsiTheme="majorHAnsi"/>
+                <w:sz w:val="20"/>
+              </w:rPr>
+            </w:pPr>
+            <w:r>
+              <w:rPr>
+                <w:rFonts w:asciiTheme="majorHAnsi" w:hAnsiTheme="majorHAnsi"/>
+                <w:sz w:val="20"/>
+              </w:rPr>
+              <w:t>VARCHAR(250)</w:t>
             </w:r>
           </w:p>
         </w:tc>
@@ -7997,6 +8007,7 @@
         <w:tc>
           <w:tcPr>
             <w:tcW w:w="1998" w:type="dxa"/>
+            <w:vAlign w:val="center"/>
           </w:tcPr>
           <w:p>
             <w:pPr>
@@ -8017,6 +8028,7 @@
         <w:tc>
           <w:tcPr>
             <w:tcW w:w="1692" w:type="dxa"/>
+            <w:vAlign w:val="center"/>
           </w:tcPr>
           <w:p>
             <w:pPr>
@@ -8199,6 +8211,7 @@
         <w:tc>
           <w:tcPr>
             <w:tcW w:w="1998" w:type="dxa"/>
+            <w:vAlign w:val="center"/>
           </w:tcPr>
           <w:p>
             <w:pPr>
@@ -8219,20 +8232,21 @@
         <w:tc>
           <w:tcPr>
             <w:tcW w:w="1692" w:type="dxa"/>
-          </w:tcPr>
-          <w:p>
-            <w:pPr>
-              <w:rPr>
-                <w:rFonts w:asciiTheme="majorHAnsi" w:hAnsiTheme="majorHAnsi"/>
-                <w:sz w:val="20"/>
-              </w:rPr>
-            </w:pPr>
-            <w:r>
-              <w:rPr>
-                <w:rFonts w:asciiTheme="majorHAnsi" w:hAnsiTheme="majorHAnsi"/>
-                <w:sz w:val="20"/>
-              </w:rPr>
-              <w:t>BIGINT</w:t>
+            <w:vAlign w:val="center"/>
+          </w:tcPr>
+          <w:p>
+            <w:pPr>
+              <w:rPr>
+                <w:rFonts w:asciiTheme="majorHAnsi" w:hAnsiTheme="majorHAnsi"/>
+                <w:sz w:val="20"/>
+              </w:rPr>
+            </w:pPr>
+            <w:r>
+              <w:rPr>
+                <w:rFonts w:asciiTheme="majorHAnsi" w:hAnsiTheme="majorHAnsi"/>
+                <w:sz w:val="20"/>
+              </w:rPr>
+              <w:t>BIGINT(20)</w:t>
             </w:r>
           </w:p>
         </w:tc>
@@ -8281,6 +8295,7 @@
         <w:tc>
           <w:tcPr>
             <w:tcW w:w="1998" w:type="dxa"/>
+            <w:vAlign w:val="center"/>
           </w:tcPr>
           <w:p>
             <w:pPr>
@@ -8301,20 +8316,21 @@
         <w:tc>
           <w:tcPr>
             <w:tcW w:w="1692" w:type="dxa"/>
-          </w:tcPr>
-          <w:p>
-            <w:pPr>
-              <w:rPr>
-                <w:rFonts w:asciiTheme="majorHAnsi" w:hAnsiTheme="majorHAnsi"/>
-                <w:sz w:val="20"/>
-              </w:rPr>
-            </w:pPr>
-            <w:r>
-              <w:rPr>
-                <w:rFonts w:asciiTheme="majorHAnsi" w:hAnsiTheme="majorHAnsi"/>
-                <w:sz w:val="20"/>
-              </w:rPr>
-              <w:t>BIGINT</w:t>
+            <w:vAlign w:val="center"/>
+          </w:tcPr>
+          <w:p>
+            <w:pPr>
+              <w:rPr>
+                <w:rFonts w:asciiTheme="majorHAnsi" w:hAnsiTheme="majorHAnsi"/>
+                <w:sz w:val="20"/>
+              </w:rPr>
+            </w:pPr>
+            <w:r>
+              <w:rPr>
+                <w:rFonts w:asciiTheme="majorHAnsi" w:hAnsiTheme="majorHAnsi"/>
+                <w:sz w:val="20"/>
+              </w:rPr>
+              <w:t>BIGINT(20)</w:t>
             </w:r>
           </w:p>
         </w:tc>
@@ -8363,6 +8379,7 @@
         <w:tc>
           <w:tcPr>
             <w:tcW w:w="1998" w:type="dxa"/>
+            <w:vAlign w:val="center"/>
           </w:tcPr>
           <w:p>
             <w:pPr>
@@ -8383,6 +8400,7 @@
         <w:tc>
           <w:tcPr>
             <w:tcW w:w="1692" w:type="dxa"/>
+            <w:vAlign w:val="center"/>
           </w:tcPr>
           <w:p>
             <w:pPr>
@@ -8445,6 +8463,7 @@
         <w:tc>
           <w:tcPr>
             <w:tcW w:w="1998" w:type="dxa"/>
+            <w:vAlign w:val="center"/>
           </w:tcPr>
           <w:p>
             <w:pPr>
@@ -8465,20 +8484,21 @@
         <w:tc>
           <w:tcPr>
             <w:tcW w:w="1692" w:type="dxa"/>
-          </w:tcPr>
-          <w:p>
-            <w:pPr>
-              <w:rPr>
-                <w:rFonts w:asciiTheme="majorHAnsi" w:hAnsiTheme="majorHAnsi"/>
-                <w:sz w:val="20"/>
-              </w:rPr>
-            </w:pPr>
-            <w:r>
-              <w:rPr>
-                <w:rFonts w:asciiTheme="majorHAnsi" w:hAnsiTheme="majorHAnsi"/>
-                <w:sz w:val="20"/>
-              </w:rPr>
-              <w:t>VARCHAR2(250)</w:t>
+            <w:vAlign w:val="center"/>
+          </w:tcPr>
+          <w:p>
+            <w:pPr>
+              <w:rPr>
+                <w:rFonts w:asciiTheme="majorHAnsi" w:hAnsiTheme="majorHAnsi"/>
+                <w:sz w:val="20"/>
+              </w:rPr>
+            </w:pPr>
+            <w:r>
+              <w:rPr>
+                <w:rFonts w:asciiTheme="majorHAnsi" w:hAnsiTheme="majorHAnsi"/>
+                <w:sz w:val="20"/>
+              </w:rPr>
+              <w:t>VARCHAR(250)</w:t>
             </w:r>
           </w:p>
         </w:tc>
@@ -8520,6 +8540,7 @@
         <w:tc>
           <w:tcPr>
             <w:tcW w:w="1998" w:type="dxa"/>
+            <w:vAlign w:val="center"/>
           </w:tcPr>
           <w:p>
             <w:pPr>
@@ -8540,6 +8561,7 @@
         <w:tc>
           <w:tcPr>
             <w:tcW w:w="1692" w:type="dxa"/>
+            <w:vAlign w:val="center"/>
           </w:tcPr>
           <w:p>
             <w:pPr>
@@ -8595,6 +8617,7 @@
         <w:tc>
           <w:tcPr>
             <w:tcW w:w="1998" w:type="dxa"/>
+            <w:vAlign w:val="center"/>
           </w:tcPr>
           <w:p>
             <w:pPr>
@@ -8615,20 +8638,21 @@
         <w:tc>
           <w:tcPr>
             <w:tcW w:w="1692" w:type="dxa"/>
-          </w:tcPr>
-          <w:p>
-            <w:pPr>
-              <w:rPr>
-                <w:rFonts w:asciiTheme="majorHAnsi" w:hAnsiTheme="majorHAnsi"/>
-                <w:sz w:val="20"/>
-              </w:rPr>
-            </w:pPr>
-            <w:r>
-              <w:rPr>
-                <w:rFonts w:asciiTheme="majorHAnsi" w:hAnsiTheme="majorHAnsi"/>
-                <w:sz w:val="20"/>
-              </w:rPr>
-              <w:t>VARCHAR2(250)</w:t>
+            <w:vAlign w:val="center"/>
+          </w:tcPr>
+          <w:p>
+            <w:pPr>
+              <w:rPr>
+                <w:rFonts w:asciiTheme="majorHAnsi" w:hAnsiTheme="majorHAnsi"/>
+                <w:sz w:val="20"/>
+              </w:rPr>
+            </w:pPr>
+            <w:r>
+              <w:rPr>
+                <w:rFonts w:asciiTheme="majorHAnsi" w:hAnsiTheme="majorHAnsi"/>
+                <w:sz w:val="20"/>
+              </w:rPr>
+              <w:t>VARCHAR(250)</w:t>
             </w:r>
           </w:p>
         </w:tc>
@@ -8663,6 +8687,7 @@
         <w:tc>
           <w:tcPr>
             <w:tcW w:w="1998" w:type="dxa"/>
+            <w:vAlign w:val="center"/>
           </w:tcPr>
           <w:p>
             <w:pPr>
@@ -8683,6 +8708,7 @@
         <w:tc>
           <w:tcPr>
             <w:tcW w:w="1692" w:type="dxa"/>
+            <w:vAlign w:val="center"/>
           </w:tcPr>
           <w:p>
             <w:pPr>
@@ -8911,6 +8937,7 @@
         <w:tc>
           <w:tcPr>
             <w:tcW w:w="1644" w:type="dxa"/>
+            <w:vAlign w:val="center"/>
           </w:tcPr>
           <w:p>
             <w:pPr>
@@ -8931,20 +8958,21 @@
         <w:tc>
           <w:tcPr>
             <w:tcW w:w="1933" w:type="dxa"/>
-          </w:tcPr>
-          <w:p>
-            <w:pPr>
-              <w:rPr>
-                <w:rFonts w:asciiTheme="majorHAnsi" w:hAnsiTheme="majorHAnsi"/>
-                <w:sz w:val="20"/>
-              </w:rPr>
-            </w:pPr>
-            <w:r>
-              <w:rPr>
-                <w:rFonts w:asciiTheme="majorHAnsi" w:hAnsiTheme="majorHAnsi"/>
-                <w:sz w:val="20"/>
-              </w:rPr>
-              <w:t>BIGINT</w:t>
+            <w:vAlign w:val="center"/>
+          </w:tcPr>
+          <w:p>
+            <w:pPr>
+              <w:rPr>
+                <w:rFonts w:asciiTheme="majorHAnsi" w:hAnsiTheme="majorHAnsi"/>
+                <w:sz w:val="20"/>
+              </w:rPr>
+            </w:pPr>
+            <w:r>
+              <w:rPr>
+                <w:rFonts w:asciiTheme="majorHAnsi" w:hAnsiTheme="majorHAnsi"/>
+                <w:sz w:val="20"/>
+              </w:rPr>
+              <w:t>BIGINT(20)</w:t>
             </w:r>
           </w:p>
         </w:tc>
@@ -8993,6 +9021,7 @@
         <w:tc>
           <w:tcPr>
             <w:tcW w:w="1644" w:type="dxa"/>
+            <w:vAlign w:val="center"/>
           </w:tcPr>
           <w:p>
             <w:pPr>
@@ -9013,27 +9042,21 @@
         <w:tc>
           <w:tcPr>
             <w:tcW w:w="1933" w:type="dxa"/>
-          </w:tcPr>
-          <w:p>
-            <w:pPr>
-              <w:rPr>
-                <w:rFonts w:asciiTheme="majorHAnsi" w:hAnsiTheme="majorHAnsi"/>
-                <w:sz w:val="20"/>
-              </w:rPr>
-            </w:pPr>
-            <w:r>
-              <w:rPr>
-                <w:rFonts w:asciiTheme="majorHAnsi" w:hAnsiTheme="majorHAnsi"/>
-                <w:sz w:val="20"/>
-              </w:rPr>
-              <w:t>VARCHAR</w:t>
-            </w:r>
-            <w:r>
-              <w:rPr>
-                <w:rFonts w:asciiTheme="majorHAnsi" w:hAnsiTheme="majorHAnsi"/>
-                <w:sz w:val="20"/>
-              </w:rPr>
-              <w:t xml:space="preserve"> (1000)</w:t>
+            <w:vAlign w:val="center"/>
+          </w:tcPr>
+          <w:p>
+            <w:pPr>
+              <w:rPr>
+                <w:rFonts w:asciiTheme="majorHAnsi" w:hAnsiTheme="majorHAnsi"/>
+                <w:sz w:val="20"/>
+              </w:rPr>
+            </w:pPr>
+            <w:r>
+              <w:rPr>
+                <w:rFonts w:asciiTheme="majorHAnsi" w:hAnsiTheme="majorHAnsi"/>
+                <w:sz w:val="20"/>
+              </w:rPr>
+              <w:t>VARCHAR(1000)</w:t>
             </w:r>
           </w:p>
         </w:tc>
@@ -9082,6 +9105,7 @@
         <w:tc>
           <w:tcPr>
             <w:tcW w:w="1644" w:type="dxa"/>
+            <w:vAlign w:val="center"/>
           </w:tcPr>
           <w:p>
             <w:pPr>
@@ -9102,41 +9126,21 @@
         <w:tc>
           <w:tcPr>
             <w:tcW w:w="1933" w:type="dxa"/>
-          </w:tcPr>
-          <w:p>
-            <w:pPr>
-              <w:rPr>
-                <w:rFonts w:asciiTheme="majorHAnsi" w:hAnsiTheme="majorHAnsi"/>
-                <w:sz w:val="20"/>
-              </w:rPr>
-            </w:pPr>
-            <w:r>
-              <w:rPr>
-                <w:rFonts w:asciiTheme="majorHAnsi" w:hAnsiTheme="majorHAnsi"/>
-                <w:sz w:val="20"/>
-              </w:rPr>
-              <w:t>VARCHAR</w:t>
-            </w:r>
-            <w:r>
-              <w:rPr>
-                <w:rFonts w:asciiTheme="majorHAnsi" w:hAnsiTheme="majorHAnsi"/>
-                <w:sz w:val="20"/>
-              </w:rPr>
-              <w:t xml:space="preserve"> (</w:t>
-            </w:r>
-            <w:r>
-              <w:rPr>
-                <w:rFonts w:asciiTheme="majorHAnsi" w:hAnsiTheme="majorHAnsi"/>
-                <w:sz w:val="20"/>
-              </w:rPr>
-              <w:t>45</w:t>
-            </w:r>
-            <w:r>
-              <w:rPr>
-                <w:rFonts w:asciiTheme="majorHAnsi" w:hAnsiTheme="majorHAnsi"/>
-                <w:sz w:val="20"/>
-              </w:rPr>
-              <w:t>)</w:t>
+            <w:vAlign w:val="center"/>
+          </w:tcPr>
+          <w:p>
+            <w:pPr>
+              <w:rPr>
+                <w:rFonts w:asciiTheme="majorHAnsi" w:hAnsiTheme="majorHAnsi"/>
+                <w:sz w:val="20"/>
+              </w:rPr>
+            </w:pPr>
+            <w:r>
+              <w:rPr>
+                <w:rFonts w:asciiTheme="majorHAnsi" w:hAnsiTheme="majorHAnsi"/>
+                <w:sz w:val="20"/>
+              </w:rPr>
+              <w:t>VARCHAR(45)</w:t>
             </w:r>
           </w:p>
         </w:tc>
@@ -9185,6 +9189,7 @@
         <w:tc>
           <w:tcPr>
             <w:tcW w:w="1644" w:type="dxa"/>
+            <w:vAlign w:val="center"/>
           </w:tcPr>
           <w:p>
             <w:pPr>
@@ -9205,27 +9210,21 @@
         <w:tc>
           <w:tcPr>
             <w:tcW w:w="1933" w:type="dxa"/>
-          </w:tcPr>
-          <w:p>
-            <w:pPr>
-              <w:rPr>
-                <w:rFonts w:asciiTheme="majorHAnsi" w:hAnsiTheme="majorHAnsi"/>
-                <w:sz w:val="20"/>
-              </w:rPr>
-            </w:pPr>
-            <w:r>
-              <w:rPr>
-                <w:rFonts w:asciiTheme="majorHAnsi" w:hAnsiTheme="majorHAnsi"/>
-                <w:sz w:val="20"/>
-              </w:rPr>
-              <w:t>VARCHAR</w:t>
-            </w:r>
-            <w:r>
-              <w:rPr>
-                <w:rFonts w:asciiTheme="majorHAnsi" w:hAnsiTheme="majorHAnsi"/>
-                <w:sz w:val="20"/>
-              </w:rPr>
-              <w:t xml:space="preserve"> (250)</w:t>
+            <w:vAlign w:val="center"/>
+          </w:tcPr>
+          <w:p>
+            <w:pPr>
+              <w:rPr>
+                <w:rFonts w:asciiTheme="majorHAnsi" w:hAnsiTheme="majorHAnsi"/>
+                <w:sz w:val="20"/>
+              </w:rPr>
+            </w:pPr>
+            <w:r>
+              <w:rPr>
+                <w:rFonts w:asciiTheme="majorHAnsi" w:hAnsiTheme="majorHAnsi"/>
+                <w:sz w:val="20"/>
+              </w:rPr>
+              <w:t>VARCHAR(250)</w:t>
             </w:r>
           </w:p>
         </w:tc>
@@ -9274,6 +9273,7 @@
         <w:tc>
           <w:tcPr>
             <w:tcW w:w="1644" w:type="dxa"/>
+            <w:vAlign w:val="center"/>
           </w:tcPr>
           <w:p>
             <w:pPr>
@@ -9294,27 +9294,21 @@
         <w:tc>
           <w:tcPr>
             <w:tcW w:w="1933" w:type="dxa"/>
-          </w:tcPr>
-          <w:p>
-            <w:pPr>
-              <w:rPr>
-                <w:rFonts w:asciiTheme="majorHAnsi" w:hAnsiTheme="majorHAnsi"/>
-                <w:sz w:val="20"/>
-              </w:rPr>
-            </w:pPr>
-            <w:r>
-              <w:rPr>
-                <w:rFonts w:asciiTheme="majorHAnsi" w:hAnsiTheme="majorHAnsi"/>
-                <w:sz w:val="20"/>
-              </w:rPr>
-              <w:t>VARCHAR</w:t>
-            </w:r>
-            <w:r>
-              <w:rPr>
-                <w:rFonts w:asciiTheme="majorHAnsi" w:hAnsiTheme="majorHAnsi"/>
-                <w:sz w:val="20"/>
-              </w:rPr>
-              <w:t>(50)</w:t>
+            <w:vAlign w:val="center"/>
+          </w:tcPr>
+          <w:p>
+            <w:pPr>
+              <w:rPr>
+                <w:rFonts w:asciiTheme="majorHAnsi" w:hAnsiTheme="majorHAnsi"/>
+                <w:sz w:val="20"/>
+              </w:rPr>
+            </w:pPr>
+            <w:r>
+              <w:rPr>
+                <w:rFonts w:asciiTheme="majorHAnsi" w:hAnsiTheme="majorHAnsi"/>
+                <w:sz w:val="20"/>
+              </w:rPr>
+              <w:t>VARCHAR(50)</w:t>
             </w:r>
           </w:p>
         </w:tc>
@@ -9363,6 +9357,7 @@
         <w:tc>
           <w:tcPr>
             <w:tcW w:w="1644" w:type="dxa"/>
+            <w:vAlign w:val="center"/>
           </w:tcPr>
           <w:p>
             <w:pPr>
@@ -9383,41 +9378,21 @@
         <w:tc>
           <w:tcPr>
             <w:tcW w:w="1933" w:type="dxa"/>
-          </w:tcPr>
-          <w:p>
-            <w:pPr>
-              <w:rPr>
-                <w:rFonts w:asciiTheme="majorHAnsi" w:hAnsiTheme="majorHAnsi"/>
-                <w:sz w:val="20"/>
-              </w:rPr>
-            </w:pPr>
-            <w:r>
-              <w:rPr>
-                <w:rFonts w:asciiTheme="majorHAnsi" w:hAnsiTheme="majorHAnsi"/>
-                <w:sz w:val="20"/>
-              </w:rPr>
-              <w:t>VARCHAR</w:t>
-            </w:r>
-            <w:r>
-              <w:rPr>
-                <w:rFonts w:asciiTheme="majorHAnsi" w:hAnsiTheme="majorHAnsi"/>
-                <w:sz w:val="20"/>
-              </w:rPr>
-              <w:t>(</w:t>
-            </w:r>
-            <w:r>
-              <w:rPr>
-                <w:rFonts w:asciiTheme="majorHAnsi" w:hAnsiTheme="majorHAnsi"/>
-                <w:sz w:val="20"/>
-              </w:rPr>
-              <w:t>250</w:t>
-            </w:r>
-            <w:r>
-              <w:rPr>
-                <w:rFonts w:asciiTheme="majorHAnsi" w:hAnsiTheme="majorHAnsi"/>
-                <w:sz w:val="20"/>
-              </w:rPr>
-              <w:t>)</w:t>
+            <w:vAlign w:val="center"/>
+          </w:tcPr>
+          <w:p>
+            <w:pPr>
+              <w:rPr>
+                <w:rFonts w:asciiTheme="majorHAnsi" w:hAnsiTheme="majorHAnsi"/>
+                <w:sz w:val="20"/>
+              </w:rPr>
+            </w:pPr>
+            <w:r>
+              <w:rPr>
+                <w:rFonts w:asciiTheme="majorHAnsi" w:hAnsiTheme="majorHAnsi"/>
+                <w:sz w:val="20"/>
+              </w:rPr>
+              <w:t>VARCHAR(250)</w:t>
             </w:r>
           </w:p>
         </w:tc>
@@ -9466,6 +9441,7 @@
         <w:tc>
           <w:tcPr>
             <w:tcW w:w="1644" w:type="dxa"/>
+            <w:vAlign w:val="center"/>
           </w:tcPr>
           <w:p>
             <w:pPr>
@@ -9486,20 +9462,21 @@
         <w:tc>
           <w:tcPr>
             <w:tcW w:w="1933" w:type="dxa"/>
-          </w:tcPr>
-          <w:p>
-            <w:pPr>
-              <w:rPr>
-                <w:rFonts w:asciiTheme="majorHAnsi" w:hAnsiTheme="majorHAnsi"/>
-                <w:sz w:val="20"/>
-              </w:rPr>
-            </w:pPr>
-            <w:r>
-              <w:rPr>
-                <w:rFonts w:asciiTheme="majorHAnsi" w:hAnsiTheme="majorHAnsi"/>
-                <w:sz w:val="20"/>
-              </w:rPr>
-              <w:t>NUMBER</w:t>
+            <w:vAlign w:val="center"/>
+          </w:tcPr>
+          <w:p>
+            <w:pPr>
+              <w:rPr>
+                <w:rFonts w:asciiTheme="majorHAnsi" w:hAnsiTheme="majorHAnsi"/>
+                <w:sz w:val="20"/>
+              </w:rPr>
+            </w:pPr>
+            <w:r>
+              <w:rPr>
+                <w:rFonts w:asciiTheme="majorHAnsi" w:hAnsiTheme="majorHAnsi"/>
+                <w:sz w:val="20"/>
+              </w:rPr>
+              <w:t>BIGINT(20)</w:t>
             </w:r>
           </w:p>
         </w:tc>
@@ -9548,6 +9525,7 @@
         <w:tc>
           <w:tcPr>
             <w:tcW w:w="1644" w:type="dxa"/>
+            <w:vAlign w:val="center"/>
           </w:tcPr>
           <w:p>
             <w:pPr>
@@ -9568,27 +9546,21 @@
         <w:tc>
           <w:tcPr>
             <w:tcW w:w="1933" w:type="dxa"/>
-          </w:tcPr>
-          <w:p>
-            <w:pPr>
-              <w:rPr>
-                <w:rFonts w:asciiTheme="majorHAnsi" w:hAnsiTheme="majorHAnsi"/>
-                <w:sz w:val="20"/>
-              </w:rPr>
-            </w:pPr>
-            <w:r>
-              <w:rPr>
-                <w:rFonts w:asciiTheme="majorHAnsi" w:hAnsiTheme="majorHAnsi"/>
-                <w:sz w:val="20"/>
-              </w:rPr>
-              <w:t>VARCHAR</w:t>
-            </w:r>
-            <w:r>
-              <w:rPr>
-                <w:rFonts w:asciiTheme="majorHAnsi" w:hAnsiTheme="majorHAnsi"/>
-                <w:sz w:val="20"/>
-              </w:rPr>
-              <w:t>(1)</w:t>
+            <w:vAlign w:val="center"/>
+          </w:tcPr>
+          <w:p>
+            <w:pPr>
+              <w:rPr>
+                <w:rFonts w:asciiTheme="majorHAnsi" w:hAnsiTheme="majorHAnsi"/>
+                <w:sz w:val="20"/>
+              </w:rPr>
+            </w:pPr>
+            <w:r>
+              <w:rPr>
+                <w:rFonts w:asciiTheme="majorHAnsi" w:hAnsiTheme="majorHAnsi"/>
+                <w:sz w:val="20"/>
+              </w:rPr>
+              <w:t>VARCHAR(1)</w:t>
             </w:r>
           </w:p>
         </w:tc>
@@ -9628,28 +9600,7 @@
                 <w:rFonts w:asciiTheme="majorHAnsi" w:hAnsiTheme="majorHAnsi"/>
                 <w:sz w:val="20"/>
               </w:rPr>
-              <w:t>D</w:t>
-            </w:r>
-            <w:r>
-              <w:rPr>
-                <w:rFonts w:asciiTheme="majorHAnsi" w:hAnsiTheme="majorHAnsi"/>
-                <w:sz w:val="20"/>
-              </w:rPr>
-              <w:t xml:space="preserve">enotes published status of the card </w:t>
-            </w:r>
-            <w:r>
-              <w:rPr>
-                <w:rFonts w:asciiTheme="majorHAnsi" w:hAnsiTheme="majorHAnsi"/>
-                <w:sz w:val="20"/>
-              </w:rPr>
-              <w:t>to the group</w:t>
-            </w:r>
-            <w:r>
-              <w:rPr>
-                <w:rFonts w:asciiTheme="majorHAnsi" w:hAnsiTheme="majorHAnsi"/>
-                <w:sz w:val="20"/>
-              </w:rPr>
-              <w:t>(Y/N)</w:t>
+              <w:t>Denotes published status of the card to the group(Y/N)</w:t>
             </w:r>
           </w:p>
         </w:tc>
@@ -9658,6 +9609,7 @@
         <w:tc>
           <w:tcPr>
             <w:tcW w:w="1644" w:type="dxa"/>
+            <w:vAlign w:val="center"/>
           </w:tcPr>
           <w:p>
             <w:pPr>
@@ -9678,20 +9630,21 @@
         <w:tc>
           <w:tcPr>
             <w:tcW w:w="1933" w:type="dxa"/>
-          </w:tcPr>
-          <w:p>
-            <w:pPr>
-              <w:rPr>
-                <w:rFonts w:asciiTheme="majorHAnsi" w:hAnsiTheme="majorHAnsi"/>
-                <w:sz w:val="20"/>
-              </w:rPr>
-            </w:pPr>
-            <w:r>
-              <w:rPr>
-                <w:rFonts w:asciiTheme="majorHAnsi" w:hAnsiTheme="majorHAnsi"/>
-                <w:sz w:val="20"/>
-              </w:rPr>
-              <w:t>VARCHAR2(250)</w:t>
+            <w:vAlign w:val="center"/>
+          </w:tcPr>
+          <w:p>
+            <w:pPr>
+              <w:rPr>
+                <w:rFonts w:asciiTheme="majorHAnsi" w:hAnsiTheme="majorHAnsi"/>
+                <w:sz w:val="20"/>
+              </w:rPr>
+            </w:pPr>
+            <w:r>
+              <w:rPr>
+                <w:rFonts w:asciiTheme="majorHAnsi" w:hAnsiTheme="majorHAnsi"/>
+                <w:sz w:val="20"/>
+              </w:rPr>
+              <w:t>VARCHAR(250)</w:t>
             </w:r>
           </w:p>
         </w:tc>
@@ -9733,6 +9686,7 @@
         <w:tc>
           <w:tcPr>
             <w:tcW w:w="1644" w:type="dxa"/>
+            <w:vAlign w:val="center"/>
           </w:tcPr>
           <w:p>
             <w:pPr>
@@ -9753,6 +9707,7 @@
         <w:tc>
           <w:tcPr>
             <w:tcW w:w="1933" w:type="dxa"/>
+            <w:vAlign w:val="center"/>
           </w:tcPr>
           <w:p>
             <w:pPr>
@@ -9808,6 +9763,7 @@
         <w:tc>
           <w:tcPr>
             <w:tcW w:w="1644" w:type="dxa"/>
+            <w:vAlign w:val="center"/>
           </w:tcPr>
           <w:p>
             <w:pPr>
@@ -9828,20 +9784,21 @@
         <w:tc>
           <w:tcPr>
             <w:tcW w:w="1933" w:type="dxa"/>
-          </w:tcPr>
-          <w:p>
-            <w:pPr>
-              <w:rPr>
-                <w:rFonts w:asciiTheme="majorHAnsi" w:hAnsiTheme="majorHAnsi"/>
-                <w:sz w:val="20"/>
-              </w:rPr>
-            </w:pPr>
-            <w:r>
-              <w:rPr>
-                <w:rFonts w:asciiTheme="majorHAnsi" w:hAnsiTheme="majorHAnsi"/>
-                <w:sz w:val="20"/>
-              </w:rPr>
-              <w:t>VARCHAR2(250)</w:t>
+            <w:vAlign w:val="center"/>
+          </w:tcPr>
+          <w:p>
+            <w:pPr>
+              <w:rPr>
+                <w:rFonts w:asciiTheme="majorHAnsi" w:hAnsiTheme="majorHAnsi"/>
+                <w:sz w:val="20"/>
+              </w:rPr>
+            </w:pPr>
+            <w:r>
+              <w:rPr>
+                <w:rFonts w:asciiTheme="majorHAnsi" w:hAnsiTheme="majorHAnsi"/>
+                <w:sz w:val="20"/>
+              </w:rPr>
+              <w:t>VARCHAR(250)</w:t>
             </w:r>
           </w:p>
         </w:tc>
@@ -9876,6 +9833,7 @@
         <w:tc>
           <w:tcPr>
             <w:tcW w:w="1644" w:type="dxa"/>
+            <w:vAlign w:val="center"/>
           </w:tcPr>
           <w:p>
             <w:pPr>
@@ -9896,6 +9854,7 @@
         <w:tc>
           <w:tcPr>
             <w:tcW w:w="1933" w:type="dxa"/>
+            <w:vAlign w:val="center"/>
           </w:tcPr>
           <w:p>
             <w:pPr>
@@ -10438,6 +10397,7 @@
           <w:tcPr>
             <w:tcW w:w="1655" w:type="dxa"/>
             <w:gridSpan w:val="2"/>
+            <w:vAlign w:val="center"/>
           </w:tcPr>
           <w:p>
             <w:pPr>
@@ -10459,20 +10419,21 @@
           <w:tcPr>
             <w:tcW w:w="1931" w:type="dxa"/>
             <w:gridSpan w:val="2"/>
-          </w:tcPr>
-          <w:p>
-            <w:pPr>
-              <w:rPr>
-                <w:rFonts w:asciiTheme="majorHAnsi" w:hAnsiTheme="majorHAnsi"/>
-                <w:sz w:val="20"/>
-              </w:rPr>
-            </w:pPr>
-            <w:r>
-              <w:rPr>
-                <w:rFonts w:asciiTheme="majorHAnsi" w:hAnsiTheme="majorHAnsi"/>
-                <w:sz w:val="20"/>
-              </w:rPr>
-              <w:t>BIGINT</w:t>
+            <w:vAlign w:val="center"/>
+          </w:tcPr>
+          <w:p>
+            <w:pPr>
+              <w:rPr>
+                <w:rFonts w:asciiTheme="majorHAnsi" w:hAnsiTheme="majorHAnsi"/>
+                <w:sz w:val="20"/>
+              </w:rPr>
+            </w:pPr>
+            <w:r>
+              <w:rPr>
+                <w:rFonts w:asciiTheme="majorHAnsi" w:hAnsiTheme="majorHAnsi"/>
+                <w:sz w:val="20"/>
+              </w:rPr>
+              <w:t>BIGINT(20)</w:t>
             </w:r>
           </w:p>
         </w:tc>
@@ -10523,6 +10484,7 @@
           <w:tcPr>
             <w:tcW w:w="1655" w:type="dxa"/>
             <w:gridSpan w:val="2"/>
+            <w:vAlign w:val="center"/>
           </w:tcPr>
           <w:p>
             <w:pPr>
@@ -10544,20 +10506,21 @@
           <w:tcPr>
             <w:tcW w:w="1931" w:type="dxa"/>
             <w:gridSpan w:val="2"/>
-          </w:tcPr>
-          <w:p>
-            <w:pPr>
-              <w:rPr>
-                <w:rFonts w:asciiTheme="majorHAnsi" w:hAnsiTheme="majorHAnsi"/>
-                <w:sz w:val="20"/>
-              </w:rPr>
-            </w:pPr>
-            <w:r>
-              <w:rPr>
-                <w:rFonts w:asciiTheme="majorHAnsi" w:hAnsiTheme="majorHAnsi"/>
-                <w:sz w:val="20"/>
-              </w:rPr>
-              <w:t>BIGINT</w:t>
+            <w:vAlign w:val="center"/>
+          </w:tcPr>
+          <w:p>
+            <w:pPr>
+              <w:rPr>
+                <w:rFonts w:asciiTheme="majorHAnsi" w:hAnsiTheme="majorHAnsi"/>
+                <w:sz w:val="20"/>
+              </w:rPr>
+            </w:pPr>
+            <w:r>
+              <w:rPr>
+                <w:rFonts w:asciiTheme="majorHAnsi" w:hAnsiTheme="majorHAnsi"/>
+                <w:sz w:val="20"/>
+              </w:rPr>
+              <w:t>BIGINT(20)</w:t>
             </w:r>
           </w:p>
         </w:tc>
@@ -10608,6 +10571,7 @@
           <w:tcPr>
             <w:tcW w:w="1655" w:type="dxa"/>
             <w:gridSpan w:val="2"/>
+            <w:vAlign w:val="center"/>
           </w:tcPr>
           <w:p>
             <w:pPr>
@@ -10629,27 +10593,21 @@
           <w:tcPr>
             <w:tcW w:w="1931" w:type="dxa"/>
             <w:gridSpan w:val="2"/>
-          </w:tcPr>
-          <w:p>
-            <w:pPr>
-              <w:rPr>
-                <w:rFonts w:asciiTheme="majorHAnsi" w:hAnsiTheme="majorHAnsi"/>
-                <w:sz w:val="20"/>
-              </w:rPr>
-            </w:pPr>
-            <w:r>
-              <w:rPr>
-                <w:rFonts w:asciiTheme="majorHAnsi" w:hAnsiTheme="majorHAnsi"/>
-                <w:sz w:val="20"/>
-              </w:rPr>
-              <w:t>VARCHAR</w:t>
-            </w:r>
-            <w:r>
-              <w:rPr>
-                <w:rFonts w:asciiTheme="majorHAnsi" w:hAnsiTheme="majorHAnsi"/>
-                <w:sz w:val="20"/>
-              </w:rPr>
-              <w:t xml:space="preserve"> (1000)</w:t>
+            <w:vAlign w:val="center"/>
+          </w:tcPr>
+          <w:p>
+            <w:pPr>
+              <w:rPr>
+                <w:rFonts w:asciiTheme="majorHAnsi" w:hAnsiTheme="majorHAnsi"/>
+                <w:sz w:val="20"/>
+              </w:rPr>
+            </w:pPr>
+            <w:r>
+              <w:rPr>
+                <w:rFonts w:asciiTheme="majorHAnsi" w:hAnsiTheme="majorHAnsi"/>
+                <w:sz w:val="20"/>
+              </w:rPr>
+              <w:t>VARCHAR(1000)</w:t>
             </w:r>
           </w:p>
         </w:tc>
@@ -10700,6 +10658,7 @@
           <w:tcPr>
             <w:tcW w:w="1655" w:type="dxa"/>
             <w:gridSpan w:val="2"/>
+            <w:vAlign w:val="center"/>
           </w:tcPr>
           <w:p>
             <w:pPr>
@@ -10721,41 +10680,21 @@
           <w:tcPr>
             <w:tcW w:w="1931" w:type="dxa"/>
             <w:gridSpan w:val="2"/>
-          </w:tcPr>
-          <w:p>
-            <w:pPr>
-              <w:rPr>
-                <w:rFonts w:asciiTheme="majorHAnsi" w:hAnsiTheme="majorHAnsi"/>
-                <w:sz w:val="20"/>
-              </w:rPr>
-            </w:pPr>
-            <w:r>
-              <w:rPr>
-                <w:rFonts w:asciiTheme="majorHAnsi" w:hAnsiTheme="majorHAnsi"/>
-                <w:sz w:val="20"/>
-              </w:rPr>
-              <w:t>VARCHAR</w:t>
-            </w:r>
-            <w:r>
-              <w:rPr>
-                <w:rFonts w:asciiTheme="majorHAnsi" w:hAnsiTheme="majorHAnsi"/>
-                <w:sz w:val="20"/>
-              </w:rPr>
-              <w:t xml:space="preserve"> (</w:t>
-            </w:r>
-            <w:r>
-              <w:rPr>
-                <w:rFonts w:asciiTheme="majorHAnsi" w:hAnsiTheme="majorHAnsi"/>
-                <w:sz w:val="20"/>
-              </w:rPr>
-              <w:t>45</w:t>
-            </w:r>
-            <w:r>
-              <w:rPr>
-                <w:rFonts w:asciiTheme="majorHAnsi" w:hAnsiTheme="majorHAnsi"/>
-                <w:sz w:val="20"/>
-              </w:rPr>
-              <w:t>)</w:t>
+            <w:vAlign w:val="center"/>
+          </w:tcPr>
+          <w:p>
+            <w:pPr>
+              <w:rPr>
+                <w:rFonts w:asciiTheme="majorHAnsi" w:hAnsiTheme="majorHAnsi"/>
+                <w:sz w:val="20"/>
+              </w:rPr>
+            </w:pPr>
+            <w:r>
+              <w:rPr>
+                <w:rFonts w:asciiTheme="majorHAnsi" w:hAnsiTheme="majorHAnsi"/>
+                <w:sz w:val="20"/>
+              </w:rPr>
+              <w:t>VARCHAR(45)</w:t>
             </w:r>
           </w:p>
         </w:tc>
@@ -10806,6 +10745,7 @@
           <w:tcPr>
             <w:tcW w:w="1655" w:type="dxa"/>
             <w:gridSpan w:val="2"/>
+            <w:vAlign w:val="center"/>
           </w:tcPr>
           <w:p>
             <w:pPr>
@@ -10827,27 +10767,21 @@
           <w:tcPr>
             <w:tcW w:w="1931" w:type="dxa"/>
             <w:gridSpan w:val="2"/>
-          </w:tcPr>
-          <w:p>
-            <w:pPr>
-              <w:rPr>
-                <w:rFonts w:asciiTheme="majorHAnsi" w:hAnsiTheme="majorHAnsi"/>
-                <w:sz w:val="20"/>
-              </w:rPr>
-            </w:pPr>
-            <w:r>
-              <w:rPr>
-                <w:rFonts w:asciiTheme="majorHAnsi" w:hAnsiTheme="majorHAnsi"/>
-                <w:sz w:val="20"/>
-              </w:rPr>
-              <w:t>VARCHAR</w:t>
-            </w:r>
-            <w:r>
-              <w:rPr>
-                <w:rFonts w:asciiTheme="majorHAnsi" w:hAnsiTheme="majorHAnsi"/>
-                <w:sz w:val="20"/>
-              </w:rPr>
-              <w:t xml:space="preserve"> (250)</w:t>
+            <w:vAlign w:val="center"/>
+          </w:tcPr>
+          <w:p>
+            <w:pPr>
+              <w:rPr>
+                <w:rFonts w:asciiTheme="majorHAnsi" w:hAnsiTheme="majorHAnsi"/>
+                <w:sz w:val="20"/>
+              </w:rPr>
+            </w:pPr>
+            <w:r>
+              <w:rPr>
+                <w:rFonts w:asciiTheme="majorHAnsi" w:hAnsiTheme="majorHAnsi"/>
+                <w:sz w:val="20"/>
+              </w:rPr>
+              <w:t>VARCHAR(250)</w:t>
             </w:r>
           </w:p>
         </w:tc>
@@ -10898,6 +10832,7 @@
           <w:tcPr>
             <w:tcW w:w="1655" w:type="dxa"/>
             <w:gridSpan w:val="2"/>
+            <w:vAlign w:val="center"/>
           </w:tcPr>
           <w:p>
             <w:pPr>
@@ -10919,27 +10854,21 @@
           <w:tcPr>
             <w:tcW w:w="1931" w:type="dxa"/>
             <w:gridSpan w:val="2"/>
-          </w:tcPr>
-          <w:p>
-            <w:pPr>
-              <w:rPr>
-                <w:rFonts w:asciiTheme="majorHAnsi" w:hAnsiTheme="majorHAnsi"/>
-                <w:sz w:val="20"/>
-              </w:rPr>
-            </w:pPr>
-            <w:r>
-              <w:rPr>
-                <w:rFonts w:asciiTheme="majorHAnsi" w:hAnsiTheme="majorHAnsi"/>
-                <w:sz w:val="20"/>
-              </w:rPr>
-              <w:t>VARCHAR</w:t>
-            </w:r>
-            <w:r>
-              <w:rPr>
-                <w:rFonts w:asciiTheme="majorHAnsi" w:hAnsiTheme="majorHAnsi"/>
-                <w:sz w:val="20"/>
-              </w:rPr>
-              <w:t>(50)</w:t>
+            <w:vAlign w:val="center"/>
+          </w:tcPr>
+          <w:p>
+            <w:pPr>
+              <w:rPr>
+                <w:rFonts w:asciiTheme="majorHAnsi" w:hAnsiTheme="majorHAnsi"/>
+                <w:sz w:val="20"/>
+              </w:rPr>
+            </w:pPr>
+            <w:r>
+              <w:rPr>
+                <w:rFonts w:asciiTheme="majorHAnsi" w:hAnsiTheme="majorHAnsi"/>
+                <w:sz w:val="20"/>
+              </w:rPr>
+              <w:t>VARCHAR(250)</w:t>
             </w:r>
           </w:p>
         </w:tc>
@@ -10990,6 +10919,7 @@
           <w:tcPr>
             <w:tcW w:w="1655" w:type="dxa"/>
             <w:gridSpan w:val="2"/>
+            <w:vAlign w:val="center"/>
           </w:tcPr>
           <w:p>
             <w:pPr>
@@ -11011,41 +10941,21 @@
           <w:tcPr>
             <w:tcW w:w="1931" w:type="dxa"/>
             <w:gridSpan w:val="2"/>
-          </w:tcPr>
-          <w:p>
-            <w:pPr>
-              <w:rPr>
-                <w:rFonts w:asciiTheme="majorHAnsi" w:hAnsiTheme="majorHAnsi"/>
-                <w:sz w:val="20"/>
-              </w:rPr>
-            </w:pPr>
-            <w:r>
-              <w:rPr>
-                <w:rFonts w:asciiTheme="majorHAnsi" w:hAnsiTheme="majorHAnsi"/>
-                <w:sz w:val="20"/>
-              </w:rPr>
-              <w:t>VARCHAR</w:t>
-            </w:r>
-            <w:r>
-              <w:rPr>
-                <w:rFonts w:asciiTheme="majorHAnsi" w:hAnsiTheme="majorHAnsi"/>
-                <w:sz w:val="20"/>
-              </w:rPr>
-              <w:t>(</w:t>
-            </w:r>
-            <w:r>
-              <w:rPr>
-                <w:rFonts w:asciiTheme="majorHAnsi" w:hAnsiTheme="majorHAnsi"/>
-                <w:sz w:val="20"/>
-              </w:rPr>
-              <w:t>45</w:t>
-            </w:r>
-            <w:r>
-              <w:rPr>
-                <w:rFonts w:asciiTheme="majorHAnsi" w:hAnsiTheme="majorHAnsi"/>
-                <w:sz w:val="20"/>
-              </w:rPr>
-              <w:t>)</w:t>
+            <w:vAlign w:val="center"/>
+          </w:tcPr>
+          <w:p>
+            <w:pPr>
+              <w:rPr>
+                <w:rFonts w:asciiTheme="majorHAnsi" w:hAnsiTheme="majorHAnsi"/>
+                <w:sz w:val="20"/>
+              </w:rPr>
+            </w:pPr>
+            <w:r>
+              <w:rPr>
+                <w:rFonts w:asciiTheme="majorHAnsi" w:hAnsiTheme="majorHAnsi"/>
+                <w:sz w:val="20"/>
+              </w:rPr>
+              <w:t>VARCHAR(250)</w:t>
             </w:r>
           </w:p>
         </w:tc>
@@ -11096,6 +11006,7 @@
           <w:tcPr>
             <w:tcW w:w="1655" w:type="dxa"/>
             <w:gridSpan w:val="2"/>
+            <w:vAlign w:val="center"/>
           </w:tcPr>
           <w:p>
             <w:pPr>
@@ -11117,20 +11028,21 @@
           <w:tcPr>
             <w:tcW w:w="1931" w:type="dxa"/>
             <w:gridSpan w:val="2"/>
-          </w:tcPr>
-          <w:p>
-            <w:pPr>
-              <w:rPr>
-                <w:rFonts w:asciiTheme="majorHAnsi" w:hAnsiTheme="majorHAnsi"/>
-                <w:sz w:val="20"/>
-              </w:rPr>
-            </w:pPr>
-            <w:r>
-              <w:rPr>
-                <w:rFonts w:asciiTheme="majorHAnsi" w:hAnsiTheme="majorHAnsi"/>
-                <w:sz w:val="20"/>
-              </w:rPr>
-              <w:t>NUMBER</w:t>
+            <w:vAlign w:val="center"/>
+          </w:tcPr>
+          <w:p>
+            <w:pPr>
+              <w:rPr>
+                <w:rFonts w:asciiTheme="majorHAnsi" w:hAnsiTheme="majorHAnsi"/>
+                <w:sz w:val="20"/>
+              </w:rPr>
+            </w:pPr>
+            <w:r>
+              <w:rPr>
+                <w:rFonts w:asciiTheme="majorHAnsi" w:hAnsiTheme="majorHAnsi"/>
+                <w:sz w:val="20"/>
+              </w:rPr>
+              <w:t>BIGINT(20)</w:t>
             </w:r>
           </w:p>
         </w:tc>
@@ -11181,6 +11093,7 @@
           <w:tcPr>
             <w:tcW w:w="1655" w:type="dxa"/>
             <w:gridSpan w:val="2"/>
+            <w:vAlign w:val="center"/>
           </w:tcPr>
           <w:p>
             <w:pPr>
@@ -11202,27 +11115,21 @@
           <w:tcPr>
             <w:tcW w:w="1931" w:type="dxa"/>
             <w:gridSpan w:val="2"/>
-          </w:tcPr>
-          <w:p>
-            <w:pPr>
-              <w:rPr>
-                <w:rFonts w:asciiTheme="majorHAnsi" w:hAnsiTheme="majorHAnsi"/>
-                <w:sz w:val="20"/>
-              </w:rPr>
-            </w:pPr>
-            <w:r>
-              <w:rPr>
-                <w:rFonts w:asciiTheme="majorHAnsi" w:hAnsiTheme="majorHAnsi"/>
-                <w:sz w:val="20"/>
-              </w:rPr>
-              <w:t>VARCHAR</w:t>
-            </w:r>
-            <w:r>
-              <w:rPr>
-                <w:rFonts w:asciiTheme="majorHAnsi" w:hAnsiTheme="majorHAnsi"/>
-                <w:sz w:val="20"/>
-              </w:rPr>
-              <w:t>(1)</w:t>
+            <w:vAlign w:val="center"/>
+          </w:tcPr>
+          <w:p>
+            <w:pPr>
+              <w:rPr>
+                <w:rFonts w:asciiTheme="majorHAnsi" w:hAnsiTheme="majorHAnsi"/>
+                <w:sz w:val="20"/>
+              </w:rPr>
+            </w:pPr>
+            <w:r>
+              <w:rPr>
+                <w:rFonts w:asciiTheme="majorHAnsi" w:hAnsiTheme="majorHAnsi"/>
+                <w:sz w:val="20"/>
+              </w:rPr>
+              <w:t>VARCHAR(1)</w:t>
             </w:r>
           </w:p>
         </w:tc>
@@ -11272,6 +11179,7 @@
         <w:tc>
           <w:tcPr>
             <w:tcW w:w="1644" w:type="dxa"/>
+            <w:vAlign w:val="center"/>
           </w:tcPr>
           <w:p>
             <w:pPr>
@@ -11293,20 +11201,21 @@
           <w:tcPr>
             <w:tcW w:w="1933" w:type="dxa"/>
             <w:gridSpan w:val="2"/>
-          </w:tcPr>
-          <w:p>
-            <w:pPr>
-              <w:rPr>
-                <w:rFonts w:asciiTheme="majorHAnsi" w:hAnsiTheme="majorHAnsi"/>
-                <w:sz w:val="20"/>
-              </w:rPr>
-            </w:pPr>
-            <w:r>
-              <w:rPr>
-                <w:rFonts w:asciiTheme="majorHAnsi" w:hAnsiTheme="majorHAnsi"/>
-                <w:sz w:val="20"/>
-              </w:rPr>
-              <w:t>VARCHAR2(250)</w:t>
+            <w:vAlign w:val="center"/>
+          </w:tcPr>
+          <w:p>
+            <w:pPr>
+              <w:rPr>
+                <w:rFonts w:asciiTheme="majorHAnsi" w:hAnsiTheme="majorHAnsi"/>
+                <w:sz w:val="20"/>
+              </w:rPr>
+            </w:pPr>
+            <w:r>
+              <w:rPr>
+                <w:rFonts w:asciiTheme="majorHAnsi" w:hAnsiTheme="majorHAnsi"/>
+                <w:sz w:val="20"/>
+              </w:rPr>
+              <w:t>VARCHAR(250)</w:t>
             </w:r>
           </w:p>
         </w:tc>
@@ -11350,6 +11259,7 @@
         <w:tc>
           <w:tcPr>
             <w:tcW w:w="1644" w:type="dxa"/>
+            <w:vAlign w:val="center"/>
           </w:tcPr>
           <w:p>
             <w:pPr>
@@ -11371,6 +11281,7 @@
           <w:tcPr>
             <w:tcW w:w="1933" w:type="dxa"/>
             <w:gridSpan w:val="2"/>
+            <w:vAlign w:val="center"/>
           </w:tcPr>
           <w:p>
             <w:pPr>
@@ -11428,6 +11339,7 @@
         <w:tc>
           <w:tcPr>
             <w:tcW w:w="1644" w:type="dxa"/>
+            <w:vAlign w:val="center"/>
           </w:tcPr>
           <w:p>
             <w:pPr>
@@ -11449,20 +11361,21 @@
           <w:tcPr>
             <w:tcW w:w="1933" w:type="dxa"/>
             <w:gridSpan w:val="2"/>
-          </w:tcPr>
-          <w:p>
-            <w:pPr>
-              <w:rPr>
-                <w:rFonts w:asciiTheme="majorHAnsi" w:hAnsiTheme="majorHAnsi"/>
-                <w:sz w:val="20"/>
-              </w:rPr>
-            </w:pPr>
-            <w:r>
-              <w:rPr>
-                <w:rFonts w:asciiTheme="majorHAnsi" w:hAnsiTheme="majorHAnsi"/>
-                <w:sz w:val="20"/>
-              </w:rPr>
-              <w:t>VARCHAR2(250)</w:t>
+            <w:vAlign w:val="center"/>
+          </w:tcPr>
+          <w:p>
+            <w:pPr>
+              <w:rPr>
+                <w:rFonts w:asciiTheme="majorHAnsi" w:hAnsiTheme="majorHAnsi"/>
+                <w:sz w:val="20"/>
+              </w:rPr>
+            </w:pPr>
+            <w:r>
+              <w:rPr>
+                <w:rFonts w:asciiTheme="majorHAnsi" w:hAnsiTheme="majorHAnsi"/>
+                <w:sz w:val="20"/>
+              </w:rPr>
+              <w:t>VARCHAR(250)</w:t>
             </w:r>
           </w:p>
         </w:tc>
@@ -11499,6 +11412,7 @@
         <w:tc>
           <w:tcPr>
             <w:tcW w:w="1644" w:type="dxa"/>
+            <w:vAlign w:val="center"/>
           </w:tcPr>
           <w:p>
             <w:pPr>
@@ -11520,6 +11434,7 @@
           <w:tcPr>
             <w:tcW w:w="1933" w:type="dxa"/>
             <w:gridSpan w:val="2"/>
+            <w:vAlign w:val="center"/>
           </w:tcPr>
           <w:p>
             <w:pPr>

</xml_diff>